<commit_message>
Updated documentation and added default value for NameIDFormat
</commit_message>
<xml_diff>
--- a/Net SAML2 Service Provider Framework.docx
+++ b/Net SAML2 Service Provider Framework.docx
@@ -5053,8 +5053,6 @@
         </w:rPr>
       </w:pPr>
       <w:bookmarkStart w:id="0" w:name="_Toc511646743"/>
-      <w:bookmarkStart w:id="1" w:name="_GoBack"/>
-      <w:bookmarkEnd w:id="1"/>
       <w:r>
         <w:rPr>
           <w:lang w:val="en-US"/>
@@ -5100,25 +5098,14 @@
           <w:lang w:val="en-US"/>
         </w:rPr>
       </w:pPr>
-      <w:proofErr w:type="gramStart"/>
-      <w:r>
-        <w:rPr>
-          <w:rFonts w:ascii="Calibri" w:hAnsi="Calibri" w:cs="Calibri"/>
-          <w:sz w:val="22"/>
-          <w:szCs w:val="22"/>
-          <w:lang w:val="en-US"/>
-        </w:rPr>
-        <w:t>Chapter  5</w:t>
-      </w:r>
-      <w:proofErr w:type="gramEnd"/>
-      <w:r>
-        <w:rPr>
-          <w:rFonts w:ascii="Calibri" w:hAnsi="Calibri" w:cs="Calibri"/>
-          <w:sz w:val="22"/>
-          <w:szCs w:val="22"/>
-          <w:lang w:val="en-US"/>
-        </w:rPr>
-        <w:t xml:space="preserve"> provides a quick start guide for creating a functional sample application of the framework in your own environment.</w:t>
+      <w:r>
+        <w:rPr>
+          <w:rFonts w:ascii="Calibri" w:hAnsi="Calibri" w:cs="Calibri"/>
+          <w:sz w:val="22"/>
+          <w:szCs w:val="22"/>
+          <w:lang w:val="en-US"/>
+        </w:rPr>
+        <w:t>Chapter  5 provides a quick start guide for creating a functional sample application of the framework in your own environment.</w:t>
       </w:r>
     </w:p>
     <w:p>
@@ -5183,7 +5170,7 @@
       <w:pPr>
         <w:pStyle w:val="Heading1"/>
       </w:pPr>
-      <w:bookmarkStart w:id="2" w:name="_Toc511646744"/>
+      <w:bookmarkStart w:id="1" w:name="_Toc511646744"/>
       <w:r>
         <w:t>2</w:t>
       </w:r>
@@ -5191,7 +5178,7 @@
         <w:tab/>
         <w:t>Release history</w:t>
       </w:r>
-      <w:bookmarkEnd w:id="2"/>
+      <w:bookmarkEnd w:id="1"/>
     </w:p>
     <w:tbl>
       <w:tblPr>
@@ -5373,25 +5360,14 @@
               </w:rPr>
               <w:t xml:space="preserve">Moved classes into the </w:t>
             </w:r>
-            <w:proofErr w:type="gramStart"/>
-            <w:r>
-              <w:rPr>
-                <w:rFonts w:ascii="Calibri" w:hAnsi="Calibri" w:cs="Calibri"/>
-                <w:sz w:val="22"/>
-                <w:szCs w:val="22"/>
-                <w:lang w:val="en-US"/>
-              </w:rPr>
-              <w:t>dk.nita</w:t>
-            </w:r>
-            <w:proofErr w:type="gramEnd"/>
-            <w:r>
-              <w:rPr>
-                <w:rFonts w:ascii="Calibri" w:hAnsi="Calibri" w:cs="Calibri"/>
-                <w:sz w:val="22"/>
-                <w:szCs w:val="22"/>
-                <w:lang w:val="en-US"/>
-              </w:rPr>
-              <w:t>.saml2</w:t>
+            <w:r>
+              <w:rPr>
+                <w:rFonts w:ascii="Calibri" w:hAnsi="Calibri" w:cs="Calibri"/>
+                <w:sz w:val="22"/>
+                <w:szCs w:val="22"/>
+                <w:lang w:val="en-US"/>
+              </w:rPr>
+              <w:t>dk.nita.saml2</w:t>
             </w:r>
             <w:r>
               <w:rPr>
@@ -6326,7 +6302,6 @@
                 <w:lang w:val="en-US"/>
               </w:rPr>
             </w:pPr>
-            <w:proofErr w:type="gramStart"/>
             <w:r>
               <w:rPr>
                 <w:rFonts w:ascii="Calibri" w:hAnsi="Calibri" w:cs="Calibri"/>
@@ -6345,7 +6320,6 @@
               </w:rPr>
               <w:t>th</w:t>
             </w:r>
-            <w:proofErr w:type="gramEnd"/>
             <w:r>
               <w:rPr>
                 <w:rFonts w:ascii="Calibri" w:hAnsi="Calibri" w:cs="Calibri"/>
@@ -6401,27 +6375,7 @@
                 <w:szCs w:val="22"/>
                 <w:lang w:val="en-US"/>
               </w:rPr>
-              <w:t xml:space="preserve">Added paragraph on how to Connect </w:t>
-            </w:r>
-            <w:proofErr w:type="gramStart"/>
-            <w:r>
-              <w:rPr>
-                <w:rFonts w:ascii="Calibri" w:hAnsi="Calibri" w:cs="Calibri"/>
-                <w:sz w:val="22"/>
-                <w:szCs w:val="22"/>
-                <w:lang w:val="en-US"/>
-              </w:rPr>
-              <w:t>DK.NITA</w:t>
-            </w:r>
-            <w:proofErr w:type="gramEnd"/>
-            <w:r>
-              <w:rPr>
-                <w:rFonts w:ascii="Calibri" w:hAnsi="Calibri" w:cs="Calibri"/>
-                <w:sz w:val="22"/>
-                <w:szCs w:val="22"/>
-                <w:lang w:val="en-US"/>
-              </w:rPr>
-              <w:t xml:space="preserve"> with ADFSv2.</w:t>
+              <w:t>Added paragraph on how to Connect DK.NITA with ADFSv2.</w:t>
             </w:r>
             <w:r>
               <w:rPr>
@@ -6920,27 +6874,7 @@
                 <w:szCs w:val="22"/>
                 <w:lang w:val="en-US"/>
               </w:rPr>
-              <w:t xml:space="preserve">Support for POST-binding with regard to </w:t>
-            </w:r>
-            <w:proofErr w:type="gramStart"/>
-            <w:r>
-              <w:rPr>
-                <w:rFonts w:ascii="Calibri" w:hAnsi="Calibri" w:cs="Calibri"/>
-                <w:sz w:val="22"/>
-                <w:szCs w:val="22"/>
-                <w:lang w:val="en-US"/>
-              </w:rPr>
-              <w:t>single-logout</w:t>
-            </w:r>
-            <w:proofErr w:type="gramEnd"/>
-            <w:r>
-              <w:rPr>
-                <w:rFonts w:ascii="Calibri" w:hAnsi="Calibri" w:cs="Calibri"/>
-                <w:sz w:val="22"/>
-                <w:szCs w:val="22"/>
-                <w:lang w:val="en-US"/>
-              </w:rPr>
-              <w:t>. The metadata generator will automatically add support for POST-binding SLO if new metadata is generated.</w:t>
+              <w:t>Support for POST-binding with regard to single-logout. The metadata generator will automatically add support for POST-binding SLO if new metadata is generated.</w:t>
             </w:r>
           </w:p>
           <w:p>
@@ -7161,7 +7095,6 @@
               <w:t xml:space="preserve">Better validation of the reference URI in </w:t>
             </w:r>
             <w:proofErr w:type="spellStart"/>
-            <w:proofErr w:type="gramStart"/>
             <w:r>
               <w:rPr>
                 <w:rFonts w:ascii="Calibri" w:hAnsi="Calibri" w:cs="Calibri"/>
@@ -7172,7 +7105,6 @@
               <w:t>ds:signature</w:t>
             </w:r>
             <w:proofErr w:type="spellEnd"/>
-            <w:proofErr w:type="gramEnd"/>
             <w:r>
               <w:rPr>
                 <w:rFonts w:ascii="Calibri" w:hAnsi="Calibri" w:cs="Calibri"/>
@@ -7867,27 +7799,7 @@
                 <w:szCs w:val="22"/>
                 <w:lang w:val="en-US"/>
               </w:rPr>
-              <w:t xml:space="preserve"> element so that it works with </w:t>
-            </w:r>
-            <w:proofErr w:type="gramStart"/>
-            <w:r>
-              <w:rPr>
-                <w:rFonts w:ascii="Calibri" w:hAnsi="Calibri" w:cs="Calibri"/>
-                <w:sz w:val="22"/>
-                <w:szCs w:val="22"/>
-                <w:lang w:val="en-US"/>
-              </w:rPr>
-              <w:t>the .Net</w:t>
-            </w:r>
-            <w:proofErr w:type="gramEnd"/>
-            <w:r>
-              <w:rPr>
-                <w:rFonts w:ascii="Calibri" w:hAnsi="Calibri" w:cs="Calibri"/>
-                <w:sz w:val="22"/>
-                <w:szCs w:val="22"/>
-                <w:lang w:val="en-US"/>
-              </w:rPr>
-              <w:t>4.5 runtime</w:t>
+              <w:t xml:space="preserve"> element so that it works with the .Net4.5 runtime</w:t>
             </w:r>
           </w:p>
         </w:tc>
@@ -8212,25 +8124,14 @@
                 <w:lang w:val="en-US"/>
               </w:rPr>
             </w:pPr>
-            <w:proofErr w:type="gramStart"/>
-            <w:r>
-              <w:rPr>
-                <w:rFonts w:ascii="Calibri" w:hAnsi="Calibri" w:cs="Calibri"/>
-                <w:sz w:val="22"/>
-                <w:szCs w:val="22"/>
-                <w:lang w:val="en-US"/>
-              </w:rPr>
-              <w:t>dk.nita</w:t>
-            </w:r>
-            <w:proofErr w:type="gramEnd"/>
-            <w:r>
-              <w:rPr>
-                <w:rFonts w:ascii="Calibri" w:hAnsi="Calibri" w:cs="Calibri"/>
-                <w:sz w:val="22"/>
-                <w:szCs w:val="22"/>
-                <w:lang w:val="en-US"/>
-              </w:rPr>
-              <w:t>.saml20.config.IDPEndpoints.Refresh() method is no longer public</w:t>
+            <w:r>
+              <w:rPr>
+                <w:rFonts w:ascii="Calibri" w:hAnsi="Calibri" w:cs="Calibri"/>
+                <w:sz w:val="22"/>
+                <w:szCs w:val="22"/>
+                <w:lang w:val="en-US"/>
+              </w:rPr>
+              <w:t>dk.nita.saml20.config.IDPEndpoints.Refresh() method is no longer public</w:t>
             </w:r>
           </w:p>
           <w:p>
@@ -8247,25 +8148,14 @@
                 <w:lang w:val="en-US"/>
               </w:rPr>
             </w:pPr>
-            <w:proofErr w:type="gramStart"/>
-            <w:r>
-              <w:rPr>
-                <w:rFonts w:ascii="Calibri" w:hAnsi="Calibri" w:cs="Calibri"/>
-                <w:sz w:val="22"/>
-                <w:szCs w:val="22"/>
-                <w:lang w:val="en-US"/>
-              </w:rPr>
-              <w:t>dk.nita</w:t>
-            </w:r>
-            <w:proofErr w:type="gramEnd"/>
-            <w:r>
-              <w:rPr>
-                <w:rFonts w:ascii="Calibri" w:hAnsi="Calibri" w:cs="Calibri"/>
-                <w:sz w:val="22"/>
-                <w:szCs w:val="22"/>
-                <w:lang w:val="en-US"/>
-              </w:rPr>
-              <w:t>.saml20.config.IDPEndpoints.metadataLocation changed to a property dk.nita.saml20.config.IDPEndpoints.MetadataLocation</w:t>
+            <w:r>
+              <w:rPr>
+                <w:rFonts w:ascii="Calibri" w:hAnsi="Calibri" w:cs="Calibri"/>
+                <w:sz w:val="22"/>
+                <w:szCs w:val="22"/>
+                <w:lang w:val="en-US"/>
+              </w:rPr>
+              <w:t>dk.nita.saml20.config.IDPEndpoints.metadataLocation changed to a property dk.nita.saml20.config.IDPEndpoints.MetadataLocation</w:t>
             </w:r>
           </w:p>
           <w:p>
@@ -8501,7 +8391,6 @@
               </w:rPr>
             </w:pPr>
             <w:proofErr w:type="spellStart"/>
-            <w:proofErr w:type="gramStart"/>
             <w:r>
               <w:rPr>
                 <w:rFonts w:ascii="Calibri" w:hAnsi="Calibri" w:cs="Calibri"/>
@@ -8512,7 +8401,6 @@
               <w:t>HttpContext.Current.Application</w:t>
             </w:r>
             <w:proofErr w:type="spellEnd"/>
-            <w:proofErr w:type="gramEnd"/>
             <w:r>
               <w:rPr>
                 <w:rFonts w:ascii="Calibri" w:hAnsi="Calibri" w:cs="Calibri"/>
@@ -8960,7 +8848,6 @@
               <w:t xml:space="preserve"> interface has been expanded with an extra method called </w:t>
             </w:r>
             <w:proofErr w:type="spellStart"/>
-            <w:proofErr w:type="gramStart"/>
             <w:r>
               <w:rPr>
                 <w:rFonts w:ascii="Calibri" w:hAnsi="Calibri" w:cs="Calibri"/>
@@ -8981,7 +8868,6 @@
               <w:t>(</w:t>
             </w:r>
             <w:proofErr w:type="spellStart"/>
-            <w:proofErr w:type="gramEnd"/>
             <w:r>
               <w:rPr>
                 <w:rFonts w:ascii="Calibri" w:hAnsi="Calibri" w:cs="Calibri"/>
@@ -9037,27 +8923,7 @@
                 <w:szCs w:val="22"/>
                 <w:lang w:val="en-US"/>
               </w:rPr>
-              <w:t xml:space="preserve">. It is still necessary at each HTTP request to check </w:t>
-            </w:r>
-            <w:proofErr w:type="gramStart"/>
-            <w:r>
-              <w:rPr>
-                <w:rFonts w:ascii="Calibri" w:hAnsi="Calibri" w:cs="Calibri"/>
-                <w:sz w:val="22"/>
-                <w:szCs w:val="22"/>
-                <w:lang w:val="en-US"/>
-              </w:rPr>
-              <w:t>whether or not</w:t>
-            </w:r>
-            <w:proofErr w:type="gramEnd"/>
-            <w:r>
-              <w:rPr>
-                <w:rFonts w:ascii="Calibri" w:hAnsi="Calibri" w:cs="Calibri"/>
-                <w:sz w:val="22"/>
-                <w:szCs w:val="22"/>
-                <w:lang w:val="en-US"/>
-              </w:rPr>
-              <w:t xml:space="preserve"> the user has been logged out by a SOAP logout request as this is not possible at the time the implementation of </w:t>
+              <w:t xml:space="preserve">. It is still necessary at each HTTP request to check whether or not the user has been logged out by a SOAP logout request as this is not possible at the time the implementation of </w:t>
             </w:r>
             <w:proofErr w:type="spellStart"/>
             <w:r>
@@ -10071,27 +9937,7 @@
                 <w:szCs w:val="22"/>
                 <w:lang w:val="en-US"/>
               </w:rPr>
-              <w:t xml:space="preserve"> interfaces with a </w:t>
-            </w:r>
-            <w:proofErr w:type="gramStart"/>
-            <w:r>
-              <w:rPr>
-                <w:rFonts w:ascii="Calibri" w:eastAsia="Times New Roman" w:hAnsi="Calibri" w:cs="Calibri"/>
-                <w:sz w:val="22"/>
-                <w:szCs w:val="22"/>
-                <w:lang w:val="en-US"/>
-              </w:rPr>
-              <w:t>more clean</w:t>
-            </w:r>
-            <w:proofErr w:type="gramEnd"/>
-            <w:r>
-              <w:rPr>
-                <w:rFonts w:ascii="Calibri" w:eastAsia="Times New Roman" w:hAnsi="Calibri" w:cs="Calibri"/>
-                <w:sz w:val="22"/>
-                <w:szCs w:val="22"/>
-                <w:lang w:val="en-US"/>
-              </w:rPr>
-              <w:t xml:space="preserve"> interface </w:t>
+              <w:t xml:space="preserve"> interfaces with a more clean interface </w:t>
             </w:r>
             <w:proofErr w:type="spellStart"/>
             <w:r>
@@ -11059,6 +10905,112 @@
               <w:t>Added support for multiple certificates</w:t>
             </w:r>
           </w:p>
+          <w:p>
+            <w:pPr>
+              <w:widowControl/>
+              <w:autoSpaceDE/>
+              <w:autoSpaceDN/>
+              <w:adjustRightInd/>
+              <w:textAlignment w:val="center"/>
+              <w:rPr>
+                <w:rFonts w:ascii="Calibri" w:eastAsia="Times New Roman" w:hAnsi="Calibri" w:cs="Calibri"/>
+                <w:sz w:val="22"/>
+                <w:szCs w:val="22"/>
+                <w:lang w:val="en-US"/>
+              </w:rPr>
+            </w:pPr>
+            <w:r>
+              <w:rPr>
+                <w:rFonts w:ascii="Calibri" w:eastAsia="Times New Roman" w:hAnsi="Calibri" w:cs="Calibri"/>
+                <w:sz w:val="22"/>
+                <w:szCs w:val="22"/>
+                <w:lang w:val="en-US"/>
+              </w:rPr>
+              <w:t xml:space="preserve">Added support for </w:t>
+            </w:r>
+            <w:proofErr w:type="spellStart"/>
+            <w:r>
+              <w:rPr>
+                <w:rFonts w:ascii="Calibri" w:eastAsia="Times New Roman" w:hAnsi="Calibri" w:cs="Calibri"/>
+                <w:sz w:val="22"/>
+                <w:szCs w:val="22"/>
+                <w:lang w:val="en-US"/>
+              </w:rPr>
+              <w:t>NameIDFormat</w:t>
+            </w:r>
+            <w:proofErr w:type="spellEnd"/>
+          </w:p>
+          <w:p>
+            <w:pPr>
+              <w:pStyle w:val="ListParagraph"/>
+              <w:widowControl/>
+              <w:numPr>
+                <w:ilvl w:val="0"/>
+                <w:numId w:val="16"/>
+              </w:numPr>
+              <w:autoSpaceDE/>
+              <w:autoSpaceDN/>
+              <w:adjustRightInd/>
+              <w:textAlignment w:val="center"/>
+              <w:rPr>
+                <w:rFonts w:ascii="Calibri" w:eastAsia="Times New Roman" w:hAnsi="Calibri" w:cs="Calibri"/>
+                <w:sz w:val="22"/>
+                <w:szCs w:val="22"/>
+                <w:lang w:val="en-US"/>
+              </w:rPr>
+            </w:pPr>
+            <w:r>
+              <w:rPr>
+                <w:rFonts w:ascii="Calibri" w:eastAsia="Times New Roman" w:hAnsi="Calibri" w:cs="Calibri"/>
+                <w:sz w:val="22"/>
+                <w:szCs w:val="22"/>
+                <w:lang w:val="en-US"/>
+              </w:rPr>
+              <w:t>IDP support transient and persistent subjects</w:t>
+            </w:r>
+          </w:p>
+          <w:p>
+            <w:pPr>
+              <w:pStyle w:val="ListParagraph"/>
+              <w:widowControl/>
+              <w:numPr>
+                <w:ilvl w:val="0"/>
+                <w:numId w:val="16"/>
+              </w:numPr>
+              <w:autoSpaceDE/>
+              <w:autoSpaceDN/>
+              <w:adjustRightInd/>
+              <w:textAlignment w:val="center"/>
+              <w:rPr>
+                <w:rFonts w:ascii="Calibri" w:eastAsia="Times New Roman" w:hAnsi="Calibri" w:cs="Calibri"/>
+                <w:sz w:val="22"/>
+                <w:szCs w:val="22"/>
+                <w:lang w:val="en-US"/>
+              </w:rPr>
+            </w:pPr>
+            <w:r>
+              <w:rPr>
+                <w:rFonts w:ascii="Calibri" w:eastAsia="Times New Roman" w:hAnsi="Calibri" w:cs="Calibri"/>
+                <w:sz w:val="22"/>
+                <w:szCs w:val="22"/>
+                <w:lang w:val="en-US"/>
+              </w:rPr>
+              <w:t xml:space="preserve">SP Configuration contains default value for </w:t>
+            </w:r>
+            <w:proofErr w:type="spellStart"/>
+            <w:r>
+              <w:rPr>
+                <w:rFonts w:ascii="Calibri" w:eastAsia="Times New Roman" w:hAnsi="Calibri" w:cs="Calibri"/>
+                <w:sz w:val="22"/>
+                <w:szCs w:val="22"/>
+                <w:lang w:val="en-US"/>
+              </w:rPr>
+              <w:t>NameIDFormat</w:t>
+            </w:r>
+            <w:bookmarkStart w:id="2" w:name="_GoBack"/>
+            <w:bookmarkEnd w:id="2"/>
+            <w:proofErr w:type="spellEnd"/>
+          </w:p>
         </w:tc>
       </w:tr>
     </w:tbl>
@@ -12084,27 +12036,7 @@
           <w:lang w:val="en-US"/>
         </w:rPr>
         <w:tab/>
-        <w:t xml:space="preserve">In the standard sample </w:t>
-      </w:r>
-      <w:proofErr w:type="gramStart"/>
-      <w:r>
-        <w:rPr>
-          <w:rFonts w:ascii="Calibri" w:hAnsi="Calibri" w:cs="Calibri"/>
-          <w:sz w:val="22"/>
-          <w:szCs w:val="22"/>
-          <w:lang w:val="en-US"/>
-        </w:rPr>
-        <w:t>configuration</w:t>
-      </w:r>
-      <w:proofErr w:type="gramEnd"/>
-      <w:r>
-        <w:rPr>
-          <w:rFonts w:ascii="Calibri" w:hAnsi="Calibri" w:cs="Calibri"/>
-          <w:sz w:val="22"/>
-          <w:szCs w:val="22"/>
-          <w:lang w:val="en-US"/>
-        </w:rPr>
-        <w:t xml:space="preserve"> you will be</w:t>
+        <w:t>In the standard sample configuration you will be</w:t>
       </w:r>
       <w:r>
         <w:rPr>
@@ -12576,19 +12508,8 @@
           <w:szCs w:val="22"/>
           <w:lang w:val="en-US"/>
         </w:rPr>
-        <w:t xml:space="preserve">Create the </w:t>
-      </w:r>
-      <w:proofErr w:type="gramStart"/>
-      <w:r>
-        <w:rPr>
-          <w:rFonts w:ascii="Calibri" w:hAnsi="Calibri" w:cs="Calibri"/>
-          <w:sz w:val="22"/>
-          <w:szCs w:val="22"/>
-          <w:lang w:val="en-US"/>
-        </w:rPr>
-        <w:t>directory ”</w:t>
-      </w:r>
-      <w:proofErr w:type="gramEnd"/>
+        <w:t>Create the directory ”</w:t>
+      </w:r>
       <w:r>
         <w:rPr>
           <w:rFonts w:ascii="Courier New" w:hAnsi="Courier New" w:cs="Courier New"/>
@@ -12665,25 +12586,14 @@
         </w:rPr>
         <w:t>Copy the “</w:t>
       </w:r>
-      <w:proofErr w:type="gramStart"/>
-      <w:r>
-        <w:rPr>
-          <w:rFonts w:ascii="Courier New" w:hAnsi="Courier New" w:cs="Courier New"/>
-          <w:sz w:val="22"/>
-          <w:szCs w:val="22"/>
-          <w:lang w:val="en-US"/>
-        </w:rPr>
-        <w:t>dk.nita</w:t>
-      </w:r>
-      <w:proofErr w:type="gramEnd"/>
-      <w:r>
-        <w:rPr>
-          <w:rFonts w:ascii="Courier New" w:hAnsi="Courier New" w:cs="Courier New"/>
-          <w:sz w:val="22"/>
-          <w:szCs w:val="22"/>
-          <w:lang w:val="en-US"/>
-        </w:rPr>
-        <w:t>.saml20\</w:t>
+      <w:r>
+        <w:rPr>
+          <w:rFonts w:ascii="Courier New" w:hAnsi="Courier New" w:cs="Courier New"/>
+          <w:sz w:val="22"/>
+          <w:szCs w:val="22"/>
+          <w:lang w:val="en-US"/>
+        </w:rPr>
+        <w:t>dk.nita.saml20\</w:t>
       </w:r>
       <w:proofErr w:type="spellStart"/>
       <w:r>
@@ -13149,27 +13059,7 @@
           <w:szCs w:val="22"/>
           <w:lang w:val="en-US"/>
         </w:rPr>
-        <w:t xml:space="preserve">And </w:t>
-      </w:r>
-      <w:proofErr w:type="gramStart"/>
-      <w:r>
-        <w:rPr>
-          <w:rFonts w:ascii="Calibri" w:hAnsi="Calibri" w:cs="Calibri"/>
-          <w:sz w:val="22"/>
-          <w:szCs w:val="22"/>
-          <w:lang w:val="en-US"/>
-        </w:rPr>
-        <w:t>finally</w:t>
-      </w:r>
-      <w:proofErr w:type="gramEnd"/>
-      <w:r>
-        <w:rPr>
-          <w:rFonts w:ascii="Calibri" w:hAnsi="Calibri" w:cs="Calibri"/>
-          <w:sz w:val="22"/>
-          <w:szCs w:val="22"/>
-          <w:lang w:val="en-US"/>
-        </w:rPr>
-        <w:t xml:space="preserve"> one named </w:t>
+        <w:t xml:space="preserve">And finally one named </w:t>
       </w:r>
       <w:proofErr w:type="spellStart"/>
       <w:r>
@@ -13273,17 +13163,7 @@
           <w:lang w:val="en-US"/>
         </w:rPr>
         <w:br/>
-        <w:t xml:space="preserve">Add the </w:t>
-      </w:r>
-      <w:proofErr w:type="gramStart"/>
-      <w:r>
-        <w:rPr>
-          <w:rFonts w:ascii="Calibri" w:hAnsi="Calibri" w:cs="Calibri"/>
-          <w:sz w:val="22"/>
-          <w:szCs w:val="22"/>
-          <w:lang w:val="en-US"/>
-        </w:rPr>
-        <w:t>entries:</w:t>
+        <w:t>Add the entries:</w:t>
       </w:r>
       <w:r>
         <w:rPr>
@@ -13302,17 +13182,7 @@
           <w:lang w:val="en-US"/>
         </w:rPr>
         <w:tab/>
-        <w:t>demosp1.commondomain</w:t>
-      </w:r>
-      <w:proofErr w:type="gramEnd"/>
-      <w:r>
-        <w:rPr>
-          <w:rFonts w:ascii="Calibri" w:hAnsi="Calibri" w:cs="Calibri"/>
-          <w:sz w:val="22"/>
-          <w:szCs w:val="22"/>
-          <w:lang w:val="en-US"/>
-        </w:rPr>
-        <w:t>.local</w:t>
+        <w:t>demosp1.commondomain.local</w:t>
       </w:r>
       <w:r>
         <w:rPr>
@@ -13387,17 +13257,7 @@
           <w:lang w:val="en-US"/>
         </w:rPr>
         <w:br/>
-        <w:t xml:space="preserve">Add the </w:t>
-      </w:r>
-      <w:proofErr w:type="gramStart"/>
-      <w:r>
-        <w:rPr>
-          <w:rFonts w:ascii="Calibri" w:hAnsi="Calibri" w:cs="Calibri"/>
-          <w:sz w:val="22"/>
-          <w:szCs w:val="22"/>
-          <w:lang w:val="en-US"/>
-        </w:rPr>
-        <w:t>entries:</w:t>
+        <w:t>Add the entries:</w:t>
       </w:r>
       <w:r>
         <w:rPr>
@@ -13416,17 +13276,7 @@
           <w:lang w:val="en-US"/>
         </w:rPr>
         <w:tab/>
-        <w:t>demosp2.commondomain</w:t>
-      </w:r>
-      <w:proofErr w:type="gramEnd"/>
-      <w:r>
-        <w:rPr>
-          <w:rFonts w:ascii="Calibri" w:hAnsi="Calibri" w:cs="Calibri"/>
-          <w:sz w:val="22"/>
-          <w:szCs w:val="22"/>
-          <w:lang w:val="en-US"/>
-        </w:rPr>
-        <w:t xml:space="preserve">.local </w:t>
+        <w:t xml:space="preserve">demosp2.commondomain.local </w:t>
       </w:r>
       <w:r>
         <w:rPr>
@@ -13532,7 +13382,6 @@
         <w:tab/>
       </w:r>
       <w:proofErr w:type="spellStart"/>
-      <w:proofErr w:type="gramStart"/>
       <w:r>
         <w:rPr>
           <w:rFonts w:ascii="Calibri" w:hAnsi="Calibri" w:cs="Calibri"/>
@@ -13543,7 +13392,6 @@
         <w:t>commondomain.local</w:t>
       </w:r>
       <w:proofErr w:type="spellEnd"/>
-      <w:proofErr w:type="gramEnd"/>
       <w:r>
         <w:rPr>
           <w:rFonts w:ascii="Calibri" w:hAnsi="Calibri" w:cs="Calibri"/>
@@ -13561,27 +13409,7 @@
           <w:lang w:val="en-US"/>
         </w:rPr>
         <w:br/>
-        <w:t xml:space="preserve">(Note that the Identity Provider must be located on the domain corresponding to the common domain. This is not a requirement for Identity Providers in </w:t>
-      </w:r>
-      <w:proofErr w:type="gramStart"/>
-      <w:r>
-        <w:rPr>
-          <w:rFonts w:ascii="Calibri" w:hAnsi="Calibri" w:cs="Calibri"/>
-          <w:sz w:val="22"/>
-          <w:szCs w:val="22"/>
-          <w:lang w:val="en-US"/>
-        </w:rPr>
-        <w:t>general, but</w:t>
-      </w:r>
-      <w:proofErr w:type="gramEnd"/>
-      <w:r>
-        <w:rPr>
-          <w:rFonts w:ascii="Calibri" w:hAnsi="Calibri" w:cs="Calibri"/>
-          <w:sz w:val="22"/>
-          <w:szCs w:val="22"/>
-          <w:lang w:val="en-US"/>
-        </w:rPr>
-        <w:t xml:space="preserve"> is the only way to make it work with the Demo </w:t>
+        <w:t xml:space="preserve">(Note that the Identity Provider must be located on the domain corresponding to the common domain. This is not a requirement for Identity Providers in general, but is the only way to make it work with the Demo </w:t>
       </w:r>
       <w:proofErr w:type="spellStart"/>
       <w:r>
@@ -13680,17 +13508,7 @@
           <w:szCs w:val="22"/>
           <w:lang w:val="en-US"/>
         </w:rPr>
-        <w:t>127.0.</w:t>
-      </w:r>
-      <w:proofErr w:type="gramStart"/>
-      <w:r>
-        <w:rPr>
-          <w:rFonts w:ascii="Courier New" w:hAnsi="Courier New" w:cs="Courier New"/>
-          <w:sz w:val="22"/>
-          <w:szCs w:val="22"/>
-          <w:lang w:val="en-US"/>
-        </w:rPr>
-        <w:t>0.1</w:t>
+        <w:t>127.0.0.1</w:t>
       </w:r>
       <w:r>
         <w:rPr>
@@ -13712,7 +13530,6 @@
         <w:t>commondomain.local</w:t>
       </w:r>
       <w:proofErr w:type="spellEnd"/>
-      <w:proofErr w:type="gramEnd"/>
     </w:p>
     <w:p>
       <w:pPr>
@@ -13731,17 +13548,7 @@
           <w:szCs w:val="22"/>
           <w:lang w:val="en-US"/>
         </w:rPr>
-        <w:t>127.0.</w:t>
-      </w:r>
-      <w:proofErr w:type="gramStart"/>
-      <w:r>
-        <w:rPr>
-          <w:rFonts w:ascii="Courier New" w:hAnsi="Courier New" w:cs="Courier New"/>
-          <w:sz w:val="22"/>
-          <w:szCs w:val="22"/>
-          <w:lang w:val="en-US"/>
-        </w:rPr>
-        <w:t>0.1</w:t>
+        <w:t>127.0.0.1</w:t>
       </w:r>
       <w:r>
         <w:rPr>
@@ -13751,17 +13558,7 @@
           <w:lang w:val="en-US"/>
         </w:rPr>
         <w:tab/>
-        <w:t>demosp1.commondomain</w:t>
-      </w:r>
-      <w:proofErr w:type="gramEnd"/>
-      <w:r>
-        <w:rPr>
-          <w:rFonts w:ascii="Courier New" w:hAnsi="Courier New" w:cs="Courier New"/>
-          <w:sz w:val="22"/>
-          <w:szCs w:val="22"/>
-          <w:lang w:val="en-US"/>
-        </w:rPr>
-        <w:t>.local</w:t>
+        <w:t>demosp1.commondomain.local</w:t>
       </w:r>
     </w:p>
     <w:p>
@@ -13781,17 +13578,7 @@
           <w:szCs w:val="22"/>
           <w:lang w:val="en-US"/>
         </w:rPr>
-        <w:t>127.0.</w:t>
-      </w:r>
-      <w:proofErr w:type="gramStart"/>
-      <w:r>
-        <w:rPr>
-          <w:rFonts w:ascii="Courier New" w:hAnsi="Courier New" w:cs="Courier New"/>
-          <w:sz w:val="22"/>
-          <w:szCs w:val="22"/>
-          <w:lang w:val="en-US"/>
-        </w:rPr>
-        <w:t>0.1</w:t>
+        <w:t>127.0.0.1</w:t>
       </w:r>
       <w:r>
         <w:rPr>
@@ -13801,17 +13588,7 @@
           <w:lang w:val="en-US"/>
         </w:rPr>
         <w:tab/>
-        <w:t>demosp2.commondomain</w:t>
-      </w:r>
-      <w:proofErr w:type="gramEnd"/>
-      <w:r>
-        <w:rPr>
-          <w:rFonts w:ascii="Courier New" w:hAnsi="Courier New" w:cs="Courier New"/>
-          <w:sz w:val="22"/>
-          <w:szCs w:val="22"/>
-          <w:lang w:val="en-US"/>
-        </w:rPr>
-        <w:t>.local</w:t>
+        <w:t>demosp2.commondomain.local</w:t>
       </w:r>
     </w:p>
     <w:p>
@@ -13831,17 +13608,7 @@
           <w:szCs w:val="22"/>
           <w:lang w:val="en-US"/>
         </w:rPr>
-        <w:t>127.0.</w:t>
-      </w:r>
-      <w:proofErr w:type="gramStart"/>
-      <w:r>
-        <w:rPr>
-          <w:rFonts w:ascii="Courier New" w:hAnsi="Courier New" w:cs="Courier New"/>
-          <w:sz w:val="22"/>
-          <w:szCs w:val="22"/>
-          <w:lang w:val="en-US"/>
-        </w:rPr>
-        <w:t>0.1</w:t>
+        <w:t>127.0.0.1</w:t>
       </w:r>
       <w:r>
         <w:rPr>
@@ -13853,7 +13620,6 @@
         <w:tab/>
         <w:t>demosp1.local</w:t>
       </w:r>
-      <w:proofErr w:type="gramEnd"/>
     </w:p>
     <w:p>
       <w:pPr>
@@ -13872,17 +13638,7 @@
           <w:szCs w:val="22"/>
           <w:lang w:val="en-US"/>
         </w:rPr>
-        <w:t>127.0.</w:t>
-      </w:r>
-      <w:proofErr w:type="gramStart"/>
-      <w:r>
-        <w:rPr>
-          <w:rFonts w:ascii="Courier New" w:hAnsi="Courier New" w:cs="Courier New"/>
-          <w:sz w:val="22"/>
-          <w:szCs w:val="22"/>
-          <w:lang w:val="en-US"/>
-        </w:rPr>
-        <w:t>0.1</w:t>
+        <w:t>127.0.0.1</w:t>
       </w:r>
       <w:r>
         <w:rPr>
@@ -13894,7 +13650,6 @@
         <w:tab/>
         <w:t>demosp2.local</w:t>
       </w:r>
-      <w:proofErr w:type="gramEnd"/>
       <w:r>
         <w:rPr>
           <w:rFonts w:ascii="Calibri" w:hAnsi="Calibri" w:cs="Calibri"/>
@@ -14164,29 +13919,7 @@
           <w:szCs w:val="20"/>
           <w:lang w:val="en-US"/>
         </w:rPr>
-        <w:t>="</w:t>
-      </w:r>
-      <w:proofErr w:type="gramStart"/>
-      <w:r>
-        <w:rPr>
-          <w:rFonts w:ascii="Courier New" w:hAnsi="Courier New" w:cs="Courier New"/>
-          <w:color w:val="0000FF"/>
-          <w:sz w:val="20"/>
-          <w:szCs w:val="20"/>
-          <w:lang w:val="en-US"/>
-        </w:rPr>
-        <w:t>dk.nita</w:t>
-      </w:r>
-      <w:proofErr w:type="gramEnd"/>
-      <w:r>
-        <w:rPr>
-          <w:rFonts w:ascii="Courier New" w:hAnsi="Courier New" w:cs="Courier New"/>
-          <w:color w:val="0000FF"/>
-          <w:sz w:val="20"/>
-          <w:szCs w:val="20"/>
-          <w:lang w:val="en-US"/>
-        </w:rPr>
-        <w:t>.saml20.protocol.Saml20CDCReader"</w:t>
+        <w:t>="dk.nita.saml20.protocol.Saml20CDCReader"</w:t>
       </w:r>
       <w:r>
         <w:rPr>
@@ -14667,27 +14400,7 @@
           <w:szCs w:val="16"/>
           <w:lang w:val="en-US"/>
         </w:rPr>
-        <w:t xml:space="preserve">          &lt;add type="</w:t>
-      </w:r>
-      <w:proofErr w:type="gramStart"/>
-      <w:r>
-        <w:rPr>
-          <w:rFonts w:ascii="Courier New" w:hAnsi="Courier New" w:cs="Courier New"/>
-          <w:sz w:val="16"/>
-          <w:szCs w:val="16"/>
-          <w:lang w:val="en-US"/>
-        </w:rPr>
-        <w:t>dk.nita</w:t>
-      </w:r>
-      <w:proofErr w:type="gramEnd"/>
-      <w:r>
-        <w:rPr>
-          <w:rFonts w:ascii="Courier New" w:hAnsi="Courier New" w:cs="Courier New"/>
-          <w:sz w:val="16"/>
-          <w:szCs w:val="16"/>
-          <w:lang w:val="en-US"/>
-        </w:rPr>
-        <w:t>.saml20.Specification.SelfIssuedCertificateSpecification, dk.nita.saml20"/&gt;</w:t>
+        <w:t xml:space="preserve">          &lt;add type="dk.nita.saml20.Specification.SelfIssuedCertificateSpecification, dk.nita.saml20"/&gt;</w:t>
       </w:r>
     </w:p>
     <w:p>
@@ -15215,27 +14928,7 @@
           <w:szCs w:val="22"/>
           <w:lang w:val="en-US"/>
         </w:rPr>
-        <w:t xml:space="preserve"> to &lt;Audience&gt; tags containing the </w:t>
-      </w:r>
-      <w:proofErr w:type="gramStart"/>
-      <w:r>
-        <w:rPr>
-          <w:rFonts w:ascii="Calibri" w:hAnsi="Calibri" w:cs="Calibri"/>
-          <w:sz w:val="22"/>
-          <w:szCs w:val="22"/>
-          <w:lang w:val="en-US"/>
-        </w:rPr>
-        <w:t>id’s</w:t>
-      </w:r>
-      <w:proofErr w:type="gramEnd"/>
-      <w:r>
-        <w:rPr>
-          <w:rFonts w:ascii="Calibri" w:hAnsi="Calibri" w:cs="Calibri"/>
-          <w:sz w:val="22"/>
-          <w:szCs w:val="22"/>
-          <w:lang w:val="en-US"/>
-        </w:rPr>
-        <w:t xml:space="preserve"> of the two service providers (the id attributes from the &lt;</w:t>
+        <w:t xml:space="preserve"> to &lt;Audience&gt; tags containing the id’s of the two service providers (the id attributes from the &lt;</w:t>
       </w:r>
       <w:proofErr w:type="spellStart"/>
       <w:r>
@@ -16505,27 +16198,7 @@
           <w:szCs w:val="22"/>
           <w:lang w:val="en-US"/>
         </w:rPr>
-        <w:t>default</w:t>
-      </w:r>
-      <w:proofErr w:type="gramStart"/>
-      <w:r>
-        <w:rPr>
-          <w:rFonts w:ascii="Courier New" w:hAnsi="Courier New" w:cs="Courier New"/>
-          <w:sz w:val="22"/>
-          <w:szCs w:val="22"/>
-          <w:lang w:val="en-US"/>
-        </w:rPr>
-        <w:t>=”true</w:t>
-      </w:r>
-      <w:proofErr w:type="gramEnd"/>
-      <w:r>
-        <w:rPr>
-          <w:rFonts w:ascii="Courier New" w:hAnsi="Courier New" w:cs="Courier New"/>
-          <w:sz w:val="22"/>
-          <w:szCs w:val="22"/>
-          <w:lang w:val="en-US"/>
-        </w:rPr>
-        <w:t>”</w:t>
+        <w:t>default=”true”</w:t>
       </w:r>
       <w:r>
         <w:rPr>
@@ -16746,27 +16419,7 @@
           <w:szCs w:val="22"/>
           <w:lang w:val="en-US"/>
         </w:rPr>
-        <w:t xml:space="preserve">Notice that the browser opens a </w:t>
-      </w:r>
-      <w:proofErr w:type="gramStart"/>
-      <w:r>
-        <w:rPr>
-          <w:rFonts w:ascii="Calibri" w:hAnsi="Calibri" w:cs="Calibri"/>
-          <w:sz w:val="22"/>
-          <w:szCs w:val="22"/>
-          <w:lang w:val="en-US"/>
-        </w:rPr>
-        <w:t>web-page</w:t>
-      </w:r>
-      <w:proofErr w:type="gramEnd"/>
-      <w:r>
-        <w:rPr>
-          <w:rFonts w:ascii="Calibri" w:hAnsi="Calibri" w:cs="Calibri"/>
-          <w:sz w:val="22"/>
-          <w:szCs w:val="22"/>
-          <w:lang w:val="en-US"/>
-        </w:rPr>
-        <w:t xml:space="preserve"> from the </w:t>
+        <w:t xml:space="preserve">Notice that the browser opens a web-page from the </w:t>
       </w:r>
       <w:proofErr w:type="spellStart"/>
       <w:r>
@@ -16786,30 +16439,9 @@
           <w:szCs w:val="22"/>
           <w:lang w:val="en-US"/>
         </w:rPr>
-        <w:t xml:space="preserve"> project (IDPSelectionDemo.aspx), and not the default IDP selection list from the OIOSAML.NET framework. IDPSelectionDemo.aspx is just a sample of, how a page could look like. The styling and contents </w:t>
-      </w:r>
-      <w:proofErr w:type="gramStart"/>
-      <w:r>
-        <w:rPr>
-          <w:rFonts w:ascii="Calibri" w:hAnsi="Calibri" w:cs="Calibri"/>
-          <w:sz w:val="22"/>
-          <w:szCs w:val="22"/>
-          <w:lang w:val="en-US"/>
-        </w:rPr>
-        <w:t>is</w:t>
-      </w:r>
-      <w:proofErr w:type="gramEnd"/>
-      <w:r>
-        <w:rPr>
-          <w:rFonts w:ascii="Calibri" w:hAnsi="Calibri" w:cs="Calibri"/>
-          <w:sz w:val="22"/>
-          <w:szCs w:val="22"/>
-          <w:lang w:val="en-US"/>
-        </w:rPr>
-        <w:t xml:space="preserve"> completely defined by the web-developer. The only thing to remember is, that the link, that the user clicks, points to the URL returned by the </w:t>
+        <w:t xml:space="preserve"> project (IDPSelectionDemo.aspx), and not the default IDP selection list from the OIOSAML.NET framework. IDPSelectionDemo.aspx is just a sample of, how a page could look like. The styling and contents is completely defined by the web-developer. The only thing to remember is, that the link, that the user clicks, points to the URL returned by the </w:t>
       </w:r>
       <w:proofErr w:type="spellStart"/>
-      <w:proofErr w:type="gramStart"/>
       <w:r>
         <w:rPr>
           <w:rFonts w:ascii="Courier New" w:hAnsi="Courier New" w:cs="Courier New"/>
@@ -16827,17 +16459,7 @@
           <w:szCs w:val="22"/>
           <w:lang w:val="en-US"/>
         </w:rPr>
-        <w:t>(</w:t>
-      </w:r>
-      <w:proofErr w:type="gramEnd"/>
-      <w:r>
-        <w:rPr>
-          <w:rFonts w:ascii="Courier New" w:hAnsi="Courier New" w:cs="Courier New"/>
-          <w:sz w:val="22"/>
-          <w:szCs w:val="22"/>
-          <w:lang w:val="en-US"/>
-        </w:rPr>
-        <w:t>)</w:t>
+        <w:t>()</w:t>
       </w:r>
       <w:r>
         <w:rPr>
@@ -17001,27 +16623,7 @@
           <w:szCs w:val="22"/>
           <w:lang w:val="en-US"/>
         </w:rPr>
-        <w:t>default</w:t>
-      </w:r>
-      <w:proofErr w:type="gramStart"/>
-      <w:r>
-        <w:rPr>
-          <w:rFonts w:ascii="Courier New" w:hAnsi="Courier New" w:cs="Courier New"/>
-          <w:sz w:val="22"/>
-          <w:szCs w:val="22"/>
-          <w:lang w:val="en-US"/>
-        </w:rPr>
-        <w:t>=”true</w:t>
-      </w:r>
-      <w:proofErr w:type="gramEnd"/>
-      <w:r>
-        <w:rPr>
-          <w:rFonts w:ascii="Courier New" w:hAnsi="Courier New" w:cs="Courier New"/>
-          <w:sz w:val="22"/>
-          <w:szCs w:val="22"/>
-          <w:lang w:val="en-US"/>
-        </w:rPr>
-        <w:t>”</w:t>
+        <w:t>default=”true”</w:t>
       </w:r>
       <w:r>
         <w:rPr>
@@ -17112,23 +16714,7 @@
           <w:rFonts w:ascii="Calibri" w:hAnsi="Calibri" w:cs="Calibri"/>
           <w:lang w:val="en-US"/>
         </w:rPr>
-        <w:t xml:space="preserve">See an example of </w:t>
-      </w:r>
-      <w:proofErr w:type="gramStart"/>
-      <w:r>
-        <w:rPr>
-          <w:rFonts w:ascii="Calibri" w:hAnsi="Calibri" w:cs="Calibri"/>
-          <w:lang w:val="en-US"/>
-        </w:rPr>
-        <w:t>a</w:t>
-      </w:r>
-      <w:proofErr w:type="gramEnd"/>
-      <w:r>
-        <w:rPr>
-          <w:rFonts w:ascii="Calibri" w:hAnsi="Calibri" w:cs="Calibri"/>
-          <w:lang w:val="en-US"/>
-        </w:rPr>
-        <w:t xml:space="preserve"> </w:t>
+        <w:t xml:space="preserve">See an example of a </w:t>
       </w:r>
       <w:proofErr w:type="spellStart"/>
       <w:r>
@@ -17198,27 +16784,7 @@
           <w:szCs w:val="22"/>
           <w:lang w:val="en-US"/>
         </w:rPr>
-        <w:t xml:space="preserve">To use this </w:t>
-      </w:r>
-      <w:proofErr w:type="gramStart"/>
-      <w:r>
-        <w:rPr>
-          <w:rFonts w:ascii="Calibri" w:hAnsi="Calibri" w:cs="Calibri"/>
-          <w:sz w:val="22"/>
-          <w:szCs w:val="22"/>
-          <w:lang w:val="en-US"/>
-        </w:rPr>
-        <w:t>handler</w:t>
-      </w:r>
-      <w:proofErr w:type="gramEnd"/>
-      <w:r>
-        <w:rPr>
-          <w:rFonts w:ascii="Calibri" w:hAnsi="Calibri" w:cs="Calibri"/>
-          <w:sz w:val="22"/>
-          <w:szCs w:val="22"/>
-          <w:lang w:val="en-US"/>
-        </w:rPr>
-        <w:t xml:space="preserve"> add this line to </w:t>
+        <w:t xml:space="preserve">To use this handler add this line to </w:t>
       </w:r>
       <w:proofErr w:type="spellStart"/>
       <w:r>
@@ -17354,27 +16920,7 @@
           <w:szCs w:val="22"/>
           <w:lang w:val="en-US"/>
         </w:rPr>
-        <w:t xml:space="preserve">Since we are professional developers, always remembering to clean up, dispose etc. in our code </w:t>
-      </w:r>
-      <w:proofErr w:type="gramStart"/>
-      <w:r>
-        <w:rPr>
-          <w:rFonts w:ascii="Calibri" w:hAnsi="Calibri" w:cs="Calibri"/>
-          <w:sz w:val="22"/>
-          <w:szCs w:val="22"/>
-          <w:lang w:val="en-US"/>
-        </w:rPr>
-        <w:t>(!) ,</w:t>
-      </w:r>
-      <w:proofErr w:type="gramEnd"/>
-      <w:r>
-        <w:rPr>
-          <w:rFonts w:ascii="Calibri" w:hAnsi="Calibri" w:cs="Calibri"/>
-          <w:sz w:val="22"/>
-          <w:szCs w:val="22"/>
-          <w:lang w:val="en-US"/>
-        </w:rPr>
-        <w:t xml:space="preserve"> add this line to </w:t>
+        <w:t xml:space="preserve">Since we are professional developers, always remembering to clean up, dispose etc. in our code (!) , add this line to </w:t>
       </w:r>
       <w:proofErr w:type="spellStart"/>
       <w:r>
@@ -17804,27 +17350,7 @@
           <w:lang w:val="en-US"/>
         </w:rPr>
         <w:tab/>
-        <w:t xml:space="preserve">Add a reference to the Saml2 project (or, if working with a compiled version, add a reference to the </w:t>
-      </w:r>
-      <w:proofErr w:type="gramStart"/>
-      <w:r>
-        <w:rPr>
-          <w:rFonts w:ascii="Calibri" w:hAnsi="Calibri" w:cs="Calibri"/>
-          <w:sz w:val="22"/>
-          <w:szCs w:val="22"/>
-          <w:lang w:val="en-US"/>
-        </w:rPr>
-        <w:t>dk.nita</w:t>
-      </w:r>
-      <w:proofErr w:type="gramEnd"/>
-      <w:r>
-        <w:rPr>
-          <w:rFonts w:ascii="Calibri" w:hAnsi="Calibri" w:cs="Calibri"/>
-          <w:sz w:val="22"/>
-          <w:szCs w:val="22"/>
-          <w:lang w:val="en-US"/>
-        </w:rPr>
-        <w:t>.saml20 assembly, dk.nita.saml20.dll)</w:t>
+        <w:t>Add a reference to the Saml2 project (or, if working with a compiled version, add a reference to the dk.nita.saml20 assembly, dk.nita.saml20.dll)</w:t>
       </w:r>
     </w:p>
     <w:p>
@@ -17996,29 +17522,7 @@
           <w:szCs w:val="20"/>
           <w:lang w:val="en-US"/>
         </w:rPr>
-        <w:t>="</w:t>
-      </w:r>
-      <w:proofErr w:type="gramStart"/>
-      <w:r>
-        <w:rPr>
-          <w:rFonts w:ascii="Courier New" w:hAnsi="Courier New" w:cs="Courier New"/>
-          <w:color w:val="0000FF"/>
-          <w:sz w:val="20"/>
-          <w:szCs w:val="20"/>
-          <w:lang w:val="en-US"/>
-        </w:rPr>
-        <w:t>dk.nita</w:t>
-      </w:r>
-      <w:proofErr w:type="gramEnd"/>
-      <w:r>
-        <w:rPr>
-          <w:rFonts w:ascii="Courier New" w:hAnsi="Courier New" w:cs="Courier New"/>
-          <w:color w:val="0000FF"/>
-          <w:sz w:val="20"/>
-          <w:szCs w:val="20"/>
-          <w:lang w:val="en-US"/>
-        </w:rPr>
-        <w:t>.saml20.protocol.Saml20SignonHandler"</w:t>
+        <w:t>="dk.nita.saml20.protocol.Saml20SignonHandler"</w:t>
       </w:r>
       <w:r>
         <w:rPr>
@@ -18159,29 +17663,7 @@
           <w:szCs w:val="20"/>
           <w:lang w:val="en-US"/>
         </w:rPr>
-        <w:t>="</w:t>
-      </w:r>
-      <w:proofErr w:type="gramStart"/>
-      <w:r>
-        <w:rPr>
-          <w:rFonts w:ascii="Courier New" w:hAnsi="Courier New" w:cs="Courier New"/>
-          <w:color w:val="0000FF"/>
-          <w:sz w:val="20"/>
-          <w:szCs w:val="20"/>
-          <w:lang w:val="en-US"/>
-        </w:rPr>
-        <w:t>dk.nita</w:t>
-      </w:r>
-      <w:proofErr w:type="gramEnd"/>
-      <w:r>
-        <w:rPr>
-          <w:rFonts w:ascii="Courier New" w:hAnsi="Courier New" w:cs="Courier New"/>
-          <w:color w:val="0000FF"/>
-          <w:sz w:val="20"/>
-          <w:szCs w:val="20"/>
-          <w:lang w:val="en-US"/>
-        </w:rPr>
-        <w:t>.saml20.protocol.Saml20LogoutHandler"</w:t>
+        <w:t>="dk.nita.saml20.protocol.Saml20LogoutHandler"</w:t>
       </w:r>
       <w:r>
         <w:rPr>
@@ -18322,29 +17804,7 @@
           <w:szCs w:val="20"/>
           <w:lang w:val="en-US"/>
         </w:rPr>
-        <w:t>="</w:t>
-      </w:r>
-      <w:proofErr w:type="gramStart"/>
-      <w:r>
-        <w:rPr>
-          <w:rFonts w:ascii="Courier New" w:hAnsi="Courier New" w:cs="Courier New"/>
-          <w:color w:val="0000FF"/>
-          <w:sz w:val="20"/>
-          <w:szCs w:val="20"/>
-          <w:lang w:val="en-US"/>
-        </w:rPr>
-        <w:t>dk.nita</w:t>
-      </w:r>
-      <w:proofErr w:type="gramEnd"/>
-      <w:r>
-        <w:rPr>
-          <w:rFonts w:ascii="Courier New" w:hAnsi="Courier New" w:cs="Courier New"/>
-          <w:color w:val="0000FF"/>
-          <w:sz w:val="20"/>
-          <w:szCs w:val="20"/>
-          <w:lang w:val="en-US"/>
-        </w:rPr>
-        <w:t>.saml20.protocol.Saml20MetadataHandler"</w:t>
+        <w:t>="dk.nita.saml20.protocol.Saml20MetadataHandler"</w:t>
       </w:r>
       <w:r>
         <w:rPr>
@@ -18466,25 +17926,14 @@
         </w:rPr>
         <w:tab/>
       </w:r>
-      <w:proofErr w:type="gramStart"/>
-      <w:r>
-        <w:rPr>
-          <w:rFonts w:ascii="Calibri" w:hAnsi="Calibri" w:cs="Calibri"/>
-          <w:sz w:val="22"/>
-          <w:szCs w:val="22"/>
-          <w:lang w:val="en-US"/>
-        </w:rPr>
-        <w:t>In</w:t>
-      </w:r>
-      <w:proofErr w:type="gramEnd"/>
-      <w:r>
-        <w:rPr>
-          <w:rFonts w:ascii="Calibri" w:hAnsi="Calibri" w:cs="Calibri"/>
-          <w:sz w:val="22"/>
-          <w:szCs w:val="22"/>
-          <w:lang w:val="en-US"/>
-        </w:rPr>
-        <w:t xml:space="preserve"> the </w:t>
+      <w:r>
+        <w:rPr>
+          <w:rFonts w:ascii="Calibri" w:hAnsi="Calibri" w:cs="Calibri"/>
+          <w:sz w:val="22"/>
+          <w:szCs w:val="22"/>
+          <w:lang w:val="en-US"/>
+        </w:rPr>
+        <w:t xml:space="preserve">In the </w:t>
       </w:r>
       <w:proofErr w:type="spellStart"/>
       <w:r>
@@ -18635,27 +18084,15 @@
         </w:rPr>
         <w:t>"</w:t>
       </w:r>
-      <w:proofErr w:type="gramStart"/>
-      <w:r>
-        <w:rPr>
-          <w:rFonts w:ascii="Courier New" w:hAnsi="Courier New" w:cs="Courier New"/>
-          <w:color w:val="0000FF"/>
-          <w:sz w:val="20"/>
-          <w:szCs w:val="20"/>
-          <w:lang w:val="en-US"/>
-        </w:rPr>
-        <w:t>dk.nita</w:t>
-      </w:r>
-      <w:proofErr w:type="gramEnd"/>
-      <w:r>
-        <w:rPr>
-          <w:rFonts w:ascii="Courier New" w:hAnsi="Courier New" w:cs="Courier New"/>
-          <w:color w:val="0000FF"/>
-          <w:sz w:val="20"/>
-          <w:szCs w:val="20"/>
-          <w:lang w:val="en-US"/>
-        </w:rPr>
-        <w:t>.saml20.config.ConfigurationReader, dk.nita.saml20</w:t>
+      <w:r>
+        <w:rPr>
+          <w:rFonts w:ascii="Courier New" w:hAnsi="Courier New" w:cs="Courier New"/>
+          <w:color w:val="0000FF"/>
+          <w:sz w:val="20"/>
+          <w:szCs w:val="20"/>
+          <w:lang w:val="en-US"/>
+        </w:rPr>
+        <w:t>dk.nita.saml20.config.ConfigurationReader, dk.nita.saml20</w:t>
       </w:r>
       <w:r>
         <w:rPr>
@@ -18805,27 +18242,15 @@
         </w:rPr>
         <w:t>"</w:t>
       </w:r>
-      <w:proofErr w:type="gramStart"/>
-      <w:r>
-        <w:rPr>
-          <w:rFonts w:ascii="Courier New" w:hAnsi="Courier New" w:cs="Courier New"/>
-          <w:color w:val="0000FF"/>
-          <w:sz w:val="20"/>
-          <w:szCs w:val="20"/>
-          <w:lang w:val="en-US"/>
-        </w:rPr>
-        <w:t>dk.nita</w:t>
-      </w:r>
-      <w:proofErr w:type="gramEnd"/>
-      <w:r>
-        <w:rPr>
-          <w:rFonts w:ascii="Courier New" w:hAnsi="Courier New" w:cs="Courier New"/>
-          <w:color w:val="0000FF"/>
-          <w:sz w:val="20"/>
-          <w:szCs w:val="20"/>
-          <w:lang w:val="en-US"/>
-        </w:rPr>
-        <w:t>.saml20.config.ConfigurationReader, dk.nita.saml20</w:t>
+      <w:r>
+        <w:rPr>
+          <w:rFonts w:ascii="Courier New" w:hAnsi="Courier New" w:cs="Courier New"/>
+          <w:color w:val="0000FF"/>
+          <w:sz w:val="20"/>
+          <w:szCs w:val="20"/>
+          <w:lang w:val="en-US"/>
+        </w:rPr>
+        <w:t>dk.nita.saml20.config.ConfigurationReader, dk.nita.saml20</w:t>
       </w:r>
       <w:r>
         <w:rPr>
@@ -18876,25 +18301,14 @@
         </w:rPr>
         <w:tab/>
       </w:r>
-      <w:proofErr w:type="gramStart"/>
-      <w:r>
-        <w:rPr>
-          <w:rFonts w:ascii="Calibri" w:hAnsi="Calibri" w:cs="Calibri"/>
-          <w:sz w:val="22"/>
-          <w:szCs w:val="22"/>
-          <w:lang w:val="en-US"/>
-        </w:rPr>
-        <w:t>In</w:t>
-      </w:r>
-      <w:proofErr w:type="gramEnd"/>
-      <w:r>
-        <w:rPr>
-          <w:rFonts w:ascii="Calibri" w:hAnsi="Calibri" w:cs="Calibri"/>
-          <w:sz w:val="22"/>
-          <w:szCs w:val="22"/>
-          <w:lang w:val="en-US"/>
-        </w:rPr>
-        <w:t xml:space="preserve"> the </w:t>
+      <w:r>
+        <w:rPr>
+          <w:rFonts w:ascii="Calibri" w:hAnsi="Calibri" w:cs="Calibri"/>
+          <w:sz w:val="22"/>
+          <w:szCs w:val="22"/>
+          <w:lang w:val="en-US"/>
+        </w:rPr>
+        <w:t xml:space="preserve">In the </w:t>
       </w:r>
       <w:proofErr w:type="spellStart"/>
       <w:r>
@@ -19256,7 +18670,6 @@
         </w:rPr>
         <w:t>&lt;YOUR COOKIE NAME&gt;</w:t>
       </w:r>
-      <w:proofErr w:type="gramStart"/>
       <w:r>
         <w:rPr>
           <w:rFonts w:ascii="Courier New" w:hAnsi="Courier New" w:cs="Courier New"/>
@@ -19274,18 +18687,7 @@
           <w:szCs w:val="20"/>
           <w:lang w:val="en-US"/>
         </w:rPr>
-        <w:t xml:space="preserve">  /</w:t>
-      </w:r>
-      <w:proofErr w:type="gramEnd"/>
-      <w:r>
-        <w:rPr>
-          <w:rFonts w:ascii="Courier New" w:hAnsi="Courier New" w:cs="Courier New"/>
-          <w:color w:val="0000FF"/>
-          <w:sz w:val="20"/>
-          <w:szCs w:val="20"/>
-          <w:lang w:val="en-US"/>
-        </w:rPr>
-        <w:t>&gt;</w:t>
+        <w:t xml:space="preserve">  /&gt;</w:t>
       </w:r>
     </w:p>
     <w:p>
@@ -19360,25 +18762,14 @@
         </w:rPr>
         <w:tab/>
       </w:r>
-      <w:proofErr w:type="gramStart"/>
-      <w:r>
-        <w:rPr>
-          <w:rFonts w:ascii="Calibri" w:hAnsi="Calibri" w:cs="Calibri"/>
-          <w:sz w:val="22"/>
-          <w:szCs w:val="22"/>
-          <w:lang w:val="en-US"/>
-        </w:rPr>
-        <w:t>To</w:t>
-      </w:r>
-      <w:proofErr w:type="gramEnd"/>
-      <w:r>
-        <w:rPr>
-          <w:rFonts w:ascii="Calibri" w:hAnsi="Calibri" w:cs="Calibri"/>
-          <w:sz w:val="22"/>
-          <w:szCs w:val="22"/>
-          <w:lang w:val="en-US"/>
-        </w:rPr>
-        <w:t xml:space="preserve"> describe which parts of the application are protected by forms authentication, you must use the ASP.NET location tag (see the sample for an example of this).  The reason for this is that you need unauthenticated access to not only the login.ashx handler, but also the metadata.ashx handler.</w:t>
+      <w:r>
+        <w:rPr>
+          <w:rFonts w:ascii="Calibri" w:hAnsi="Calibri" w:cs="Calibri"/>
+          <w:sz w:val="22"/>
+          <w:szCs w:val="22"/>
+          <w:lang w:val="en-US"/>
+        </w:rPr>
+        <w:t>To describe which parts of the application are protected by forms authentication, you must use the ASP.NET location tag (see the sample for an example of this).  The reason for this is that you need unauthenticated access to not only the login.ashx handler, but also the metadata.ashx handler.</w:t>
       </w:r>
     </w:p>
     <w:p>
@@ -19408,25 +18799,14 @@
         </w:rPr>
         <w:tab/>
       </w:r>
-      <w:proofErr w:type="gramStart"/>
-      <w:r>
-        <w:rPr>
-          <w:rFonts w:ascii="Calibri" w:hAnsi="Calibri" w:cs="Calibri"/>
-          <w:sz w:val="22"/>
-          <w:szCs w:val="22"/>
-          <w:lang w:val="en-US"/>
-        </w:rPr>
-        <w:t>For</w:t>
-      </w:r>
-      <w:proofErr w:type="gramEnd"/>
-      <w:r>
-        <w:rPr>
-          <w:rFonts w:ascii="Calibri" w:hAnsi="Calibri" w:cs="Calibri"/>
-          <w:sz w:val="22"/>
-          <w:szCs w:val="22"/>
-          <w:lang w:val="en-US"/>
-        </w:rPr>
-        <w:t xml:space="preserve"> fastest results, copy from the sample service provider, </w:t>
+      <w:r>
+        <w:rPr>
+          <w:rFonts w:ascii="Calibri" w:hAnsi="Calibri" w:cs="Calibri"/>
+          <w:sz w:val="22"/>
+          <w:szCs w:val="22"/>
+          <w:lang w:val="en-US"/>
+        </w:rPr>
+        <w:t xml:space="preserve">For fastest results, copy from the sample service provider, </w:t>
       </w:r>
       <w:proofErr w:type="spellStart"/>
       <w:r>
@@ -19517,10 +18897,13 @@
           <w:szCs w:val="22"/>
           <w:lang w:val="en-US"/>
         </w:rPr>
-        <w:t xml:space="preserve">Note that to configure this element for a </w:t>
-      </w:r>
-      <w:proofErr w:type="gramStart"/>
-      <w:r>
+        <w:t>Note that to configure this element for a real world application, you will need your own certificate configured correctly for access by the web server.</w:t>
+      </w:r>
+    </w:p>
+    <w:p>
+      <w:pPr>
+        <w:spacing w:after="200" w:line="276" w:lineRule="auto"/>
+        <w:ind w:left="2160" w:hanging="360"/>
         <w:rPr>
           <w:rFonts w:ascii="Calibri" w:hAnsi="Calibri" w:cs="Calibri"/>
           <w:i/>
@@ -19529,9 +18912,25 @@
           <w:szCs w:val="22"/>
           <w:lang w:val="en-US"/>
         </w:rPr>
-        <w:t>real world</w:t>
-      </w:r>
-      <w:proofErr w:type="gramEnd"/>
+      </w:pPr>
+      <w:r>
+        <w:rPr>
+          <w:rFonts w:ascii="Wingdings" w:hAnsi="Wingdings" w:cs="Wingdings"/>
+          <w:sz w:val="22"/>
+          <w:szCs w:val="22"/>
+          <w:lang w:val="en-US"/>
+        </w:rPr>
+        <w:t></w:t>
+      </w:r>
+      <w:r>
+        <w:rPr>
+          <w:rFonts w:ascii="Wingdings" w:hAnsi="Wingdings" w:cs="Wingdings"/>
+          <w:sz w:val="22"/>
+          <w:szCs w:val="22"/>
+          <w:lang w:val="en-US"/>
+        </w:rPr>
+        <w:tab/>
+      </w:r>
       <w:r>
         <w:rPr>
           <w:rFonts w:ascii="Calibri" w:hAnsi="Calibri" w:cs="Calibri"/>
@@ -19541,7 +18940,141 @@
           <w:szCs w:val="22"/>
           <w:lang w:val="en-US"/>
         </w:rPr>
-        <w:t xml:space="preserve"> application, you will need your own certificate configured correctly for access by the web server.</w:t>
+        <w:t xml:space="preserve">Note that the </w:t>
+      </w:r>
+      <w:proofErr w:type="spellStart"/>
+      <w:r>
+        <w:rPr>
+          <w:rFonts w:ascii="Calibri" w:hAnsi="Calibri" w:cs="Calibri"/>
+          <w:sz w:val="22"/>
+          <w:szCs w:val="22"/>
+          <w:lang w:val="en-US"/>
+        </w:rPr>
+        <w:t>AllowedAudiencesUris</w:t>
+      </w:r>
+      <w:proofErr w:type="spellEnd"/>
+      <w:r>
+        <w:rPr>
+          <w:rFonts w:ascii="Calibri" w:hAnsi="Calibri" w:cs="Calibri"/>
+          <w:i/>
+          <w:iCs/>
+          <w:sz w:val="22"/>
+          <w:szCs w:val="22"/>
+          <w:lang w:val="en-US"/>
+        </w:rPr>
+        <w:t xml:space="preserve"> element must be set to match the </w:t>
+      </w:r>
+      <w:r>
+        <w:rPr>
+          <w:rFonts w:ascii="Calibri" w:hAnsi="Calibri" w:cs="Calibri"/>
+          <w:sz w:val="22"/>
+          <w:szCs w:val="22"/>
+          <w:lang w:val="en-US"/>
+        </w:rPr>
+        <w:t xml:space="preserve">Id of the service provider in the </w:t>
+      </w:r>
+      <w:r>
+        <w:rPr>
+          <w:rFonts w:ascii="Courier New" w:hAnsi="Courier New" w:cs="Courier New"/>
+          <w:sz w:val="20"/>
+          <w:szCs w:val="20"/>
+          <w:lang w:val="en-US"/>
+        </w:rPr>
+        <w:t>SAML20Federation</w:t>
+      </w:r>
+      <w:r>
+        <w:rPr>
+          <w:rFonts w:ascii="Calibri" w:hAnsi="Calibri" w:cs="Calibri"/>
+          <w:sz w:val="22"/>
+          <w:szCs w:val="22"/>
+          <w:lang w:val="en-US"/>
+        </w:rPr>
+        <w:t xml:space="preserve"> as described below</w:t>
+      </w:r>
+    </w:p>
+    <w:p>
+      <w:pPr>
+        <w:rPr>
+          <w:rFonts w:ascii="Calibri" w:hAnsi="Calibri" w:cs="Calibri"/>
+          <w:sz w:val="22"/>
+          <w:szCs w:val="22"/>
+          <w:lang w:val="en-US"/>
+        </w:rPr>
+      </w:pPr>
+      <w:r>
+        <w:rPr>
+          <w:rFonts w:ascii="Courier New" w:hAnsi="Courier New" w:cs="Courier New"/>
+          <w:sz w:val="22"/>
+          <w:szCs w:val="22"/>
+          <w:lang w:val="en-US"/>
+        </w:rPr>
+        <w:t>o</w:t>
+      </w:r>
+      <w:r>
+        <w:rPr>
+          <w:rFonts w:ascii="Courier New" w:hAnsi="Courier New" w:cs="Courier New"/>
+          <w:sz w:val="22"/>
+          <w:szCs w:val="22"/>
+          <w:lang w:val="en-US"/>
+        </w:rPr>
+        <w:tab/>
+      </w:r>
+      <w:r>
+        <w:rPr>
+          <w:rFonts w:ascii="Calibri" w:hAnsi="Calibri" w:cs="Calibri"/>
+          <w:sz w:val="22"/>
+          <w:szCs w:val="22"/>
+          <w:lang w:val="en-US"/>
+        </w:rPr>
+        <w:t xml:space="preserve">For fastest results, copy from the sample service provider, </w:t>
+      </w:r>
+      <w:proofErr w:type="spellStart"/>
+      <w:r>
+        <w:rPr>
+          <w:rFonts w:ascii="Calibri" w:hAnsi="Calibri" w:cs="Calibri"/>
+          <w:sz w:val="22"/>
+          <w:szCs w:val="22"/>
+          <w:lang w:val="en-US"/>
+        </w:rPr>
+        <w:t>WebSiteDemo</w:t>
+      </w:r>
+      <w:proofErr w:type="spellEnd"/>
+      <w:r>
+        <w:rPr>
+          <w:rFonts w:ascii="Calibri" w:hAnsi="Calibri" w:cs="Calibri"/>
+          <w:sz w:val="22"/>
+          <w:szCs w:val="22"/>
+          <w:lang w:val="en-US"/>
+        </w:rPr>
+        <w:t xml:space="preserve">, the </w:t>
+      </w:r>
+      <w:r>
+        <w:rPr>
+          <w:rFonts w:ascii="Courier New" w:hAnsi="Courier New" w:cs="Courier New"/>
+          <w:sz w:val="20"/>
+          <w:szCs w:val="20"/>
+          <w:lang w:val="en-US"/>
+        </w:rPr>
+        <w:t>SAML20Federation</w:t>
+      </w:r>
+      <w:r>
+        <w:rPr>
+          <w:rFonts w:ascii="Courier New" w:hAnsi="Courier New" w:cs="Courier New"/>
+          <w:color w:val="A31515"/>
+          <w:sz w:val="20"/>
+          <w:szCs w:val="20"/>
+          <w:lang w:val="en-US"/>
+        </w:rPr>
+        <w:t xml:space="preserve"> </w:t>
+      </w:r>
+      <w:r>
+        <w:rPr>
+          <w:rFonts w:ascii="Calibri" w:hAnsi="Calibri" w:cs="Calibri"/>
+          <w:sz w:val="22"/>
+          <w:szCs w:val="22"/>
+          <w:lang w:val="en-US"/>
+        </w:rPr>
+        <w:t>section and modify to your application. Refer to the reference in section 10.2 for details on each element.</w:t>
       </w:r>
     </w:p>
     <w:p>
@@ -19586,212 +19119,14 @@
         </w:rPr>
         <w:t xml:space="preserve">Note that the </w:t>
       </w:r>
-      <w:proofErr w:type="spellStart"/>
-      <w:r>
-        <w:rPr>
-          <w:rFonts w:ascii="Calibri" w:hAnsi="Calibri" w:cs="Calibri"/>
-          <w:sz w:val="22"/>
-          <w:szCs w:val="22"/>
-          <w:lang w:val="en-US"/>
-        </w:rPr>
-        <w:t>AllowedAudiencesUris</w:t>
-      </w:r>
-      <w:proofErr w:type="spellEnd"/>
-      <w:r>
-        <w:rPr>
-          <w:rFonts w:ascii="Calibri" w:hAnsi="Calibri" w:cs="Calibri"/>
-          <w:i/>
-          <w:iCs/>
-          <w:sz w:val="22"/>
-          <w:szCs w:val="22"/>
-          <w:lang w:val="en-US"/>
-        </w:rPr>
-        <w:t xml:space="preserve"> element must be set to match the </w:t>
-      </w:r>
-      <w:r>
-        <w:rPr>
-          <w:rFonts w:ascii="Calibri" w:hAnsi="Calibri" w:cs="Calibri"/>
-          <w:sz w:val="22"/>
-          <w:szCs w:val="22"/>
-          <w:lang w:val="en-US"/>
-        </w:rPr>
-        <w:t xml:space="preserve">Id of the service provider in the </w:t>
-      </w:r>
-      <w:r>
-        <w:rPr>
-          <w:rFonts w:ascii="Courier New" w:hAnsi="Courier New" w:cs="Courier New"/>
-          <w:sz w:val="20"/>
-          <w:szCs w:val="20"/>
-          <w:lang w:val="en-US"/>
-        </w:rPr>
-        <w:t>SAML20Federation</w:t>
-      </w:r>
-      <w:r>
-        <w:rPr>
-          <w:rFonts w:ascii="Calibri" w:hAnsi="Calibri" w:cs="Calibri"/>
-          <w:sz w:val="22"/>
-          <w:szCs w:val="22"/>
-          <w:lang w:val="en-US"/>
-        </w:rPr>
-        <w:t xml:space="preserve"> as described below</w:t>
-      </w:r>
-    </w:p>
-    <w:p>
-      <w:pPr>
-        <w:rPr>
-          <w:rFonts w:ascii="Calibri" w:hAnsi="Calibri" w:cs="Calibri"/>
-          <w:sz w:val="22"/>
-          <w:szCs w:val="22"/>
-          <w:lang w:val="en-US"/>
-        </w:rPr>
-      </w:pPr>
-      <w:r>
-        <w:rPr>
-          <w:rFonts w:ascii="Courier New" w:hAnsi="Courier New" w:cs="Courier New"/>
-          <w:sz w:val="22"/>
-          <w:szCs w:val="22"/>
-          <w:lang w:val="en-US"/>
-        </w:rPr>
-        <w:t>o</w:t>
-      </w:r>
-      <w:r>
-        <w:rPr>
-          <w:rFonts w:ascii="Courier New" w:hAnsi="Courier New" w:cs="Courier New"/>
-          <w:sz w:val="22"/>
-          <w:szCs w:val="22"/>
-          <w:lang w:val="en-US"/>
-        </w:rPr>
-        <w:tab/>
-      </w:r>
-      <w:proofErr w:type="gramStart"/>
-      <w:r>
-        <w:rPr>
-          <w:rFonts w:ascii="Calibri" w:hAnsi="Calibri" w:cs="Calibri"/>
-          <w:sz w:val="22"/>
-          <w:szCs w:val="22"/>
-          <w:lang w:val="en-US"/>
-        </w:rPr>
-        <w:t>For</w:t>
-      </w:r>
-      <w:proofErr w:type="gramEnd"/>
-      <w:r>
-        <w:rPr>
-          <w:rFonts w:ascii="Calibri" w:hAnsi="Calibri" w:cs="Calibri"/>
-          <w:sz w:val="22"/>
-          <w:szCs w:val="22"/>
-          <w:lang w:val="en-US"/>
-        </w:rPr>
-        <w:t xml:space="preserve"> fastest results, copy from the sample service provider, </w:t>
-      </w:r>
-      <w:proofErr w:type="spellStart"/>
-      <w:r>
-        <w:rPr>
-          <w:rFonts w:ascii="Calibri" w:hAnsi="Calibri" w:cs="Calibri"/>
-          <w:sz w:val="22"/>
-          <w:szCs w:val="22"/>
-          <w:lang w:val="en-US"/>
-        </w:rPr>
-        <w:t>WebSiteDemo</w:t>
-      </w:r>
-      <w:proofErr w:type="spellEnd"/>
-      <w:r>
-        <w:rPr>
-          <w:rFonts w:ascii="Calibri" w:hAnsi="Calibri" w:cs="Calibri"/>
-          <w:sz w:val="22"/>
-          <w:szCs w:val="22"/>
-          <w:lang w:val="en-US"/>
-        </w:rPr>
-        <w:t xml:space="preserve">, the </w:t>
-      </w:r>
-      <w:r>
-        <w:rPr>
-          <w:rFonts w:ascii="Courier New" w:hAnsi="Courier New" w:cs="Courier New"/>
-          <w:sz w:val="20"/>
-          <w:szCs w:val="20"/>
-          <w:lang w:val="en-US"/>
-        </w:rPr>
-        <w:t>SAML20Federation</w:t>
-      </w:r>
-      <w:r>
-        <w:rPr>
-          <w:rFonts w:ascii="Courier New" w:hAnsi="Courier New" w:cs="Courier New"/>
-          <w:color w:val="A31515"/>
-          <w:sz w:val="20"/>
-          <w:szCs w:val="20"/>
-          <w:lang w:val="en-US"/>
-        </w:rPr>
-        <w:t xml:space="preserve"> </w:t>
-      </w:r>
-      <w:r>
-        <w:rPr>
-          <w:rFonts w:ascii="Calibri" w:hAnsi="Calibri" w:cs="Calibri"/>
-          <w:sz w:val="22"/>
-          <w:szCs w:val="22"/>
-          <w:lang w:val="en-US"/>
-        </w:rPr>
-        <w:t>section and modify to your application. Refer to the reference in section 10.2 for details on each element.</w:t>
-      </w:r>
-    </w:p>
-    <w:p>
-      <w:pPr>
-        <w:spacing w:after="200" w:line="276" w:lineRule="auto"/>
-        <w:ind w:left="2160" w:hanging="360"/>
-        <w:rPr>
-          <w:rFonts w:ascii="Calibri" w:hAnsi="Calibri" w:cs="Calibri"/>
-          <w:i/>
-          <w:iCs/>
-          <w:sz w:val="22"/>
-          <w:szCs w:val="22"/>
-          <w:lang w:val="en-US"/>
-        </w:rPr>
-      </w:pPr>
-      <w:r>
-        <w:rPr>
-          <w:rFonts w:ascii="Wingdings" w:hAnsi="Wingdings" w:cs="Wingdings"/>
-          <w:sz w:val="22"/>
-          <w:szCs w:val="22"/>
-          <w:lang w:val="en-US"/>
-        </w:rPr>
-        <w:t></w:t>
-      </w:r>
-      <w:r>
-        <w:rPr>
-          <w:rFonts w:ascii="Wingdings" w:hAnsi="Wingdings" w:cs="Wingdings"/>
-          <w:sz w:val="22"/>
-          <w:szCs w:val="22"/>
-          <w:lang w:val="en-US"/>
-        </w:rPr>
-        <w:tab/>
-      </w:r>
-      <w:r>
-        <w:rPr>
-          <w:rFonts w:ascii="Calibri" w:hAnsi="Calibri" w:cs="Calibri"/>
-          <w:i/>
-          <w:iCs/>
-          <w:sz w:val="22"/>
-          <w:szCs w:val="22"/>
-          <w:lang w:val="en-US"/>
-        </w:rPr>
-        <w:t xml:space="preserve">Note that the </w:t>
-      </w:r>
-      <w:r>
-        <w:rPr>
-          <w:rFonts w:ascii="Calibri" w:hAnsi="Calibri" w:cs="Calibri"/>
-          <w:sz w:val="22"/>
-          <w:szCs w:val="22"/>
-          <w:lang w:val="en-US"/>
-        </w:rPr>
-        <w:t xml:space="preserve">Id attribute must be unique and match the audience requirements of </w:t>
-      </w:r>
-      <w:proofErr w:type="gramStart"/>
-      <w:r>
-        <w:rPr>
-          <w:rFonts w:ascii="Calibri" w:hAnsi="Calibri" w:cs="Calibri"/>
-          <w:sz w:val="22"/>
-          <w:szCs w:val="22"/>
-          <w:lang w:val="en-US"/>
-        </w:rPr>
-        <w:t xml:space="preserve">the  </w:t>
+      <w:r>
+        <w:rPr>
+          <w:rFonts w:ascii="Calibri" w:hAnsi="Calibri" w:cs="Calibri"/>
+          <w:sz w:val="22"/>
+          <w:szCs w:val="22"/>
+          <w:lang w:val="en-US"/>
+        </w:rPr>
+        <w:t xml:space="preserve">Id attribute must be unique and match the audience requirements of the  </w:t>
       </w:r>
       <w:r>
         <w:rPr>
@@ -19802,7 +19137,6 @@
         </w:rPr>
         <w:t>Federation</w:t>
       </w:r>
-      <w:proofErr w:type="gramEnd"/>
       <w:r>
         <w:rPr>
           <w:rFonts w:ascii="Calibri" w:hAnsi="Calibri" w:cs="Calibri"/>
@@ -20110,27 +19444,7 @@
           <w:lang w:val="en-US"/>
         </w:rPr>
         <w:tab/>
-        <w:t xml:space="preserve">That’s it. Now try it out with the sample identity provider and finally integrate with a </w:t>
-      </w:r>
-      <w:proofErr w:type="gramStart"/>
-      <w:r>
-        <w:rPr>
-          <w:rFonts w:ascii="Calibri" w:hAnsi="Calibri" w:cs="Calibri"/>
-          <w:sz w:val="22"/>
-          <w:szCs w:val="22"/>
-          <w:lang w:val="en-US"/>
-        </w:rPr>
-        <w:t>third party</w:t>
-      </w:r>
-      <w:proofErr w:type="gramEnd"/>
-      <w:r>
-        <w:rPr>
-          <w:rFonts w:ascii="Calibri" w:hAnsi="Calibri" w:cs="Calibri"/>
-          <w:sz w:val="22"/>
-          <w:szCs w:val="22"/>
-          <w:lang w:val="en-US"/>
-        </w:rPr>
-        <w:t xml:space="preserve"> identity provider</w:t>
+        <w:t>That’s it. Now try it out with the sample identity provider and finally integrate with a third party identity provider</w:t>
       </w:r>
     </w:p>
     <w:p>
@@ -20175,21 +19489,7 @@
         <w:rPr>
           <w:lang w:val="en-US"/>
         </w:rPr>
-        <w:t xml:space="preserve"> real </w:t>
-      </w:r>
-      <w:proofErr w:type="gramStart"/>
-      <w:r>
-        <w:rPr>
-          <w:lang w:val="en-US"/>
-        </w:rPr>
-        <w:t>third party</w:t>
-      </w:r>
-      <w:proofErr w:type="gramEnd"/>
-      <w:r>
-        <w:rPr>
-          <w:lang w:val="en-US"/>
-        </w:rPr>
-        <w:t xml:space="preserve"> Identity Providers</w:t>
+        <w:t xml:space="preserve"> real third party Identity Providers</w:t>
       </w:r>
       <w:bookmarkEnd w:id="20"/>
     </w:p>
@@ -20537,27 +19837,7 @@
           <w:lang w:val="en-US"/>
         </w:rPr>
         <w:tab/>
-        <w:t xml:space="preserve">It is important to specify different names for the browser cookies used by each website if more than one of the service </w:t>
-      </w:r>
-      <w:proofErr w:type="gramStart"/>
-      <w:r>
-        <w:rPr>
-          <w:rFonts w:ascii="Calibri" w:hAnsi="Calibri" w:cs="Calibri"/>
-          <w:sz w:val="22"/>
-          <w:szCs w:val="22"/>
-          <w:lang w:val="en-US"/>
-        </w:rPr>
-        <w:t>provider</w:t>
-      </w:r>
-      <w:proofErr w:type="gramEnd"/>
-      <w:r>
-        <w:rPr>
-          <w:rFonts w:ascii="Calibri" w:hAnsi="Calibri" w:cs="Calibri"/>
-          <w:sz w:val="22"/>
-          <w:szCs w:val="22"/>
-          <w:lang w:val="en-US"/>
-        </w:rPr>
-        <w:t xml:space="preserve"> is installed on the same host. </w:t>
+        <w:t xml:space="preserve">It is important to specify different names for the browser cookies used by each website if more than one of the service provider is installed on the same host. </w:t>
       </w:r>
     </w:p>
     <w:p>
@@ -21391,7 +20671,6 @@
         </w:rPr>
         <w:t xml:space="preserve">    &lt;</w:t>
       </w:r>
-      <w:proofErr w:type="gramStart"/>
       <w:r>
         <w:rPr>
           <w:rFonts w:ascii="Courier New" w:hAnsi="Courier New" w:cs="Courier New"/>
@@ -21422,7 +20701,6 @@
         </w:rPr>
         <w:t>name</w:t>
       </w:r>
-      <w:proofErr w:type="gramEnd"/>
       <w:r>
         <w:rPr>
           <w:rFonts w:ascii="Courier New" w:hAnsi="Courier New" w:cs="Courier New"/>
@@ -21997,7 +21275,6 @@
         <w:t>"</w:t>
       </w:r>
       <w:proofErr w:type="spellStart"/>
-      <w:proofErr w:type="gramStart"/>
       <w:r>
         <w:rPr>
           <w:rFonts w:ascii="Courier New" w:hAnsi="Courier New" w:cs="Courier New"/>
@@ -22009,7 +21286,6 @@
         <w:t>urn:FirstName</w:t>
       </w:r>
       <w:proofErr w:type="spellEnd"/>
-      <w:proofErr w:type="gramEnd"/>
       <w:r>
         <w:rPr>
           <w:rFonts w:ascii="Courier New" w:hAnsi="Courier New" w:cs="Courier New"/>
@@ -22159,7 +21435,6 @@
         <w:t>"</w:t>
       </w:r>
       <w:proofErr w:type="spellStart"/>
-      <w:proofErr w:type="gramStart"/>
       <w:r>
         <w:rPr>
           <w:rFonts w:ascii="Courier New" w:hAnsi="Courier New" w:cs="Courier New"/>
@@ -22171,7 +21446,6 @@
         <w:t>urn:LastName</w:t>
       </w:r>
       <w:proofErr w:type="spellEnd"/>
-      <w:proofErr w:type="gramEnd"/>
       <w:r>
         <w:rPr>
           <w:rFonts w:ascii="Courier New" w:hAnsi="Courier New" w:cs="Courier New"/>
@@ -22321,7 +21595,6 @@
         <w:t>"</w:t>
       </w:r>
       <w:proofErr w:type="spellStart"/>
-      <w:proofErr w:type="gramStart"/>
       <w:r>
         <w:rPr>
           <w:rFonts w:ascii="Courier New" w:hAnsi="Courier New" w:cs="Courier New"/>
@@ -22333,7 +21606,6 @@
         <w:t>urn:Age</w:t>
       </w:r>
       <w:proofErr w:type="spellEnd"/>
-      <w:proofErr w:type="gramEnd"/>
       <w:r>
         <w:rPr>
           <w:rFonts w:ascii="Courier New" w:hAnsi="Courier New" w:cs="Courier New"/>
@@ -22482,27 +21754,15 @@
         </w:rPr>
         <w:t>"</w:t>
       </w:r>
-      <w:proofErr w:type="gramStart"/>
-      <w:r>
-        <w:rPr>
-          <w:rFonts w:ascii="Courier New" w:hAnsi="Courier New" w:cs="Courier New"/>
-          <w:color w:val="0000FF"/>
-          <w:sz w:val="20"/>
-          <w:szCs w:val="20"/>
-          <w:lang w:val="en-US"/>
-        </w:rPr>
-        <w:t>urn:oid</w:t>
-      </w:r>
-      <w:proofErr w:type="gramEnd"/>
-      <w:r>
-        <w:rPr>
-          <w:rFonts w:ascii="Courier New" w:hAnsi="Courier New" w:cs="Courier New"/>
-          <w:color w:val="0000FF"/>
-          <w:sz w:val="20"/>
-          <w:szCs w:val="20"/>
-          <w:lang w:val="en-US"/>
-        </w:rPr>
-        <w:t>:0.9.2342.19200300.100.1.3</w:t>
+      <w:r>
+        <w:rPr>
+          <w:rFonts w:ascii="Courier New" w:hAnsi="Courier New" w:cs="Courier New"/>
+          <w:color w:val="0000FF"/>
+          <w:sz w:val="20"/>
+          <w:szCs w:val="20"/>
+          <w:lang w:val="en-US"/>
+        </w:rPr>
+        <w:t>urn:oid:0.9.2342.19200300.100.1.3</w:t>
       </w:r>
       <w:r>
         <w:rPr>
@@ -22661,29 +21921,7 @@
           <w:szCs w:val="20"/>
           <w:lang w:val="en-US"/>
         </w:rPr>
-        <w:t>urn:</w:t>
-      </w:r>
-      <w:proofErr w:type="gramStart"/>
-      <w:r>
-        <w:rPr>
-          <w:rFonts w:ascii="Courier New" w:hAnsi="Courier New" w:cs="Courier New"/>
-          <w:color w:val="0000FF"/>
-          <w:sz w:val="20"/>
-          <w:szCs w:val="20"/>
-          <w:lang w:val="en-US"/>
-        </w:rPr>
-        <w:t>dk:company</w:t>
-      </w:r>
-      <w:proofErr w:type="gramEnd"/>
-      <w:r>
-        <w:rPr>
-          <w:rFonts w:ascii="Courier New" w:hAnsi="Courier New" w:cs="Courier New"/>
-          <w:color w:val="0000FF"/>
-          <w:sz w:val="20"/>
-          <w:szCs w:val="20"/>
-          <w:lang w:val="en-US"/>
-        </w:rPr>
-        <w:t>:attribute:Role</w:t>
+        <w:t>urn:dk:company:attribute:Role</w:t>
       </w:r>
       <w:proofErr w:type="spellEnd"/>
       <w:r>
@@ -22845,29 +22083,7 @@
           <w:szCs w:val="20"/>
           <w:lang w:val="en-US"/>
         </w:rPr>
-        <w:t>urn:</w:t>
-      </w:r>
-      <w:proofErr w:type="gramStart"/>
-      <w:r>
-        <w:rPr>
-          <w:rFonts w:ascii="Courier New" w:hAnsi="Courier New" w:cs="Courier New"/>
-          <w:color w:val="0000FF"/>
-          <w:sz w:val="20"/>
-          <w:szCs w:val="20"/>
-          <w:lang w:val="en-US"/>
-        </w:rPr>
-        <w:t>dk:company</w:t>
-      </w:r>
-      <w:proofErr w:type="gramEnd"/>
-      <w:r>
-        <w:rPr>
-          <w:rFonts w:ascii="Courier New" w:hAnsi="Courier New" w:cs="Courier New"/>
-          <w:color w:val="0000FF"/>
-          <w:sz w:val="20"/>
-          <w:szCs w:val="20"/>
-          <w:lang w:val="en-US"/>
-        </w:rPr>
-        <w:t>:attribute:Role</w:t>
+        <w:t>urn:dk:company:attribute:Role</w:t>
       </w:r>
       <w:proofErr w:type="spellEnd"/>
       <w:r>
@@ -23369,7 +22585,6 @@
         <w:t>"</w:t>
       </w:r>
       <w:proofErr w:type="spellStart"/>
-      <w:proofErr w:type="gramStart"/>
       <w:r>
         <w:rPr>
           <w:rFonts w:ascii="Courier New" w:hAnsi="Courier New" w:cs="Courier New"/>
@@ -23381,7 +22596,6 @@
         <w:t>urn:FirstName</w:t>
       </w:r>
       <w:proofErr w:type="spellEnd"/>
-      <w:proofErr w:type="gramEnd"/>
       <w:r>
         <w:rPr>
           <w:rFonts w:ascii="Courier New" w:hAnsi="Courier New" w:cs="Courier New"/>
@@ -23533,7 +22747,6 @@
         <w:t>"</w:t>
       </w:r>
       <w:proofErr w:type="spellStart"/>
-      <w:proofErr w:type="gramStart"/>
       <w:r>
         <w:rPr>
           <w:rFonts w:ascii="Courier New" w:hAnsi="Courier New" w:cs="Courier New"/>
@@ -23545,7 +22758,6 @@
         <w:t>urn:LastName</w:t>
       </w:r>
       <w:proofErr w:type="spellEnd"/>
-      <w:proofErr w:type="gramEnd"/>
       <w:r>
         <w:rPr>
           <w:rFonts w:ascii="Courier New" w:hAnsi="Courier New" w:cs="Courier New"/>
@@ -23697,7 +22909,6 @@
         <w:t>"</w:t>
       </w:r>
       <w:proofErr w:type="spellStart"/>
-      <w:proofErr w:type="gramStart"/>
       <w:r>
         <w:rPr>
           <w:rFonts w:ascii="Courier New" w:hAnsi="Courier New" w:cs="Courier New"/>
@@ -23709,7 +22920,6 @@
         <w:t>urn:Age</w:t>
       </w:r>
       <w:proofErr w:type="spellEnd"/>
-      <w:proofErr w:type="gramEnd"/>
       <w:r>
         <w:rPr>
           <w:rFonts w:ascii="Courier New" w:hAnsi="Courier New" w:cs="Courier New"/>
@@ -23858,27 +23068,15 @@
         </w:rPr>
         <w:t>"</w:t>
       </w:r>
-      <w:proofErr w:type="gramStart"/>
-      <w:r>
-        <w:rPr>
-          <w:rFonts w:ascii="Courier New" w:hAnsi="Courier New" w:cs="Courier New"/>
-          <w:color w:val="0000FF"/>
-          <w:sz w:val="20"/>
-          <w:szCs w:val="20"/>
-          <w:lang w:val="en-US"/>
-        </w:rPr>
-        <w:t>urn:oid</w:t>
-      </w:r>
-      <w:proofErr w:type="gramEnd"/>
-      <w:r>
-        <w:rPr>
-          <w:rFonts w:ascii="Courier New" w:hAnsi="Courier New" w:cs="Courier New"/>
-          <w:color w:val="0000FF"/>
-          <w:sz w:val="20"/>
-          <w:szCs w:val="20"/>
-          <w:lang w:val="en-US"/>
-        </w:rPr>
-        <w:t>:0.9.2342.19200300.100.1.3</w:t>
+      <w:r>
+        <w:rPr>
+          <w:rFonts w:ascii="Courier New" w:hAnsi="Courier New" w:cs="Courier New"/>
+          <w:color w:val="0000FF"/>
+          <w:sz w:val="20"/>
+          <w:szCs w:val="20"/>
+          <w:lang w:val="en-US"/>
+        </w:rPr>
+        <w:t>urn:oid:0.9.2342.19200300.100.1.3</w:t>
       </w:r>
       <w:r>
         <w:rPr>
@@ -24037,29 +23235,7 @@
           <w:szCs w:val="20"/>
           <w:lang w:val="en-US"/>
         </w:rPr>
-        <w:t>urn:</w:t>
-      </w:r>
-      <w:proofErr w:type="gramStart"/>
-      <w:r>
-        <w:rPr>
-          <w:rFonts w:ascii="Courier New" w:hAnsi="Courier New" w:cs="Courier New"/>
-          <w:color w:val="0000FF"/>
-          <w:sz w:val="20"/>
-          <w:szCs w:val="20"/>
-          <w:lang w:val="en-US"/>
-        </w:rPr>
-        <w:t>dk:company</w:t>
-      </w:r>
-      <w:proofErr w:type="gramEnd"/>
-      <w:r>
-        <w:rPr>
-          <w:rFonts w:ascii="Courier New" w:hAnsi="Courier New" w:cs="Courier New"/>
-          <w:color w:val="0000FF"/>
-          <w:sz w:val="20"/>
-          <w:szCs w:val="20"/>
-          <w:lang w:val="en-US"/>
-        </w:rPr>
-        <w:t>:attribute:Role</w:t>
+        <w:t>urn:dk:company:attribute:Role</w:t>
       </w:r>
       <w:proofErr w:type="spellEnd"/>
       <w:r>
@@ -24542,27 +23718,7 @@
           <w:szCs w:val="22"/>
           <w:lang w:val="en-US"/>
         </w:rPr>
-        <w:t>urn:</w:t>
-      </w:r>
-      <w:proofErr w:type="gramStart"/>
-      <w:r>
-        <w:rPr>
-          <w:rFonts w:ascii="Courier New" w:hAnsi="Courier New" w:cs="Courier New"/>
-          <w:sz w:val="22"/>
-          <w:szCs w:val="22"/>
-          <w:lang w:val="en-US"/>
-        </w:rPr>
-        <w:t>dk.nita</w:t>
-      </w:r>
-      <w:proofErr w:type="gramEnd"/>
-      <w:r>
-        <w:rPr>
-          <w:rFonts w:ascii="Courier New" w:hAnsi="Courier New" w:cs="Courier New"/>
-          <w:sz w:val="22"/>
-          <w:szCs w:val="22"/>
-          <w:lang w:val="en-US"/>
-        </w:rPr>
-        <w:t>.saml20.configuration</w:t>
+        <w:t>urn:dk.nita.saml20.configuration</w:t>
       </w:r>
       <w:r>
         <w:rPr>
@@ -24849,21 +24005,12 @@
               </w:rPr>
               <w:t xml:space="preserve">The fully qualified name of the class that implements the </w:t>
             </w:r>
-            <w:proofErr w:type="gramStart"/>
-            <w:r>
-              <w:rPr>
-                <w:rFonts w:ascii="Calibri" w:hAnsi="Calibri" w:cs="Calibri"/>
-                <w:lang w:val="en-US"/>
-              </w:rPr>
-              <w:t>dk.nita</w:t>
-            </w:r>
-            <w:proofErr w:type="gramEnd"/>
-            <w:r>
-              <w:rPr>
-                <w:rFonts w:ascii="Calibri" w:hAnsi="Calibri" w:cs="Calibri"/>
-                <w:lang w:val="en-US"/>
-              </w:rPr>
-              <w:t>.saml20.Session</w:t>
+            <w:r>
+              <w:rPr>
+                <w:rFonts w:ascii="Calibri" w:hAnsi="Calibri" w:cs="Calibri"/>
+                <w:lang w:val="en-US"/>
+              </w:rPr>
+              <w:t>dk.nita.saml20.Session</w:t>
             </w:r>
             <w:r>
               <w:rPr>
@@ -24908,21 +24055,12 @@
               </w:rPr>
               <w:t xml:space="preserve">If the attribute is not provided the framework will use the default implementation </w:t>
             </w:r>
-            <w:proofErr w:type="gramStart"/>
-            <w:r>
-              <w:rPr>
-                <w:rFonts w:ascii="Calibri" w:hAnsi="Calibri" w:cs="Calibri"/>
-                <w:lang w:val="en-US"/>
-              </w:rPr>
-              <w:t>dk.nita</w:t>
-            </w:r>
-            <w:proofErr w:type="gramEnd"/>
-            <w:r>
-              <w:rPr>
-                <w:rFonts w:ascii="Calibri" w:hAnsi="Calibri" w:cs="Calibri"/>
-                <w:lang w:val="en-US"/>
-              </w:rPr>
-              <w:t>.saml20.Session.InProcSessionStoreProvider</w:t>
+            <w:r>
+              <w:rPr>
+                <w:rFonts w:ascii="Calibri" w:hAnsi="Calibri" w:cs="Calibri"/>
+                <w:lang w:val="en-US"/>
+              </w:rPr>
+              <w:t>dk.nita.saml20.Session.InProcSessionStoreProvider</w:t>
             </w:r>
             <w:r>
               <w:rPr>
@@ -25623,27 +24761,7 @@
           <w:szCs w:val="22"/>
           <w:lang w:val="en-US"/>
         </w:rPr>
-        <w:t xml:space="preserve">. The element is optional, and when not </w:t>
-      </w:r>
-      <w:proofErr w:type="gramStart"/>
-      <w:r>
-        <w:rPr>
-          <w:rFonts w:ascii="Calibri" w:hAnsi="Calibri" w:cs="Calibri"/>
-          <w:sz w:val="22"/>
-          <w:szCs w:val="22"/>
-          <w:lang w:val="en-US"/>
-        </w:rPr>
-        <w:t>present ,</w:t>
-      </w:r>
-      <w:proofErr w:type="gramEnd"/>
-      <w:r>
-        <w:rPr>
-          <w:rFonts w:ascii="Calibri" w:hAnsi="Calibri" w:cs="Calibri"/>
-          <w:sz w:val="22"/>
-          <w:szCs w:val="22"/>
-          <w:lang w:val="en-US"/>
-        </w:rPr>
-        <w:t xml:space="preserve"> a default set of actions are performed.  Actions are performed in the sequence in which they are added. The default set of actions would look like this in the configuration file:</w:t>
+        <w:t>. The element is optional, and when not present , a default set of actions are performed.  Actions are performed in the sequence in which they are added. The default set of actions would look like this in the configuration file:</w:t>
       </w:r>
     </w:p>
     <w:p>
@@ -25817,7 +24935,6 @@
         </w:rPr>
         <w:t>"</w:t>
       </w:r>
-      <w:proofErr w:type="gramStart"/>
       <w:r>
         <w:rPr>
           <w:rFonts w:ascii="Courier New" w:hAnsi="Courier New" w:cs="Courier New"/>
@@ -25826,18 +24943,7 @@
           <w:szCs w:val="16"/>
           <w:lang w:val="en-US"/>
         </w:rPr>
-        <w:t>dk.nita</w:t>
-      </w:r>
-      <w:proofErr w:type="gramEnd"/>
-      <w:r>
-        <w:rPr>
-          <w:rFonts w:ascii="Courier New" w:hAnsi="Courier New" w:cs="Courier New"/>
-          <w:color w:val="0000FF"/>
-          <w:sz w:val="16"/>
-          <w:szCs w:val="16"/>
-          <w:lang w:val="en-US"/>
-        </w:rPr>
-        <w:t>.saml20.Actions.SamlPrincipalAction, dk.nita.saml20</w:t>
+        <w:t>dk.nita.saml20.Actions.SamlPrincipalAction, dk.nita.saml20</w:t>
       </w:r>
       <w:r>
         <w:rPr>
@@ -25987,7 +25093,6 @@
         </w:rPr>
         <w:t>"</w:t>
       </w:r>
-      <w:proofErr w:type="gramStart"/>
       <w:r>
         <w:rPr>
           <w:rFonts w:ascii="Courier New" w:hAnsi="Courier New" w:cs="Courier New"/>
@@ -25996,18 +25101,7 @@
           <w:szCs w:val="16"/>
           <w:lang w:val="en-US"/>
         </w:rPr>
-        <w:t>dk.nita</w:t>
-      </w:r>
-      <w:proofErr w:type="gramEnd"/>
-      <w:r>
-        <w:rPr>
-          <w:rFonts w:ascii="Courier New" w:hAnsi="Courier New" w:cs="Courier New"/>
-          <w:color w:val="0000FF"/>
-          <w:sz w:val="16"/>
-          <w:szCs w:val="16"/>
-          <w:lang w:val="en-US"/>
-        </w:rPr>
-        <w:t>.saml20.Actions.RedirectAction, dk.nita.saml20</w:t>
+        <w:t>dk.nita.saml20.Actions.RedirectAction, dk.nita.saml20</w:t>
       </w:r>
       <w:r>
         <w:rPr>
@@ -26309,25 +25403,14 @@
         </w:rPr>
         <w:t xml:space="preserve">It is possible to write your own custom actions to perform any task needed during login and logout. Your action must implement the </w:t>
       </w:r>
-      <w:proofErr w:type="gramStart"/>
-      <w:r>
-        <w:rPr>
-          <w:rFonts w:ascii="Courier New" w:hAnsi="Courier New" w:cs="Courier New"/>
-          <w:sz w:val="20"/>
-          <w:szCs w:val="20"/>
-          <w:lang w:val="en-US"/>
-        </w:rPr>
-        <w:t>dk.nita</w:t>
-      </w:r>
-      <w:proofErr w:type="gramEnd"/>
-      <w:r>
-        <w:rPr>
-          <w:rFonts w:ascii="Courier New" w:hAnsi="Courier New" w:cs="Courier New"/>
-          <w:sz w:val="20"/>
-          <w:szCs w:val="20"/>
-          <w:lang w:val="en-US"/>
-        </w:rPr>
-        <w:t>.saml20.Actions.IAction interface, and if you plan to make an action that performs a redirect you should note the following:</w:t>
+      <w:r>
+        <w:rPr>
+          <w:rFonts w:ascii="Courier New" w:hAnsi="Courier New" w:cs="Courier New"/>
+          <w:sz w:val="20"/>
+          <w:szCs w:val="20"/>
+          <w:lang w:val="en-US"/>
+        </w:rPr>
+        <w:t>dk.nita.saml20.Actions.IAction interface, and if you plan to make an action that performs a redirect you should note the following:</w:t>
       </w:r>
     </w:p>
     <w:p>
@@ -26427,27 +25510,7 @@
           <w:szCs w:val="22"/>
           <w:lang w:val="en-US"/>
         </w:rPr>
-        <w:t xml:space="preserve">, a redirect action should do nothing. You will know </w:t>
-      </w:r>
-      <w:proofErr w:type="gramStart"/>
-      <w:r>
-        <w:rPr>
-          <w:rFonts w:ascii="Calibri" w:hAnsi="Calibri" w:cs="Calibri"/>
-          <w:sz w:val="22"/>
-          <w:szCs w:val="22"/>
-          <w:lang w:val="en-US"/>
-        </w:rPr>
-        <w:t>whether or not</w:t>
-      </w:r>
-      <w:proofErr w:type="gramEnd"/>
-      <w:r>
-        <w:rPr>
-          <w:rFonts w:ascii="Calibri" w:hAnsi="Calibri" w:cs="Calibri"/>
-          <w:sz w:val="22"/>
-          <w:szCs w:val="22"/>
-          <w:lang w:val="en-US"/>
-        </w:rPr>
-        <w:t xml:space="preserve"> the logout is </w:t>
+        <w:t xml:space="preserve">, a redirect action should do nothing. You will know whether or not the logout is </w:t>
       </w:r>
       <w:proofErr w:type="spellStart"/>
       <w:r>
@@ -26709,27 +25772,7 @@
           <w:szCs w:val="22"/>
           <w:lang w:val="en-US"/>
         </w:rPr>
-        <w:t xml:space="preserve"> can occur because the system thinks that the user is logged </w:t>
-      </w:r>
-      <w:proofErr w:type="gramStart"/>
-      <w:r>
-        <w:rPr>
-          <w:rFonts w:ascii="Calibri" w:hAnsi="Calibri" w:cs="Calibri"/>
-          <w:sz w:val="22"/>
-          <w:szCs w:val="22"/>
-          <w:lang w:val="en-US"/>
-        </w:rPr>
-        <w:t>id</w:t>
-      </w:r>
-      <w:proofErr w:type="gramEnd"/>
-      <w:r>
-        <w:rPr>
-          <w:rFonts w:ascii="Calibri" w:hAnsi="Calibri" w:cs="Calibri"/>
-          <w:sz w:val="22"/>
-          <w:szCs w:val="22"/>
-          <w:lang w:val="en-US"/>
-        </w:rPr>
-        <w:t xml:space="preserve"> but no principal exists in the OIOSAML.net session.</w:t>
+        <w:t xml:space="preserve"> can occur because the system thinks that the user is logged id but no principal exists in the OIOSAML.net session.</w:t>
       </w:r>
     </w:p>
     <w:p>
@@ -27170,27 +26213,7 @@
           <w:szCs w:val="22"/>
           <w:lang w:val="en-US"/>
         </w:rPr>
-        <w:t xml:space="preserve">This setting is used for development purposes alone – it </w:t>
-      </w:r>
-      <w:proofErr w:type="gramStart"/>
-      <w:r>
-        <w:rPr>
-          <w:rFonts w:ascii="Calibri" w:hAnsi="Calibri" w:cs="Calibri"/>
-          <w:sz w:val="22"/>
-          <w:szCs w:val="22"/>
-          <w:lang w:val="en-US"/>
-        </w:rPr>
-        <w:t>default</w:t>
-      </w:r>
-      <w:proofErr w:type="gramEnd"/>
-      <w:r>
-        <w:rPr>
-          <w:rFonts w:ascii="Calibri" w:hAnsi="Calibri" w:cs="Calibri"/>
-          <w:sz w:val="22"/>
-          <w:szCs w:val="22"/>
-          <w:lang w:val="en-US"/>
-        </w:rPr>
-        <w:t xml:space="preserve"> to false if omitted. When set to true, any errors, both exceptions and validation errors are shown in the browser. Due to a security issue with XML Encryption, this setting must be set to false (or omitted) when used in production, otherwise an attacker might be able to decrypt any messages send to the </w:t>
+        <w:t xml:space="preserve">This setting is used for development purposes alone – it default to false if omitted. When set to true, any errors, both exceptions and validation errors are shown in the browser. Due to a security issue with XML Encryption, this setting must be set to false (or omitted) when used in production, otherwise an attacker might be able to decrypt any messages send to the </w:t>
       </w:r>
       <w:proofErr w:type="spellStart"/>
       <w:r>
@@ -28539,7 +27562,6 @@
               </w:rPr>
               <w:t>"</w:t>
             </w:r>
-            <w:proofErr w:type="gramStart"/>
             <w:r>
               <w:rPr>
                 <w:rFonts w:ascii="Courier New" w:hAnsi="Courier New" w:cs="Courier New"/>
@@ -28548,9 +27570,17 @@
                 <w:szCs w:val="16"/>
                 <w:lang w:val="en-US"/>
               </w:rPr>
-              <w:t>urn:oasis</w:t>
-            </w:r>
-            <w:proofErr w:type="gramEnd"/>
+              <w:t>urn:oasis:names:tc:SAML:1.1:nameid-    format:X509SubjectName</w:t>
+            </w:r>
+            <w:r>
+              <w:rPr>
+                <w:rFonts w:ascii="Courier New" w:hAnsi="Courier New" w:cs="Courier New"/>
+                <w:sz w:val="16"/>
+                <w:szCs w:val="16"/>
+                <w:lang w:val="en-US"/>
+              </w:rPr>
+              <w:t>"</w:t>
+            </w:r>
             <w:r>
               <w:rPr>
                 <w:rFonts w:ascii="Courier New" w:hAnsi="Courier New" w:cs="Courier New"/>
@@ -28559,35 +27589,34 @@
                 <w:szCs w:val="16"/>
                 <w:lang w:val="en-US"/>
               </w:rPr>
-              <w:t>:names:tc:SAML:1.1:nameid-    format:X509SubjectName</w:t>
-            </w:r>
-            <w:r>
-              <w:rPr>
-                <w:rFonts w:ascii="Courier New" w:hAnsi="Courier New" w:cs="Courier New"/>
-                <w:sz w:val="16"/>
-                <w:szCs w:val="16"/>
-                <w:lang w:val="en-US"/>
-              </w:rPr>
-              <w:t>"</w:t>
-            </w:r>
+              <w:t>/&gt;</w:t>
+            </w:r>
+          </w:p>
+          <w:p>
+            <w:pPr>
+              <w:rPr>
+                <w:rFonts w:ascii="Calibri" w:hAnsi="Calibri" w:cs="Calibri"/>
+                <w:lang w:val="en-US"/>
+              </w:rPr>
+            </w:pPr>
             <w:r>
               <w:rPr>
                 <w:rFonts w:ascii="Courier New" w:hAnsi="Courier New" w:cs="Courier New"/>
                 <w:color w:val="0000FF"/>
                 <w:sz w:val="16"/>
                 <w:szCs w:val="16"/>
-                <w:lang w:val="en-US"/>
-              </w:rPr>
-              <w:t>/&gt;</w:t>
-            </w:r>
-          </w:p>
-          <w:p>
-            <w:pPr>
-              <w:rPr>
-                <w:rFonts w:ascii="Calibri" w:hAnsi="Calibri" w:cs="Calibri"/>
-                <w:lang w:val="en-US"/>
-              </w:rPr>
-            </w:pPr>
+              </w:rPr>
+              <w:t>&lt;/</w:t>
+            </w:r>
+            <w:r>
+              <w:rPr>
+                <w:rFonts w:ascii="Courier New" w:hAnsi="Courier New" w:cs="Courier New"/>
+                <w:color w:val="A31515"/>
+                <w:sz w:val="16"/>
+                <w:szCs w:val="16"/>
+              </w:rPr>
+              <w:t>NameIdFormats</w:t>
+            </w:r>
             <w:r>
               <w:rPr>
                 <w:rFonts w:ascii="Courier New" w:hAnsi="Courier New" w:cs="Courier New"/>
@@ -28595,24 +27624,6 @@
                 <w:sz w:val="16"/>
                 <w:szCs w:val="16"/>
               </w:rPr>
-              <w:t>&lt;/</w:t>
-            </w:r>
-            <w:r>
-              <w:rPr>
-                <w:rFonts w:ascii="Courier New" w:hAnsi="Courier New" w:cs="Courier New"/>
-                <w:color w:val="A31515"/>
-                <w:sz w:val="16"/>
-                <w:szCs w:val="16"/>
-              </w:rPr>
-              <w:t>NameIdFormats</w:t>
-            </w:r>
-            <w:r>
-              <w:rPr>
-                <w:rFonts w:ascii="Courier New" w:hAnsi="Courier New" w:cs="Courier New"/>
-                <w:color w:val="0000FF"/>
-                <w:sz w:val="16"/>
-                <w:szCs w:val="16"/>
-              </w:rPr>
               <w:t>&gt;</w:t>
             </w:r>
           </w:p>
@@ -28713,7 +27724,6 @@
         <w:t>&lt;</w:t>
       </w:r>
       <w:proofErr w:type="spellStart"/>
-      <w:proofErr w:type="gramStart"/>
       <w:r>
         <w:rPr>
           <w:rFonts w:ascii="Courier New" w:hAnsi="Courier New" w:cs="Courier New"/>
@@ -28725,7 +27735,6 @@
         <w:t>md:ContactPerson</w:t>
       </w:r>
       <w:proofErr w:type="spellEnd"/>
-      <w:proofErr w:type="gramEnd"/>
       <w:r>
         <w:rPr>
           <w:rFonts w:ascii="Courier New" w:hAnsi="Courier New" w:cs="Courier New"/>
@@ -28879,7 +27888,6 @@
         <w:t>&lt;</w:t>
       </w:r>
       <w:proofErr w:type="spellStart"/>
-      <w:proofErr w:type="gramStart"/>
       <w:r>
         <w:rPr>
           <w:rFonts w:ascii="Courier New" w:hAnsi="Courier New" w:cs="Courier New"/>
@@ -28891,7 +27899,6 @@
         <w:t>md:Company</w:t>
       </w:r>
       <w:proofErr w:type="spellEnd"/>
-      <w:proofErr w:type="gramEnd"/>
       <w:r>
         <w:rPr>
           <w:rFonts w:ascii="Courier New" w:hAnsi="Courier New" w:cs="Courier New"/>
@@ -29204,7 +28211,6 @@
         <w:t>&lt;</w:t>
       </w:r>
       <w:proofErr w:type="spellStart"/>
-      <w:proofErr w:type="gramStart"/>
       <w:r>
         <w:rPr>
           <w:rFonts w:ascii="Courier New" w:hAnsi="Courier New" w:cs="Courier New"/>
@@ -29216,7 +28222,6 @@
         <w:t>md:TelephoneNumber</w:t>
       </w:r>
       <w:proofErr w:type="spellEnd"/>
-      <w:proofErr w:type="gramEnd"/>
       <w:r>
         <w:rPr>
           <w:rFonts w:ascii="Courier New" w:hAnsi="Courier New" w:cs="Courier New"/>
@@ -29290,7 +28295,6 @@
         <w:t>&lt;/</w:t>
       </w:r>
       <w:proofErr w:type="spellStart"/>
-      <w:proofErr w:type="gramStart"/>
       <w:r>
         <w:rPr>
           <w:rFonts w:ascii="Courier New" w:hAnsi="Courier New" w:cs="Courier New"/>
@@ -29302,7 +28306,6 @@
         <w:t>md:ContactPerson</w:t>
       </w:r>
       <w:proofErr w:type="spellEnd"/>
-      <w:proofErr w:type="gramEnd"/>
       <w:r>
         <w:rPr>
           <w:rFonts w:ascii="Courier New" w:hAnsi="Courier New" w:cs="Courier New"/>
@@ -29335,7 +28338,6 @@
         <w:t>&lt;</w:t>
       </w:r>
       <w:proofErr w:type="spellStart"/>
-      <w:proofErr w:type="gramStart"/>
       <w:r>
         <w:rPr>
           <w:rFonts w:ascii="Courier New" w:hAnsi="Courier New" w:cs="Courier New"/>
@@ -29347,7 +28349,6 @@
         <w:t>md:Organization</w:t>
       </w:r>
       <w:proofErr w:type="spellEnd"/>
-      <w:proofErr w:type="gramEnd"/>
       <w:r>
         <w:rPr>
           <w:rFonts w:ascii="Courier New" w:hAnsi="Courier New" w:cs="Courier New"/>
@@ -29441,7 +28442,6 @@
         <w:t>&lt;</w:t>
       </w:r>
       <w:proofErr w:type="spellStart"/>
-      <w:proofErr w:type="gramStart"/>
       <w:r>
         <w:rPr>
           <w:rFonts w:ascii="Courier New" w:hAnsi="Courier New" w:cs="Courier New"/>
@@ -29453,7 +28453,6 @@
         <w:t>md:OrganizationName</w:t>
       </w:r>
       <w:proofErr w:type="spellEnd"/>
-      <w:proofErr w:type="gramEnd"/>
       <w:r>
         <w:rPr>
           <w:rFonts w:ascii="Courier New" w:hAnsi="Courier New" w:cs="Courier New"/>
@@ -29529,7 +28528,6 @@
         <w:tab/>
         <w:t>&lt;</w:t>
       </w:r>
-      <w:proofErr w:type="gramStart"/>
       <w:r>
         <w:rPr>
           <w:rFonts w:ascii="Courier New" w:hAnsi="Courier New" w:cs="Courier New"/>
@@ -29540,7 +28538,6 @@
         </w:rPr>
         <w:t>md:OrganizationDisplayName</w:t>
       </w:r>
-      <w:proofErr w:type="gramEnd"/>
       <w:r>
         <w:rPr>
           <w:rFonts w:ascii="Courier New" w:hAnsi="Courier New" w:cs="Courier New"/>
@@ -29682,7 +28679,6 @@
         <w:t>&lt;/</w:t>
       </w:r>
       <w:proofErr w:type="spellStart"/>
-      <w:proofErr w:type="gramStart"/>
       <w:r>
         <w:rPr>
           <w:rFonts w:ascii="Courier New" w:hAnsi="Courier New" w:cs="Courier New"/>
@@ -29694,7 +28690,6 @@
         <w:t>md:Organization</w:t>
       </w:r>
       <w:proofErr w:type="spellEnd"/>
-      <w:proofErr w:type="gramEnd"/>
       <w:r>
         <w:rPr>
           <w:rFonts w:ascii="Courier New" w:hAnsi="Courier New" w:cs="Courier New"/>
@@ -29878,27 +28873,7 @@
                 <w:szCs w:val="22"/>
                 <w:lang w:val="en-US"/>
               </w:rPr>
-              <w:t xml:space="preserve">A Boolean value indicating </w:t>
-            </w:r>
-            <w:proofErr w:type="gramStart"/>
-            <w:r>
-              <w:rPr>
-                <w:rFonts w:ascii="Calibri" w:hAnsi="Calibri" w:cs="Calibri"/>
-                <w:sz w:val="22"/>
-                <w:szCs w:val="22"/>
-                <w:lang w:val="en-US"/>
-              </w:rPr>
-              <w:t>whether or not</w:t>
-            </w:r>
-            <w:proofErr w:type="gramEnd"/>
-            <w:r>
-              <w:rPr>
-                <w:rFonts w:ascii="Calibri" w:hAnsi="Calibri" w:cs="Calibri"/>
-                <w:sz w:val="22"/>
-                <w:szCs w:val="22"/>
-                <w:lang w:val="en-US"/>
-              </w:rPr>
-              <w:t xml:space="preserve"> common domain cookie reading is turned on.</w:t>
+              <w:t>A Boolean value indicating whether or not common domain cookie reading is turned on.</w:t>
             </w:r>
           </w:p>
         </w:tc>
@@ -30804,27 +29779,7 @@
           <w:szCs w:val="22"/>
           <w:lang w:val="en-US"/>
         </w:rPr>
-        <w:t xml:space="preserve"> element determines how the service provider communicates with its federation partners. The minimal configuration specifies the directory in which metadata of the federation partners can be </w:t>
-      </w:r>
-      <w:proofErr w:type="gramStart"/>
-      <w:r>
-        <w:rPr>
-          <w:rFonts w:ascii="Calibri" w:hAnsi="Calibri" w:cs="Calibri"/>
-          <w:sz w:val="22"/>
-          <w:szCs w:val="22"/>
-          <w:lang w:val="en-US"/>
-        </w:rPr>
-        <w:t>found, and</w:t>
-      </w:r>
-      <w:proofErr w:type="gramEnd"/>
-      <w:r>
-        <w:rPr>
-          <w:rFonts w:ascii="Calibri" w:hAnsi="Calibri" w:cs="Calibri"/>
-          <w:sz w:val="22"/>
-          <w:szCs w:val="22"/>
-          <w:lang w:val="en-US"/>
-        </w:rPr>
-        <w:t xml:space="preserve"> uses the default SAML bindings for communication. </w:t>
+        <w:t xml:space="preserve"> element determines how the service provider communicates with its federation partners. The minimal configuration specifies the directory in which metadata of the federation partners can be found, and uses the default SAML bindings for communication. </w:t>
       </w:r>
     </w:p>
     <w:tbl>
@@ -31866,7 +30821,6 @@
                 <w:szCs w:val="22"/>
                 <w:lang w:val="en-US"/>
               </w:rPr>
-              <w:lastRenderedPageBreak/>
               <w:t>Child elements</w:t>
             </w:r>
           </w:p>
@@ -32136,19 +31090,8 @@
                 <w:szCs w:val="22"/>
                 <w:lang w:val="en-US"/>
               </w:rPr>
-              <w:t>Allowed values are</w:t>
-            </w:r>
-            <w:proofErr w:type="gramStart"/>
-            <w:r>
-              <w:rPr>
-                <w:rFonts w:ascii="Calibri" w:hAnsi="Calibri" w:cs="Calibri"/>
-                <w:sz w:val="22"/>
-                <w:szCs w:val="22"/>
-                <w:lang w:val="en-US"/>
-              </w:rPr>
-              <w:t>:  “</w:t>
-            </w:r>
-            <w:proofErr w:type="gramEnd"/>
+              <w:t>Allowed values are:  “</w:t>
+            </w:r>
             <w:r>
               <w:rPr>
                 <w:rFonts w:ascii="Courier New" w:hAnsi="Courier New" w:cs="Courier New"/>
@@ -32476,19 +31419,8 @@
                 <w:szCs w:val="22"/>
                 <w:lang w:val="en-US"/>
               </w:rPr>
-              <w:t>Allowed values are</w:t>
-            </w:r>
-            <w:proofErr w:type="gramStart"/>
-            <w:r>
-              <w:rPr>
-                <w:rFonts w:ascii="Calibri" w:hAnsi="Calibri" w:cs="Calibri"/>
-                <w:sz w:val="22"/>
-                <w:szCs w:val="22"/>
-                <w:lang w:val="en-US"/>
-              </w:rPr>
-              <w:t>:  “</w:t>
-            </w:r>
-            <w:proofErr w:type="gramEnd"/>
+              <w:t>Allowed values are:  “</w:t>
+            </w:r>
             <w:r>
               <w:rPr>
                 <w:rFonts w:ascii="Courier New" w:hAnsi="Courier New" w:cs="Courier New"/>
@@ -33544,6 +32476,258 @@
     </w:p>
     <w:p>
       <w:pPr>
+        <w:pStyle w:val="Heading3"/>
+        <w:rPr>
+          <w:lang w:val="en-US"/>
+        </w:rPr>
+      </w:pPr>
+      <w:r>
+        <w:rPr>
+          <w:lang w:val="en-US"/>
+        </w:rPr>
+        <w:t>9.2.2</w:t>
+      </w:r>
+      <w:r>
+        <w:rPr>
+          <w:lang w:val="en-US"/>
+        </w:rPr>
+        <w:tab/>
+        <w:t>&lt;</w:t>
+      </w:r>
+      <w:proofErr w:type="spellStart"/>
+      <w:r>
+        <w:rPr>
+          <w:lang w:val="en-US"/>
+        </w:rPr>
+        <w:t>NameIdFormat</w:t>
+      </w:r>
+      <w:proofErr w:type="spellEnd"/>
+      <w:r>
+        <w:rPr>
+          <w:lang w:val="en-US"/>
+        </w:rPr>
+        <w:t>&gt;</w:t>
+      </w:r>
+    </w:p>
+    <w:p>
+      <w:pPr>
+        <w:spacing w:after="200" w:line="276" w:lineRule="auto"/>
+        <w:rPr>
+          <w:rFonts w:ascii="Calibri" w:hAnsi="Calibri" w:cs="Calibri"/>
+          <w:sz w:val="22"/>
+          <w:szCs w:val="22"/>
+          <w:lang w:val="en-US"/>
+        </w:rPr>
+      </w:pPr>
+      <w:r>
+        <w:rPr>
+          <w:rFonts w:ascii="Calibri" w:hAnsi="Calibri" w:cs="Calibri"/>
+          <w:sz w:val="22"/>
+          <w:szCs w:val="22"/>
+          <w:lang w:val="en-US"/>
+        </w:rPr>
+        <w:t>Valid values are the ones defined in the “</w:t>
+      </w:r>
+      <w:r>
+        <w:rPr>
+          <w:rFonts w:ascii="Calibri" w:hAnsi="Calibri" w:cs="Calibri"/>
+          <w:sz w:val="22"/>
+          <w:szCs w:val="22"/>
+          <w:lang w:val="en-US"/>
+        </w:rPr>
+        <w:t>OIO Web SSO Profile</w:t>
+      </w:r>
+      <w:r>
+        <w:rPr>
+          <w:rFonts w:ascii="Calibri" w:hAnsi="Calibri" w:cs="Calibri"/>
+          <w:sz w:val="22"/>
+          <w:szCs w:val="22"/>
+          <w:lang w:val="en-US"/>
+        </w:rPr>
+        <w:t xml:space="preserve">” specification. The default value is </w:t>
+      </w:r>
+      <w:r>
+        <w:rPr>
+          <w:rFonts w:ascii="Consolas" w:hAnsi="Consolas" w:cs="Consolas"/>
+          <w:color w:val="000000"/>
+          <w:sz w:val="19"/>
+          <w:szCs w:val="19"/>
+          <w:lang w:val="en-DK"/>
+        </w:rPr>
+        <w:t>urn:oasis:names:tc:SAML:2.0:nameid-format:</w:t>
+      </w:r>
+      <w:r>
+        <w:rPr>
+          <w:rFonts w:ascii="Consolas" w:hAnsi="Consolas" w:cs="Consolas"/>
+          <w:color w:val="000000"/>
+          <w:sz w:val="19"/>
+          <w:szCs w:val="19"/>
+          <w:lang w:val="en-US"/>
+        </w:rPr>
+        <w:t>persistent</w:t>
+      </w:r>
+      <w:r>
+        <w:rPr>
+          <w:rFonts w:ascii="Consolas" w:hAnsi="Consolas" w:cs="Consolas"/>
+          <w:color w:val="000000"/>
+          <w:sz w:val="19"/>
+          <w:szCs w:val="19"/>
+          <w:lang w:val="en-US"/>
+        </w:rPr>
+        <w:t xml:space="preserve"> </w:t>
+      </w:r>
+      <w:r>
+        <w:rPr>
+          <w:rFonts w:ascii="Calibri" w:hAnsi="Calibri" w:cs="Calibri"/>
+          <w:sz w:val="22"/>
+          <w:szCs w:val="22"/>
+          <w:lang w:val="en-US"/>
+        </w:rPr>
+        <w:t>if not specified in the configuration.</w:t>
+      </w:r>
+    </w:p>
+    <w:p>
+      <w:pPr>
+        <w:spacing w:after="200" w:line="276" w:lineRule="auto"/>
+        <w:rPr>
+          <w:rFonts w:ascii="Calibri" w:hAnsi="Calibri" w:cs="Calibri"/>
+          <w:b/>
+          <w:bCs/>
+          <w:sz w:val="22"/>
+          <w:szCs w:val="22"/>
+          <w:lang w:val="en-US"/>
+        </w:rPr>
+      </w:pPr>
+      <w:r>
+        <w:rPr>
+          <w:rFonts w:ascii="Calibri" w:hAnsi="Calibri" w:cs="Calibri"/>
+          <w:b/>
+          <w:bCs/>
+          <w:sz w:val="22"/>
+          <w:szCs w:val="22"/>
+          <w:lang w:val="en-US"/>
+        </w:rPr>
+        <w:t>Example</w:t>
+      </w:r>
+    </w:p>
+    <w:p>
+      <w:pPr>
+        <w:spacing w:after="200" w:line="276" w:lineRule="auto"/>
+        <w:rPr>
+          <w:rFonts w:ascii="Courier New" w:hAnsi="Courier New" w:cs="Courier New"/>
+          <w:color w:val="0000FF"/>
+          <w:sz w:val="20"/>
+          <w:szCs w:val="20"/>
+          <w:lang w:val="en-US"/>
+        </w:rPr>
+      </w:pPr>
+      <w:r>
+        <w:rPr>
+          <w:rFonts w:ascii="Courier New" w:hAnsi="Courier New" w:cs="Courier New"/>
+          <w:color w:val="0000FF"/>
+          <w:sz w:val="20"/>
+          <w:szCs w:val="20"/>
+          <w:lang w:val="en-US"/>
+        </w:rPr>
+        <w:t xml:space="preserve">    &lt;</w:t>
+      </w:r>
+      <w:r>
+        <w:rPr>
+          <w:lang w:val="en-US"/>
+        </w:rPr>
+        <w:t xml:space="preserve"> </w:t>
+      </w:r>
+      <w:r>
+        <w:rPr>
+          <w:rFonts w:ascii="Courier New" w:hAnsi="Courier New" w:cs="Courier New"/>
+          <w:color w:val="A31515"/>
+          <w:sz w:val="20"/>
+          <w:szCs w:val="20"/>
+          <w:lang w:val="en-US"/>
+        </w:rPr>
+        <w:t>NameIdFormat</w:t>
+      </w:r>
+      <w:r>
+        <w:rPr>
+          <w:rFonts w:ascii="Courier New" w:hAnsi="Courier New" w:cs="Courier New"/>
+          <w:color w:val="0000FF"/>
+          <w:sz w:val="20"/>
+          <w:szCs w:val="20"/>
+          <w:lang w:val="en-US"/>
+        </w:rPr>
+        <w:t>&gt;</w:t>
+      </w:r>
+      <w:r>
+        <w:rPr>
+          <w:rFonts w:ascii="Courier New" w:hAnsi="Courier New" w:cs="Courier New"/>
+          <w:sz w:val="20"/>
+          <w:szCs w:val="20"/>
+          <w:lang w:val="en-US"/>
+        </w:rPr>
+        <w:t>urn:oasis:names:tc:SAML:2.0:nameid-format:transient</w:t>
+      </w:r>
+      <w:r>
+        <w:rPr>
+          <w:rFonts w:ascii="Courier New" w:hAnsi="Courier New" w:cs="Courier New"/>
+          <w:color w:val="0000FF"/>
+          <w:sz w:val="20"/>
+          <w:szCs w:val="20"/>
+          <w:lang w:val="en-US"/>
+        </w:rPr>
+        <w:t>&lt;/</w:t>
+      </w:r>
+      <w:r>
+        <w:rPr>
+          <w:lang w:val="en-US"/>
+        </w:rPr>
+        <w:t xml:space="preserve"> </w:t>
+      </w:r>
+      <w:proofErr w:type="spellStart"/>
+      <w:r>
+        <w:rPr>
+          <w:rFonts w:ascii="Courier New" w:hAnsi="Courier New" w:cs="Courier New"/>
+          <w:color w:val="A31515"/>
+          <w:sz w:val="20"/>
+          <w:szCs w:val="20"/>
+          <w:lang w:val="en-US"/>
+        </w:rPr>
+        <w:t>NameIdFormat</w:t>
+      </w:r>
+      <w:proofErr w:type="spellEnd"/>
+      <w:r>
+        <w:rPr>
+          <w:rFonts w:ascii="Courier New" w:hAnsi="Courier New" w:cs="Courier New"/>
+          <w:color w:val="0000FF"/>
+          <w:sz w:val="20"/>
+          <w:szCs w:val="20"/>
+          <w:lang w:val="en-US"/>
+        </w:rPr>
+        <w:t>&gt;</w:t>
+      </w:r>
+    </w:p>
+    <w:p>
+      <w:pPr>
+        <w:widowControl/>
+        <w:spacing w:after="200" w:line="276" w:lineRule="auto"/>
+        <w:rPr>
+          <w:rFonts w:ascii="Calibri" w:hAnsi="Calibri" w:cs="Calibri"/>
+          <w:sz w:val="22"/>
+          <w:szCs w:val="22"/>
+          <w:lang w:val="en-US"/>
+        </w:rPr>
+      </w:pPr>
+      <w:r>
+        <w:rPr>
+          <w:rFonts w:ascii="Calibri" w:hAnsi="Calibri" w:cs="Calibri"/>
+          <w:sz w:val="22"/>
+          <w:szCs w:val="22"/>
+          <w:lang w:val="en-US"/>
+        </w:rPr>
+        <w:br w:type="page"/>
+      </w:r>
+    </w:p>
+    <w:p>
+      <w:pPr>
         <w:rPr>
           <w:rFonts w:cs="Cambria"/>
           <w:lang w:val="en-US"/>
@@ -33554,6 +32738,7 @@
           <w:rFonts w:cs="Cambria"/>
           <w:lang w:val="en-US"/>
         </w:rPr>
+        <w:lastRenderedPageBreak/>
         <w:br w:type="page"/>
       </w:r>
     </w:p>
@@ -33679,7 +32864,6 @@
         <w:t xml:space="preserve">It extends the </w:t>
       </w:r>
       <w:proofErr w:type="spellStart"/>
-      <w:proofErr w:type="gramStart"/>
       <w:r>
         <w:rPr>
           <w:rFonts w:ascii="Courier New" w:hAnsi="Courier New" w:cs="Courier New"/>
@@ -33690,7 +32874,6 @@
         <w:t>System.Security.Principal.IIdentity</w:t>
       </w:r>
       <w:proofErr w:type="spellEnd"/>
-      <w:proofErr w:type="gramEnd"/>
       <w:r>
         <w:rPr>
           <w:rFonts w:ascii="Calibri" w:hAnsi="Calibri" w:cs="Calibri"/>
@@ -34316,27 +33499,7 @@
                 <w:lang w:val="en-US"/>
               </w:rPr>
               <w:br/>
-              <w:t xml:space="preserve">                      Saml20Identity.Current[“</w:t>
-            </w:r>
-            <w:proofErr w:type="gramStart"/>
-            <w:r>
-              <w:rPr>
-                <w:rFonts w:ascii="Courier New" w:hAnsi="Courier New" w:cs="Courier New"/>
-                <w:sz w:val="22"/>
-                <w:szCs w:val="22"/>
-                <w:lang w:val="en-US"/>
-              </w:rPr>
-              <w:t>urn:oid</w:t>
-            </w:r>
-            <w:proofErr w:type="gramEnd"/>
-            <w:r>
-              <w:rPr>
-                <w:rFonts w:ascii="Courier New" w:hAnsi="Courier New" w:cs="Courier New"/>
-                <w:sz w:val="22"/>
-                <w:szCs w:val="22"/>
-                <w:lang w:val="en-US"/>
-              </w:rPr>
-              <w:t>:2.5.4.5”];</w:t>
+              <w:t xml:space="preserve">                      Saml20Identity.Current[“urn:oid:2.5.4.5”];</w:t>
             </w:r>
           </w:p>
           <w:p>
@@ -34694,7 +33857,6 @@
                 <w:lang w:val="en-US"/>
               </w:rPr>
             </w:pPr>
-            <w:proofErr w:type="gramStart"/>
             <w:r>
               <w:rPr>
                 <w:rFonts w:ascii="Courier New" w:hAnsi="Courier New" w:cs="Courier New"/>
@@ -34702,17 +33864,7 @@
                 <w:szCs w:val="22"/>
                 <w:lang w:val="en-US"/>
               </w:rPr>
-              <w:t>dk.nita</w:t>
-            </w:r>
-            <w:proofErr w:type="gramEnd"/>
-            <w:r>
-              <w:rPr>
-                <w:rFonts w:ascii="Courier New" w:hAnsi="Courier New" w:cs="Courier New"/>
-                <w:sz w:val="22"/>
-                <w:szCs w:val="22"/>
-                <w:lang w:val="en-US"/>
-              </w:rPr>
-              <w:t>.saml20.protocol.Saml20LogoutHandler</w:t>
+              <w:t>dk.nita.saml20.protocol.Saml20LogoutHandler</w:t>
             </w:r>
           </w:p>
         </w:tc>
@@ -34811,25 +33963,14 @@
           <w:lang w:val="en-US"/>
         </w:rPr>
       </w:pPr>
-      <w:proofErr w:type="gramStart"/>
-      <w:r>
-        <w:rPr>
-          <w:rFonts w:ascii="Calibri" w:hAnsi="Calibri" w:cs="Calibri"/>
-          <w:sz w:val="22"/>
-          <w:szCs w:val="22"/>
-          <w:lang w:val="en-US"/>
-        </w:rPr>
-        <w:t>Furthermore</w:t>
-      </w:r>
-      <w:proofErr w:type="gramEnd"/>
-      <w:r>
-        <w:rPr>
-          <w:rFonts w:ascii="Calibri" w:hAnsi="Calibri" w:cs="Calibri"/>
-          <w:sz w:val="22"/>
-          <w:szCs w:val="22"/>
-          <w:lang w:val="en-US"/>
-        </w:rPr>
-        <w:t xml:space="preserve"> there are two extra endpoints, of which at least one is necessary to install if common domain cookie reading is enabled (more details about this in chapter 11):</w:t>
+      <w:r>
+        <w:rPr>
+          <w:rFonts w:ascii="Calibri" w:hAnsi="Calibri" w:cs="Calibri"/>
+          <w:sz w:val="22"/>
+          <w:szCs w:val="22"/>
+          <w:lang w:val="en-US"/>
+        </w:rPr>
+        <w:t>Furthermore there are two extra endpoints, of which at least one is necessary to install if common domain cookie reading is enabled (more details about this in chapter 11):</w:t>
       </w:r>
     </w:p>
     <w:tbl>
@@ -34950,7 +34091,6 @@
                 <w:lang w:val="en-US"/>
               </w:rPr>
             </w:pPr>
-            <w:proofErr w:type="gramStart"/>
             <w:r>
               <w:rPr>
                 <w:rFonts w:ascii="Courier New" w:hAnsi="Courier New" w:cs="Courier New"/>
@@ -34958,17 +34098,7 @@
                 <w:szCs w:val="22"/>
                 <w:lang w:val="en-US"/>
               </w:rPr>
-              <w:t>dk.nita</w:t>
-            </w:r>
-            <w:proofErr w:type="gramEnd"/>
-            <w:r>
-              <w:rPr>
-                <w:rFonts w:ascii="Courier New" w:hAnsi="Courier New" w:cs="Courier New"/>
-                <w:sz w:val="22"/>
-                <w:szCs w:val="22"/>
-                <w:lang w:val="en-US"/>
-              </w:rPr>
-              <w:t>.saml20.protocol.Saml20CDCReader</w:t>
+              <w:t>dk.nita.saml20.protocol.Saml20CDCReader</w:t>
             </w:r>
           </w:p>
         </w:tc>
@@ -35028,7 +34158,6 @@
                 <w:lang w:val="en-US"/>
               </w:rPr>
             </w:pPr>
-            <w:proofErr w:type="gramStart"/>
             <w:r>
               <w:rPr>
                 <w:rFonts w:ascii="Courier New" w:hAnsi="Courier New" w:cs="Courier New"/>
@@ -35036,17 +34165,7 @@
                 <w:szCs w:val="22"/>
                 <w:lang w:val="en-US"/>
               </w:rPr>
-              <w:t>dk.nita</w:t>
-            </w:r>
-            <w:proofErr w:type="gramEnd"/>
-            <w:r>
-              <w:rPr>
-                <w:rFonts w:ascii="Courier New" w:hAnsi="Courier New" w:cs="Courier New"/>
-                <w:sz w:val="22"/>
-                <w:szCs w:val="22"/>
-                <w:lang w:val="en-US"/>
-              </w:rPr>
-              <w:t>.saml20.protocol.SAML20CDCIdPReturnPoint</w:t>
+              <w:t>dk.nita.saml20.protocol.SAML20CDCIdPReturnPoint</w:t>
             </w:r>
           </w:p>
         </w:tc>
@@ -35408,27 +34527,7 @@
           <w:szCs w:val="22"/>
           <w:lang w:val="en-US"/>
         </w:rPr>
-        <w:t xml:space="preserve"> Class="</w:t>
-      </w:r>
-      <w:proofErr w:type="gramStart"/>
-      <w:r>
-        <w:rPr>
-          <w:rFonts w:ascii="Courier New" w:hAnsi="Courier New" w:cs="Courier New"/>
-          <w:sz w:val="22"/>
-          <w:szCs w:val="22"/>
-          <w:lang w:val="en-US"/>
-        </w:rPr>
-        <w:t>dk.nita</w:t>
-      </w:r>
-      <w:proofErr w:type="gramEnd"/>
-      <w:r>
-        <w:rPr>
-          <w:rFonts w:ascii="Courier New" w:hAnsi="Courier New" w:cs="Courier New"/>
-          <w:sz w:val="22"/>
-          <w:szCs w:val="22"/>
-          <w:lang w:val="en-US"/>
-        </w:rPr>
-        <w:t>.saml20.protocol.Saml20SignonHandler" %&gt;</w:t>
+        <w:t xml:space="preserve"> Class="dk.nita.saml20.protocol.Saml20SignonHandler" %&gt;</w:t>
       </w:r>
     </w:p>
     <w:p>
@@ -35646,19 +34745,8 @@
           <w:szCs w:val="22"/>
           <w:lang w:val="en-US"/>
         </w:rPr>
-        <w:t xml:space="preserve"> Saml20AttributeQuery query = Saml20AttributeQuery.GetDefault(</w:t>
-      </w:r>
-      <w:proofErr w:type="gramStart"/>
-      <w:r>
-        <w:rPr>
-          <w:rFonts w:ascii="Courier New" w:hAnsi="Courier New" w:cs="Courier New"/>
-          <w:sz w:val="22"/>
-          <w:szCs w:val="22"/>
-          <w:lang w:val="en-US"/>
-        </w:rPr>
-        <w:t>);</w:t>
-      </w:r>
-      <w:proofErr w:type="gramEnd"/>
+        <w:t xml:space="preserve"> Saml20AttributeQuery query = Saml20AttributeQuery.GetDefault();</w:t>
+      </w:r>
     </w:p>
     <w:p>
       <w:pPr>
@@ -35679,7 +34767,6 @@
         <w:t xml:space="preserve"> </w:t>
       </w:r>
       <w:proofErr w:type="spellStart"/>
-      <w:proofErr w:type="gramStart"/>
       <w:r>
         <w:rPr>
           <w:rFonts w:ascii="Courier New" w:hAnsi="Courier New" w:cs="Courier New"/>
@@ -35690,7 +34777,6 @@
         <w:t>query.PerformQuery</w:t>
       </w:r>
       <w:proofErr w:type="spellEnd"/>
-      <w:proofErr w:type="gramEnd"/>
       <w:r>
         <w:rPr>
           <w:rFonts w:ascii="Courier New" w:hAnsi="Courier New" w:cs="Courier New"/>
@@ -35747,19 +34833,8 @@
           <w:szCs w:val="22"/>
           <w:lang w:val="en-US"/>
         </w:rPr>
-        <w:t xml:space="preserve"> Saml20AttributeQuery query = Saml20AttributeQuery.GetDefault(</w:t>
-      </w:r>
-      <w:proofErr w:type="gramStart"/>
-      <w:r>
-        <w:rPr>
-          <w:rFonts w:ascii="Courier New" w:hAnsi="Courier New" w:cs="Courier New"/>
-          <w:sz w:val="22"/>
-          <w:szCs w:val="22"/>
-          <w:lang w:val="en-US"/>
-        </w:rPr>
-        <w:t>);</w:t>
-      </w:r>
-      <w:proofErr w:type="gramEnd"/>
+        <w:t xml:space="preserve"> Saml20AttributeQuery query = Saml20AttributeQuery.GetDefault();</w:t>
+      </w:r>
     </w:p>
     <w:p>
       <w:pPr>
@@ -35780,7 +34855,6 @@
         <w:t xml:space="preserve"> </w:t>
       </w:r>
       <w:proofErr w:type="spellStart"/>
-      <w:proofErr w:type="gramStart"/>
       <w:r>
         <w:rPr>
           <w:rFonts w:ascii="Courier New" w:hAnsi="Courier New" w:cs="Courier New"/>
@@ -35791,7 +34865,6 @@
         <w:t>query.AddAttribute</w:t>
       </w:r>
       <w:proofErr w:type="spellEnd"/>
-      <w:proofErr w:type="gramEnd"/>
       <w:r>
         <w:rPr>
           <w:rFonts w:ascii="Courier New" w:hAnsi="Courier New" w:cs="Courier New"/>
@@ -35821,7 +34894,6 @@
         <w:t xml:space="preserve"> </w:t>
       </w:r>
       <w:proofErr w:type="spellStart"/>
-      <w:proofErr w:type="gramStart"/>
       <w:r>
         <w:rPr>
           <w:rFonts w:ascii="Courier New" w:hAnsi="Courier New" w:cs="Courier New"/>
@@ -35832,7 +34904,6 @@
         <w:t>query.PerformQuery</w:t>
       </w:r>
       <w:proofErr w:type="spellEnd"/>
-      <w:proofErr w:type="gramEnd"/>
       <w:r>
         <w:rPr>
           <w:rFonts w:ascii="Courier New" w:hAnsi="Courier New" w:cs="Courier New"/>
@@ -35939,7 +35010,6 @@
         <w:t xml:space="preserve">The list of available attributes can be found in the </w:t>
       </w:r>
       <w:proofErr w:type="spellStart"/>
-      <w:proofErr w:type="gramStart"/>
       <w:r>
         <w:rPr>
           <w:rFonts w:ascii="Courier New" w:hAnsi="Courier New" w:cs="Courier New"/>
@@ -35950,7 +35020,6 @@
         <w:t>IdentityProviderDemo.Logic.IDPConfig</w:t>
       </w:r>
       <w:proofErr w:type="spellEnd"/>
-      <w:proofErr w:type="gramEnd"/>
       <w:r>
         <w:rPr>
           <w:rFonts w:ascii="Calibri" w:hAnsi="Calibri" w:cs="Calibri"/>
@@ -35961,7 +35030,6 @@
         <w:t xml:space="preserve"> class. The available users and their attributes are defined in the class </w:t>
       </w:r>
       <w:proofErr w:type="spellStart"/>
-      <w:proofErr w:type="gramStart"/>
       <w:r>
         <w:rPr>
           <w:rFonts w:ascii="Courier New" w:hAnsi="Courier New" w:cs="Courier New"/>
@@ -35972,7 +35040,6 @@
         <w:t>IdentityProviderDemo.Logic.UserData</w:t>
       </w:r>
       <w:proofErr w:type="spellEnd"/>
-      <w:proofErr w:type="gramEnd"/>
       <w:r>
         <w:rPr>
           <w:rFonts w:ascii="Calibri" w:hAnsi="Calibri" w:cs="Calibri"/>
@@ -36837,27 +35904,7 @@
           <w:szCs w:val="22"/>
           <w:lang w:val="en-US"/>
         </w:rPr>
-        <w:t xml:space="preserve">Service Provider1 determines that the resource is </w:t>
-      </w:r>
-      <w:proofErr w:type="gramStart"/>
-      <w:r>
-        <w:rPr>
-          <w:rFonts w:ascii="Calibri" w:hAnsi="Calibri" w:cs="Calibri"/>
-          <w:sz w:val="22"/>
-          <w:szCs w:val="22"/>
-          <w:lang w:val="en-US"/>
-        </w:rPr>
-        <w:t>protected</w:t>
-      </w:r>
-      <w:proofErr w:type="gramEnd"/>
-      <w:r>
-        <w:rPr>
-          <w:rFonts w:ascii="Calibri" w:hAnsi="Calibri" w:cs="Calibri"/>
-          <w:sz w:val="22"/>
-          <w:szCs w:val="22"/>
-          <w:lang w:val="en-US"/>
-        </w:rPr>
-        <w:t xml:space="preserve"> and that no common domain cookie exists, since the user has no SSO session with an Identity Provider. The user is prompted to select one of the two possible Identity Providers.</w:t>
+        <w:t>Service Provider1 determines that the resource is protected and that no common domain cookie exists, since the user has no SSO session with an Identity Provider. The user is prompted to select one of the two possible Identity Providers.</w:t>
       </w:r>
     </w:p>
     <w:p>
@@ -37268,7 +36315,6 @@
         <w:t>&lt;</w:t>
       </w:r>
       <w:proofErr w:type="spellStart"/>
-      <w:proofErr w:type="gramStart"/>
       <w:r>
         <w:rPr>
           <w:rFonts w:ascii="Courier New" w:hAnsi="Courier New" w:cs="Courier New"/>
@@ -37280,7 +36326,6 @@
         <w:t>system.diagnostics</w:t>
       </w:r>
       <w:proofErr w:type="spellEnd"/>
-      <w:proofErr w:type="gramEnd"/>
       <w:r>
         <w:rPr>
           <w:rFonts w:ascii="Courier New" w:hAnsi="Courier New" w:cs="Courier New"/>
@@ -37566,27 +36611,15 @@
         </w:rPr>
         <w:t>"</w:t>
       </w:r>
-      <w:proofErr w:type="gramStart"/>
-      <w:r>
-        <w:rPr>
-          <w:rFonts w:ascii="Courier New" w:hAnsi="Courier New" w:cs="Courier New"/>
-          <w:color w:val="0000FF"/>
-          <w:sz w:val="20"/>
-          <w:szCs w:val="20"/>
-          <w:lang w:val="en-US"/>
-        </w:rPr>
-        <w:t>dk.nita</w:t>
-      </w:r>
-      <w:proofErr w:type="gramEnd"/>
-      <w:r>
-        <w:rPr>
-          <w:rFonts w:ascii="Courier New" w:hAnsi="Courier New" w:cs="Courier New"/>
-          <w:color w:val="0000FF"/>
-          <w:sz w:val="20"/>
-          <w:szCs w:val="20"/>
-          <w:lang w:val="en-US"/>
-        </w:rPr>
-        <w:t>.saml20</w:t>
+      <w:r>
+        <w:rPr>
+          <w:rFonts w:ascii="Courier New" w:hAnsi="Courier New" w:cs="Courier New"/>
+          <w:color w:val="0000FF"/>
+          <w:sz w:val="20"/>
+          <w:szCs w:val="20"/>
+          <w:lang w:val="en-US"/>
+        </w:rPr>
+        <w:t>dk.nita.saml20</w:t>
       </w:r>
       <w:r>
         <w:rPr>
@@ -38269,7 +37302,6 @@
         <w:t>"</w:t>
       </w:r>
       <w:proofErr w:type="spellStart"/>
-      <w:proofErr w:type="gramStart"/>
       <w:r>
         <w:rPr>
           <w:rFonts w:ascii="Courier New" w:hAnsi="Courier New" w:cs="Courier New"/>
@@ -38281,7 +37313,6 @@
         <w:t>System.Diagnostics.XmlWriterTraceListener</w:t>
       </w:r>
       <w:proofErr w:type="spellEnd"/>
-      <w:proofErr w:type="gramEnd"/>
       <w:r>
         <w:rPr>
           <w:rFonts w:ascii="Courier New" w:hAnsi="Courier New" w:cs="Courier New"/>
@@ -38439,7 +37470,6 @@
         <w:t>&lt;/</w:t>
       </w:r>
       <w:proofErr w:type="spellStart"/>
-      <w:proofErr w:type="gramStart"/>
       <w:r>
         <w:rPr>
           <w:rFonts w:ascii="Courier New" w:hAnsi="Courier New" w:cs="Courier New"/>
@@ -38451,7 +37481,6 @@
         <w:t>system.diagnostics</w:t>
       </w:r>
       <w:proofErr w:type="spellEnd"/>
-      <w:proofErr w:type="gramEnd"/>
       <w:r>
         <w:rPr>
           <w:rFonts w:ascii="Courier New" w:hAnsi="Courier New" w:cs="Courier New"/>
@@ -38551,27 +37580,7 @@
           <w:szCs w:val="22"/>
           <w:lang w:val="en-US"/>
         </w:rPr>
-        <w:t xml:space="preserve">If you need further information to be </w:t>
-      </w:r>
-      <w:proofErr w:type="gramStart"/>
-      <w:r>
-        <w:rPr>
-          <w:rFonts w:ascii="Calibri" w:hAnsi="Calibri" w:cs="Calibri"/>
-          <w:sz w:val="22"/>
-          <w:szCs w:val="22"/>
-          <w:lang w:val="en-US"/>
-        </w:rPr>
-        <w:t>traced</w:t>
-      </w:r>
-      <w:proofErr w:type="gramEnd"/>
-      <w:r>
-        <w:rPr>
-          <w:rFonts w:ascii="Calibri" w:hAnsi="Calibri" w:cs="Calibri"/>
-          <w:sz w:val="22"/>
-          <w:szCs w:val="22"/>
-          <w:lang w:val="en-US"/>
-        </w:rPr>
-        <w:t xml:space="preserve"> you can change </w:t>
+        <w:t xml:space="preserve">If you need further information to be traced you can change </w:t>
       </w:r>
       <w:proofErr w:type="spellStart"/>
       <w:r>
@@ -38664,23 +37673,7 @@
           <w:rFonts w:cs="Cambria"/>
           <w:lang w:val="en-US"/>
         </w:rPr>
-        <w:t xml:space="preserve">The </w:t>
-      </w:r>
-      <w:proofErr w:type="gramStart"/>
-      <w:r>
-        <w:rPr>
-          <w:rFonts w:cs="Cambria"/>
-          <w:lang w:val="en-US"/>
-        </w:rPr>
-        <w:t>dk.nita</w:t>
-      </w:r>
-      <w:proofErr w:type="gramEnd"/>
-      <w:r>
-        <w:rPr>
-          <w:rFonts w:cs="Cambria"/>
-          <w:lang w:val="en-US"/>
-        </w:rPr>
-        <w:t xml:space="preserve">.saml20.Logging.AuditLogging class is responsible for audit logging events in the framework. The class uses the configured implementation of the </w:t>
+        <w:t xml:space="preserve">The dk.nita.saml20.Logging.AuditLogging class is responsible for audit logging events in the framework. The class uses the configured implementation of the </w:t>
       </w:r>
       <w:proofErr w:type="spellStart"/>
       <w:r>
@@ -39020,27 +38013,7 @@
           <w:lang w:val="en-US"/>
         </w:rPr>
         <w:tab/>
-        <w:t>&lt;section name="log4net" type="</w:t>
-      </w:r>
-      <w:proofErr w:type="gramStart"/>
-      <w:r>
-        <w:rPr>
-          <w:rFonts w:ascii="Courier New" w:hAnsi="Courier New" w:cs="Courier New"/>
-          <w:sz w:val="16"/>
-          <w:szCs w:val="16"/>
-          <w:lang w:val="en-US"/>
-        </w:rPr>
-        <w:t>log4net.Config.Log</w:t>
-      </w:r>
-      <w:proofErr w:type="gramEnd"/>
-      <w:r>
-        <w:rPr>
-          <w:rFonts w:ascii="Courier New" w:hAnsi="Courier New" w:cs="Courier New"/>
-          <w:sz w:val="16"/>
-          <w:szCs w:val="16"/>
-          <w:lang w:val="en-US"/>
-        </w:rPr>
-        <w:t>4NetConfigurationSectionHandler,Log4net"/&gt;</w:t>
+        <w:t>&lt;section name="log4net" type="log4net.Config.Log4NetConfigurationSectionHandler,Log4net"/&gt;</w:t>
       </w:r>
     </w:p>
     <w:p>
@@ -39392,27 +38365,7 @@
           <w:szCs w:val="16"/>
           <w:lang w:val="en-US"/>
         </w:rPr>
-        <w:t>" type="</w:t>
-      </w:r>
-      <w:proofErr w:type="gramStart"/>
-      <w:r>
-        <w:rPr>
-          <w:rFonts w:ascii="Courier New" w:hAnsi="Courier New" w:cs="Courier New"/>
-          <w:sz w:val="16"/>
-          <w:szCs w:val="16"/>
-          <w:lang w:val="en-US"/>
-        </w:rPr>
-        <w:t>log4net.Appender.RollingFileAppender</w:t>
-      </w:r>
-      <w:proofErr w:type="gramEnd"/>
-      <w:r>
-        <w:rPr>
-          <w:rFonts w:ascii="Courier New" w:hAnsi="Courier New" w:cs="Courier New"/>
-          <w:sz w:val="16"/>
-          <w:szCs w:val="16"/>
-          <w:lang w:val="en-US"/>
-        </w:rPr>
-        <w:t>" &gt;</w:t>
+        <w:t>" type="log4net.Appender.RollingFileAppender" &gt;</w:t>
       </w:r>
     </w:p>
     <w:p>
@@ -39722,27 +38675,7 @@
           <w:szCs w:val="16"/>
           <w:lang w:val="en-US"/>
         </w:rPr>
-        <w:t xml:space="preserve">                  &lt;layout type="</w:t>
-      </w:r>
-      <w:proofErr w:type="gramStart"/>
-      <w:r>
-        <w:rPr>
-          <w:rFonts w:ascii="Courier New" w:hAnsi="Courier New" w:cs="Courier New"/>
-          <w:sz w:val="16"/>
-          <w:szCs w:val="16"/>
-          <w:lang w:val="en-US"/>
-        </w:rPr>
-        <w:t>log4net.Layout.PatternLayout</w:t>
-      </w:r>
-      <w:proofErr w:type="gramEnd"/>
-      <w:r>
-        <w:rPr>
-          <w:rFonts w:ascii="Courier New" w:hAnsi="Courier New" w:cs="Courier New"/>
-          <w:sz w:val="16"/>
-          <w:szCs w:val="16"/>
-          <w:lang w:val="en-US"/>
-        </w:rPr>
-        <w:t>"&gt;</w:t>
+        <w:t xml:space="preserve">                  &lt;layout type="log4net.Layout.PatternLayout"&gt;</w:t>
       </w:r>
     </w:p>
     <w:p>
@@ -39792,20 +38725,9 @@
           <w:szCs w:val="16"/>
           <w:lang w:val="en-US"/>
         </w:rPr>
-        <w:t>" value="%-5p%</w:t>
-      </w:r>
-      <w:proofErr w:type="gramStart"/>
-      <w:r>
-        <w:rPr>
-          <w:rFonts w:ascii="Courier New" w:hAnsi="Courier New" w:cs="Courier New"/>
-          <w:sz w:val="16"/>
-          <w:szCs w:val="16"/>
-          <w:lang w:val="en-US"/>
-        </w:rPr>
-        <w:t>d{</w:t>
+        <w:t>" value="%-5p%d{</w:t>
       </w:r>
       <w:proofErr w:type="spellStart"/>
-      <w:proofErr w:type="gramEnd"/>
       <w:r>
         <w:rPr>
           <w:rFonts w:ascii="Courier New" w:hAnsi="Courier New" w:cs="Courier New"/>
@@ -40055,27 +38977,7 @@
           <w:szCs w:val="16"/>
           <w:lang w:val="en-US"/>
         </w:rPr>
-        <w:t>="urn:</w:t>
-      </w:r>
-      <w:proofErr w:type="gramStart"/>
-      <w:r>
-        <w:rPr>
-          <w:rFonts w:ascii="Courier New" w:hAnsi="Courier New" w:cs="Courier New"/>
-          <w:sz w:val="16"/>
-          <w:szCs w:val="16"/>
-          <w:lang w:val="en-US"/>
-        </w:rPr>
-        <w:t>dk.nita</w:t>
-      </w:r>
-      <w:proofErr w:type="gramEnd"/>
-      <w:r>
-        <w:rPr>
-          <w:rFonts w:ascii="Courier New" w:hAnsi="Courier New" w:cs="Courier New"/>
-          <w:sz w:val="16"/>
-          <w:szCs w:val="16"/>
-          <w:lang w:val="en-US"/>
-        </w:rPr>
-        <w:t xml:space="preserve">.saml20.configuration" </w:t>
+        <w:t xml:space="preserve">="urn:dk.nita.saml20.configuration" </w:t>
       </w:r>
       <w:proofErr w:type="spellStart"/>
       <w:r>
@@ -40176,175 +39078,133 @@
           <w:rFonts w:cs="Cambria"/>
           <w:lang w:val="en-US"/>
         </w:rPr>
-        <w:t xml:space="preserve">A </w:t>
-      </w:r>
-      <w:proofErr w:type="gramStart"/>
+        <w:t xml:space="preserve">A custom made session handling has been made in order to support random access to all active sessions. This is not supported by the ASP.NET session state. Random access is needed when receiving SOAP Logout requests which through a back channel must be </w:t>
+      </w:r>
       <w:r>
         <w:rPr>
           <w:rFonts w:cs="Cambria"/>
           <w:lang w:val="en-US"/>
         </w:rPr>
-        <w:t>custom made</w:t>
-      </w:r>
-      <w:proofErr w:type="gramEnd"/>
-      <w:r>
+        <w:t xml:space="preserve">able to log arbitrary user out. </w:t>
+      </w:r>
+    </w:p>
+    <w:p>
+      <w:pPr>
         <w:rPr>
           <w:rFonts w:cs="Cambria"/>
           <w:lang w:val="en-US"/>
         </w:rPr>
-        <w:t xml:space="preserve"> session handling has been made in order to support random access to all active sessions. This is not supported by the ASP.NET session state. Random access is needed when receiving SOAP Logout requests which through a back channel must be </w:t>
-      </w:r>
-      <w:r>
+      </w:pPr>
+    </w:p>
+    <w:p>
+      <w:pPr>
         <w:rPr>
           <w:rFonts w:cs="Cambria"/>
           <w:lang w:val="en-US"/>
         </w:rPr>
-        <w:t xml:space="preserve">able to log arbitrary user out. </w:t>
-      </w:r>
-    </w:p>
-    <w:p>
-      <w:pPr>
+      </w:pPr>
+      <w:r>
         <w:rPr>
           <w:rFonts w:cs="Cambria"/>
           <w:lang w:val="en-US"/>
         </w:rPr>
-      </w:pPr>
-    </w:p>
-    <w:p>
-      <w:pPr>
-        <w:rPr>
-          <w:rFonts w:cs="Cambria"/>
-          <w:lang w:val="en-US"/>
-        </w:rPr>
-      </w:pPr>
-      <w:r>
-        <w:rPr>
-          <w:rFonts w:cs="Cambria"/>
-          <w:lang w:val="en-US"/>
-        </w:rPr>
         <w:t xml:space="preserve">A session store provider must implement the interface </w:t>
       </w:r>
-      <w:proofErr w:type="gramStart"/>
       <w:r>
         <w:rPr>
           <w:rFonts w:cs="Cambria"/>
           <w:b/>
           <w:lang w:val="en-US"/>
         </w:rPr>
-        <w:t>dk.nita</w:t>
-      </w:r>
-      <w:proofErr w:type="gramEnd"/>
+        <w:t xml:space="preserve">dk.nita.saml20.Session. </w:t>
+      </w:r>
+      <w:proofErr w:type="spellStart"/>
       <w:r>
         <w:rPr>
           <w:rFonts w:cs="Cambria"/>
           <w:b/>
           <w:lang w:val="en-US"/>
         </w:rPr>
-        <w:t xml:space="preserve">.saml20.Session. </w:t>
+        <w:t>ISessionStoreProvider</w:t>
+      </w:r>
+      <w:proofErr w:type="spellEnd"/>
+      <w:r>
+        <w:rPr>
+          <w:rFonts w:cs="Cambria"/>
+          <w:lang w:val="en-US"/>
+        </w:rPr>
+        <w:t xml:space="preserve">. </w:t>
+      </w:r>
+      <w:r>
+        <w:rPr>
+          <w:rFonts w:cs="Cambria"/>
+          <w:lang w:val="en-US"/>
+        </w:rPr>
+        <w:t xml:space="preserve">The primary use case for implementing your own session store is ensuring it works in a distributed fashion across more than one webserver. If the website is running on a single machine, the default provider </w:t>
       </w:r>
       <w:proofErr w:type="spellStart"/>
       <w:r>
+        <w:rPr>
+          <w:rFonts w:cs="Cambria"/>
+          <w:lang w:val="en-US"/>
+        </w:rPr>
+        <w:t>InProcSessionStoreProvider</w:t>
+      </w:r>
+      <w:proofErr w:type="spellEnd"/>
+      <w:r>
+        <w:rPr>
+          <w:rFonts w:cs="Cambria"/>
+          <w:lang w:val="en-US"/>
+        </w:rPr>
+        <w:t xml:space="preserve"> should be sufficient.</w:t>
+      </w:r>
+    </w:p>
+    <w:p>
+      <w:pPr>
+        <w:rPr>
+          <w:rFonts w:cs="Cambria"/>
+          <w:lang w:val="en-US"/>
+        </w:rPr>
+      </w:pPr>
+    </w:p>
+    <w:p>
+      <w:pPr>
+        <w:rPr>
+          <w:rFonts w:cs="Cambria"/>
+          <w:lang w:val="en-US"/>
+        </w:rPr>
+      </w:pPr>
+      <w:r>
+        <w:rPr>
+          <w:rFonts w:cs="Cambria"/>
+          <w:lang w:val="en-US"/>
+        </w:rPr>
+        <w:t xml:space="preserve">15.1 </w:t>
+      </w:r>
+      <w:proofErr w:type="spellStart"/>
+      <w:r>
+        <w:rPr>
+          <w:rFonts w:cs="Cambria"/>
+          <w:lang w:val="en-US"/>
+        </w:rPr>
+        <w:t>Sql</w:t>
+      </w:r>
+      <w:proofErr w:type="spellEnd"/>
+      <w:r>
+        <w:rPr>
+          <w:rFonts w:cs="Cambria"/>
+          <w:lang w:val="en-US"/>
+        </w:rPr>
+        <w:t xml:space="preserve"> Server session store provider</w:t>
+      </w:r>
+    </w:p>
+    <w:p>
+      <w:pPr>
         <w:rPr>
           <w:rFonts w:cs="Cambria"/>
           <w:b/>
           <w:lang w:val="en-US"/>
         </w:rPr>
-        <w:t>ISessionStoreProvider</w:t>
-      </w:r>
-      <w:proofErr w:type="spellEnd"/>
-      <w:r>
-        <w:rPr>
-          <w:rFonts w:cs="Cambria"/>
-          <w:lang w:val="en-US"/>
-        </w:rPr>
-        <w:t xml:space="preserve">. </w:t>
-      </w:r>
-      <w:r>
-        <w:rPr>
-          <w:rFonts w:cs="Cambria"/>
-          <w:lang w:val="en-US"/>
-        </w:rPr>
-        <w:t xml:space="preserve">The primary use case for implementing your own session store is ensuring it works in a distributed fashion across more than one webserver. If the website is running on a single machine, the default provider </w:t>
-      </w:r>
-      <w:proofErr w:type="spellStart"/>
-      <w:r>
-        <w:rPr>
-          <w:rFonts w:cs="Cambria"/>
-          <w:lang w:val="en-US"/>
-        </w:rPr>
-        <w:t>InProcSessionStoreProvider</w:t>
-      </w:r>
-      <w:proofErr w:type="spellEnd"/>
-      <w:r>
-        <w:rPr>
-          <w:rFonts w:cs="Cambria"/>
-          <w:lang w:val="en-US"/>
-        </w:rPr>
-        <w:t xml:space="preserve"> should be </w:t>
-      </w:r>
-      <w:proofErr w:type="gramStart"/>
-      <w:r>
-        <w:rPr>
-          <w:rFonts w:cs="Cambria"/>
-          <w:lang w:val="en-US"/>
-        </w:rPr>
-        <w:t>sufficient</w:t>
-      </w:r>
-      <w:proofErr w:type="gramEnd"/>
-      <w:r>
-        <w:rPr>
-          <w:rFonts w:cs="Cambria"/>
-          <w:lang w:val="en-US"/>
-        </w:rPr>
-        <w:t>.</w:t>
-      </w:r>
-    </w:p>
-    <w:p>
-      <w:pPr>
-        <w:rPr>
-          <w:rFonts w:cs="Cambria"/>
-          <w:lang w:val="en-US"/>
-        </w:rPr>
-      </w:pPr>
-    </w:p>
-    <w:p>
-      <w:pPr>
-        <w:rPr>
-          <w:rFonts w:cs="Cambria"/>
-          <w:lang w:val="en-US"/>
-        </w:rPr>
-      </w:pPr>
-      <w:r>
-        <w:rPr>
-          <w:rFonts w:cs="Cambria"/>
-          <w:lang w:val="en-US"/>
-        </w:rPr>
-        <w:t xml:space="preserve">15.1 </w:t>
-      </w:r>
-      <w:proofErr w:type="spellStart"/>
-      <w:r>
-        <w:rPr>
-          <w:rFonts w:cs="Cambria"/>
-          <w:lang w:val="en-US"/>
-        </w:rPr>
-        <w:t>Sql</w:t>
-      </w:r>
-      <w:proofErr w:type="spellEnd"/>
-      <w:r>
-        <w:rPr>
-          <w:rFonts w:cs="Cambria"/>
-          <w:lang w:val="en-US"/>
-        </w:rPr>
-        <w:t xml:space="preserve"> Server session store provider</w:t>
-      </w:r>
-    </w:p>
-    <w:p>
-      <w:pPr>
-        <w:rPr>
-          <w:rFonts w:cs="Cambria"/>
-          <w:b/>
-          <w:lang w:val="en-US"/>
-        </w:rPr>
       </w:pPr>
       <w:r>
         <w:rPr>
@@ -40492,7 +39352,6 @@
         <w:t xml:space="preserve">The following shows how to setup </w:t>
       </w:r>
       <w:proofErr w:type="spellStart"/>
-      <w:proofErr w:type="gramStart"/>
       <w:r>
         <w:rPr>
           <w:rFonts w:cs="Cambria"/>
@@ -40501,7 +39360,6 @@
         <w:t>dk.nita</w:t>
       </w:r>
       <w:proofErr w:type="spellEnd"/>
-      <w:proofErr w:type="gramEnd"/>
       <w:r>
         <w:rPr>
           <w:rFonts w:cs="Cambria"/>
@@ -41059,23 +39917,7 @@
           <w:rFonts w:cs="Cambria"/>
           <w:lang w:val="en-US"/>
         </w:rPr>
-        <w:t>: …status: Responder. Message</w:t>
-      </w:r>
-      <w:proofErr w:type="gramStart"/>
-      <w:r>
-        <w:rPr>
-          <w:rFonts w:cs="Cambria"/>
-          <w:lang w:val="en-US"/>
-        </w:rPr>
-        <w:t>: .</w:t>
-      </w:r>
-      <w:proofErr w:type="gramEnd"/>
-      <w:r>
-        <w:rPr>
-          <w:rFonts w:cs="Cambria"/>
-          <w:lang w:val="en-US"/>
-        </w:rPr>
-        <w:t>” it may be a problem with the expected hashing algorithm on ADFS:</w:t>
+        <w:t>: …status: Responder. Message: .” it may be a problem with the expected hashing algorithm on ADFS:</w:t>
       </w:r>
     </w:p>
     <w:p>
@@ -42438,6 +41280,119 @@
       </w:rPr>
     </w:lvl>
   </w:abstractNum>
+  <w:abstractNum w:abstractNumId="15" w15:restartNumberingAfterBreak="0">
+    <w:nsid w:val="7C3B3A6C"/>
+    <w:multiLevelType w:val="hybridMultilevel"/>
+    <w:tmpl w:val="0570E008"/>
+    <w:lvl w:ilvl="0" w:tplc="20000001">
+      <w:start w:val="1"/>
+      <w:numFmt w:val="bullet"/>
+      <w:lvlText w:val=""/>
+      <w:lvlJc w:val="left"/>
+      <w:pPr>
+        <w:ind w:left="720" w:hanging="360"/>
+      </w:pPr>
+      <w:rPr>
+        <w:rFonts w:ascii="Symbol" w:hAnsi="Symbol" w:hint="default"/>
+      </w:rPr>
+    </w:lvl>
+    <w:lvl w:ilvl="1" w:tplc="20000003" w:tentative="1">
+      <w:start w:val="1"/>
+      <w:numFmt w:val="bullet"/>
+      <w:lvlText w:val="o"/>
+      <w:lvlJc w:val="left"/>
+      <w:pPr>
+        <w:ind w:left="1440" w:hanging="360"/>
+      </w:pPr>
+      <w:rPr>
+        <w:rFonts w:ascii="Courier New" w:hAnsi="Courier New" w:cs="Courier New" w:hint="default"/>
+      </w:rPr>
+    </w:lvl>
+    <w:lvl w:ilvl="2" w:tplc="20000005" w:tentative="1">
+      <w:start w:val="1"/>
+      <w:numFmt w:val="bullet"/>
+      <w:lvlText w:val=""/>
+      <w:lvlJc w:val="left"/>
+      <w:pPr>
+        <w:ind w:left="2160" w:hanging="360"/>
+      </w:pPr>
+      <w:rPr>
+        <w:rFonts w:ascii="Wingdings" w:hAnsi="Wingdings" w:hint="default"/>
+      </w:rPr>
+    </w:lvl>
+    <w:lvl w:ilvl="3" w:tplc="20000001" w:tentative="1">
+      <w:start w:val="1"/>
+      <w:numFmt w:val="bullet"/>
+      <w:lvlText w:val=""/>
+      <w:lvlJc w:val="left"/>
+      <w:pPr>
+        <w:ind w:left="2880" w:hanging="360"/>
+      </w:pPr>
+      <w:rPr>
+        <w:rFonts w:ascii="Symbol" w:hAnsi="Symbol" w:hint="default"/>
+      </w:rPr>
+    </w:lvl>
+    <w:lvl w:ilvl="4" w:tplc="20000003" w:tentative="1">
+      <w:start w:val="1"/>
+      <w:numFmt w:val="bullet"/>
+      <w:lvlText w:val="o"/>
+      <w:lvlJc w:val="left"/>
+      <w:pPr>
+        <w:ind w:left="3600" w:hanging="360"/>
+      </w:pPr>
+      <w:rPr>
+        <w:rFonts w:ascii="Courier New" w:hAnsi="Courier New" w:cs="Courier New" w:hint="default"/>
+      </w:rPr>
+    </w:lvl>
+    <w:lvl w:ilvl="5" w:tplc="20000005" w:tentative="1">
+      <w:start w:val="1"/>
+      <w:numFmt w:val="bullet"/>
+      <w:lvlText w:val=""/>
+      <w:lvlJc w:val="left"/>
+      <w:pPr>
+        <w:ind w:left="4320" w:hanging="360"/>
+      </w:pPr>
+      <w:rPr>
+        <w:rFonts w:ascii="Wingdings" w:hAnsi="Wingdings" w:hint="default"/>
+      </w:rPr>
+    </w:lvl>
+    <w:lvl w:ilvl="6" w:tplc="20000001" w:tentative="1">
+      <w:start w:val="1"/>
+      <w:numFmt w:val="bullet"/>
+      <w:lvlText w:val=""/>
+      <w:lvlJc w:val="left"/>
+      <w:pPr>
+        <w:ind w:left="5040" w:hanging="360"/>
+      </w:pPr>
+      <w:rPr>
+        <w:rFonts w:ascii="Symbol" w:hAnsi="Symbol" w:hint="default"/>
+      </w:rPr>
+    </w:lvl>
+    <w:lvl w:ilvl="7" w:tplc="20000003" w:tentative="1">
+      <w:start w:val="1"/>
+      <w:numFmt w:val="bullet"/>
+      <w:lvlText w:val="o"/>
+      <w:lvlJc w:val="left"/>
+      <w:pPr>
+        <w:ind w:left="5760" w:hanging="360"/>
+      </w:pPr>
+      <w:rPr>
+        <w:rFonts w:ascii="Courier New" w:hAnsi="Courier New" w:cs="Courier New" w:hint="default"/>
+      </w:rPr>
+    </w:lvl>
+    <w:lvl w:ilvl="8" w:tplc="20000005" w:tentative="1">
+      <w:start w:val="1"/>
+      <w:numFmt w:val="bullet"/>
+      <w:lvlText w:val=""/>
+      <w:lvlJc w:val="left"/>
+      <w:pPr>
+        <w:ind w:left="6480" w:hanging="360"/>
+      </w:pPr>
+      <w:rPr>
+        <w:rFonts w:ascii="Wingdings" w:hAnsi="Wingdings" w:hint="default"/>
+      </w:rPr>
+    </w:lvl>
+  </w:abstractNum>
   <w:num w:numId="1">
     <w:abstractNumId w:val="1"/>
   </w:num>
@@ -42493,6 +41448,9 @@
   </w:num>
   <w:num w:numId="15">
     <w:abstractNumId w:val="10"/>
+  </w:num>
+  <w:num w:numId="16">
+    <w:abstractNumId w:val="15"/>
   </w:num>
 </w:numbering>
 </file>
@@ -43502,7 +42460,7 @@
 </file>
 
 <file path=customXml/itemProps1.xml><?xml version="1.0" encoding="utf-8"?>
-<ds:datastoreItem xmlns:ds="http://schemas.openxmlformats.org/officeDocument/2006/customXml" ds:itemID="{8967722F-BE1F-4109-A6DD-0C756B2C8639}">
+<ds:datastoreItem xmlns:ds="http://schemas.openxmlformats.org/officeDocument/2006/customXml" ds:itemID="{35291E54-0896-4E42-9552-316CB6B4A6C2}">
   <ds:schemaRefs>
     <ds:schemaRef ds:uri="http://schemas.openxmlformats.org/officeDocument/2006/bibliography"/>
   </ds:schemaRefs>

</xml_diff>

<commit_message>
Added minimum legacy level of assurance configuration
</commit_message>
<xml_diff>
--- a/Net SAML2 Service Provider Framework.docx
+++ b/Net SAML2 Service Provider Framework.docx
@@ -9608,18 +9608,7 @@
                 <w:szCs w:val="22"/>
                 <w:lang w:val="en-US"/>
               </w:rPr>
-              <w:t>Added Basic Privilege Profile handling in Saml20</w:t>
-            </w:r>
-            <w:bookmarkStart w:id="2" w:name="_GoBack"/>
-            <w:bookmarkEnd w:id="2"/>
-            <w:r>
-              <w:rPr>
-                <w:rFonts w:ascii="Calibri" w:eastAsia="Times New Roman" w:hAnsi="Calibri" w:cs="Calibri"/>
-                <w:sz w:val="22"/>
-                <w:szCs w:val="22"/>
-                <w:lang w:val="en-US"/>
-              </w:rPr>
-              <w:t>Identity</w:t>
+              <w:t>Added Basic Privilege Profile handling in Saml20Identity</w:t>
             </w:r>
           </w:p>
         </w:tc>
@@ -9651,7 +9640,7 @@
           <w:lang w:val="en-US"/>
         </w:rPr>
       </w:pPr>
-      <w:bookmarkStart w:id="3" w:name="_Toc511646745"/>
+      <w:bookmarkStart w:id="2" w:name="_Toc511646745"/>
       <w:r>
         <w:rPr>
           <w:lang w:val="en-US"/>
@@ -9666,7 +9655,7 @@
         <w:tab/>
         <w:t>Prerequisites</w:t>
       </w:r>
-      <w:bookmarkEnd w:id="3"/>
+      <w:bookmarkEnd w:id="2"/>
     </w:p>
     <w:p>
       <w:pPr>
@@ -9690,7 +9679,7 @@
           <w:lang w:val="en-US"/>
         </w:rPr>
       </w:pPr>
-      <w:bookmarkStart w:id="4" w:name="_Toc511646746"/>
+      <w:bookmarkStart w:id="3" w:name="_Toc511646746"/>
       <w:r>
         <w:rPr>
           <w:color w:val="548DD4"/>
@@ -9721,7 +9710,7 @@
         </w:rPr>
         <w:t>prerequisites</w:t>
       </w:r>
-      <w:bookmarkEnd w:id="4"/>
+      <w:bookmarkEnd w:id="3"/>
     </w:p>
     <w:p>
       <w:pPr>
@@ -9782,7 +9771,7 @@
           <w:lang w:val="en-US"/>
         </w:rPr>
       </w:pPr>
-      <w:bookmarkStart w:id="5" w:name="_Toc511646747"/>
+      <w:bookmarkStart w:id="4" w:name="_Toc511646747"/>
       <w:r>
         <w:rPr>
           <w:color w:val="548DD4"/>
@@ -9813,7 +9802,7 @@
         </w:rPr>
         <w:t>distribution</w:t>
       </w:r>
-      <w:bookmarkEnd w:id="5"/>
+      <w:bookmarkEnd w:id="4"/>
     </w:p>
     <w:p>
       <w:pPr>
@@ -9935,7 +9924,7 @@
           <w:lang w:val="en-US"/>
         </w:rPr>
       </w:pPr>
-      <w:bookmarkStart w:id="6" w:name="_Toc511646748"/>
+      <w:bookmarkStart w:id="5" w:name="_Toc511646748"/>
       <w:r>
         <w:rPr>
           <w:color w:val="548DD4"/>
@@ -9966,7 +9955,7 @@
         </w:rPr>
         <w:t>distribution</w:t>
       </w:r>
-      <w:bookmarkEnd w:id="6"/>
+      <w:bookmarkEnd w:id="5"/>
     </w:p>
     <w:p>
       <w:pPr>
@@ -10054,7 +10043,7 @@
           <w:lang w:val="en-US"/>
         </w:rPr>
       </w:pPr>
-      <w:bookmarkStart w:id="7" w:name="_Toc511646749"/>
+      <w:bookmarkStart w:id="6" w:name="_Toc511646749"/>
       <w:r>
         <w:rPr>
           <w:lang w:val="en-US"/>
@@ -10077,7 +10066,7 @@
         </w:rPr>
         <w:t xml:space="preserve"> contents</w:t>
       </w:r>
-      <w:bookmarkEnd w:id="7"/>
+      <w:bookmarkEnd w:id="6"/>
     </w:p>
     <w:p>
       <w:pPr>
@@ -10168,7 +10157,7 @@
           <w:lang w:val="en-US"/>
         </w:rPr>
       </w:pPr>
-      <w:bookmarkStart w:id="8" w:name="_Toc511646750"/>
+      <w:bookmarkStart w:id="7" w:name="_Toc511646750"/>
       <w:r>
         <w:rPr>
           <w:lang w:val="en-US"/>
@@ -10193,7 +10182,7 @@
         </w:rPr>
         <w:t xml:space="preserve"> the sample</w:t>
       </w:r>
-      <w:bookmarkEnd w:id="8"/>
+      <w:bookmarkEnd w:id="7"/>
     </w:p>
     <w:p>
       <w:pPr>
@@ -10223,7 +10212,7 @@
           <w:lang w:val="en-US"/>
         </w:rPr>
       </w:pPr>
-      <w:bookmarkStart w:id="9" w:name="_Toc511646751"/>
+      <w:bookmarkStart w:id="8" w:name="_Toc511646751"/>
       <w:r>
         <w:rPr>
           <w:b w:val="0"/>
@@ -10250,7 +10239,7 @@
         </w:rPr>
         <w:t>Preparation</w:t>
       </w:r>
-      <w:bookmarkEnd w:id="9"/>
+      <w:bookmarkEnd w:id="8"/>
     </w:p>
     <w:p>
       <w:pPr>
@@ -10387,7 +10376,7 @@
           <w:lang w:val="en-US"/>
         </w:rPr>
       </w:pPr>
-      <w:bookmarkStart w:id="10" w:name="_Toc511646752"/>
+      <w:bookmarkStart w:id="9" w:name="_Toc511646752"/>
       <w:r>
         <w:rPr>
           <w:color w:val="548DD4"/>
@@ -10427,7 +10416,7 @@
         </w:rPr>
         <w:t xml:space="preserve"> federation</w:t>
       </w:r>
-      <w:bookmarkEnd w:id="10"/>
+      <w:bookmarkEnd w:id="9"/>
     </w:p>
     <w:p>
       <w:pPr>
@@ -10760,7 +10749,7 @@
           <w:lang w:val="en-US"/>
         </w:rPr>
       </w:pPr>
-      <w:bookmarkStart w:id="11" w:name="_Toc511646753"/>
+      <w:bookmarkStart w:id="10" w:name="_Toc511646753"/>
       <w:r>
         <w:rPr>
           <w:color w:val="548DD4"/>
@@ -10819,7 +10808,7 @@
         </w:rPr>
         <w:t xml:space="preserve"> using Common Domain Cookie</w:t>
       </w:r>
-      <w:bookmarkEnd w:id="11"/>
+      <w:bookmarkEnd w:id="10"/>
       <w:r>
         <w:rPr>
           <w:lang w:val="en-US"/>
@@ -10920,7 +10909,7 @@
       <w:pPr>
         <w:pStyle w:val="Heading3"/>
       </w:pPr>
-      <w:bookmarkStart w:id="12" w:name="_Toc511646754"/>
+      <w:bookmarkStart w:id="11" w:name="_Toc511646754"/>
       <w:r>
         <w:rPr>
           <w:lang w:val="en-US"/>
@@ -10940,7 +10929,7 @@
         <w:tab/>
         <w:t>Preparation</w:t>
       </w:r>
-      <w:bookmarkEnd w:id="12"/>
+      <w:bookmarkEnd w:id="11"/>
     </w:p>
     <w:p>
       <w:pPr>
@@ -13254,7 +13243,7 @@
           <w:lang w:val="en-US"/>
         </w:rPr>
       </w:pPr>
-      <w:bookmarkStart w:id="13" w:name="_Toc511646755"/>
+      <w:bookmarkStart w:id="12" w:name="_Toc511646755"/>
       <w:r>
         <w:rPr>
           <w:lang w:val="en-US"/>
@@ -13274,7 +13263,7 @@
         <w:tab/>
         <w:t>Demonstration</w:t>
       </w:r>
-      <w:bookmarkEnd w:id="13"/>
+      <w:bookmarkEnd w:id="12"/>
     </w:p>
     <w:p>
       <w:pPr>
@@ -13479,7 +13468,7 @@
           <w:lang w:val="en-US"/>
         </w:rPr>
       </w:pPr>
-      <w:bookmarkStart w:id="14" w:name="_Toc511646756"/>
+      <w:bookmarkStart w:id="13" w:name="_Toc511646756"/>
       <w:r>
         <w:rPr>
           <w:color w:val="548DD4"/>
@@ -13510,7 +13499,7 @@
         </w:rPr>
         <w:t xml:space="preserve"> of IDP selection when multiple IDP’s are available</w:t>
       </w:r>
-      <w:bookmarkEnd w:id="14"/>
+      <w:bookmarkEnd w:id="13"/>
     </w:p>
     <w:p>
       <w:pPr>
@@ -13639,7 +13628,7 @@
           <w:lang w:val="en-US"/>
         </w:rPr>
       </w:pPr>
-      <w:bookmarkStart w:id="15" w:name="_Toc511646757"/>
+      <w:bookmarkStart w:id="14" w:name="_Toc511646757"/>
       <w:r>
         <w:rPr>
           <w:lang w:val="en-US"/>
@@ -13659,7 +13648,7 @@
         <w:tab/>
         <w:t>Using the “default” attribute</w:t>
       </w:r>
-      <w:bookmarkEnd w:id="15"/>
+      <w:bookmarkEnd w:id="14"/>
     </w:p>
     <w:p>
       <w:pPr>
@@ -13868,7 +13857,7 @@
           <w:lang w:val="en-US"/>
         </w:rPr>
       </w:pPr>
-      <w:bookmarkStart w:id="16" w:name="_Toc511646758"/>
+      <w:bookmarkStart w:id="15" w:name="_Toc511646758"/>
       <w:r>
         <w:rPr>
           <w:lang w:val="en-US"/>
@@ -13888,7 +13877,7 @@
         <w:tab/>
         <w:t>Using the “idpSelectionUrl” attribute</w:t>
       </w:r>
-      <w:bookmarkEnd w:id="16"/>
+      <w:bookmarkEnd w:id="15"/>
     </w:p>
     <w:p>
       <w:pPr>
@@ -14150,7 +14139,7 @@
           <w:lang w:val="en-US"/>
         </w:rPr>
       </w:pPr>
-      <w:bookmarkStart w:id="17" w:name="_Toc511646759"/>
+      <w:bookmarkStart w:id="16" w:name="_Toc511646759"/>
       <w:r>
         <w:rPr>
           <w:lang w:val="en-US"/>
@@ -14170,7 +14159,7 @@
         <w:tab/>
         <w:t>Using the IDPSelectionEvent</w:t>
       </w:r>
-      <w:bookmarkEnd w:id="17"/>
+      <w:bookmarkEnd w:id="16"/>
     </w:p>
     <w:p>
       <w:pPr>
@@ -14557,7 +14546,7 @@
           <w:lang w:val="en-US"/>
         </w:rPr>
       </w:pPr>
-      <w:bookmarkStart w:id="18" w:name="_Toc511646760"/>
+      <w:bookmarkStart w:id="17" w:name="_Toc511646760"/>
       <w:r>
         <w:rPr>
           <w:lang w:val="en-US"/>
@@ -14578,99 +14567,99 @@
         </w:rPr>
         <w:t>framework</w:t>
       </w:r>
+      <w:bookmarkEnd w:id="17"/>
+      <w:r>
+        <w:rPr>
+          <w:lang w:val="en-US"/>
+        </w:rPr>
+        <w:t xml:space="preserve"> </w:t>
+      </w:r>
+    </w:p>
+    <w:p>
+      <w:pPr>
+        <w:spacing w:after="200" w:line="276" w:lineRule="auto"/>
+        <w:rPr>
+          <w:rFonts w:ascii="Calibri" w:hAnsi="Calibri" w:cs="Calibri"/>
+          <w:sz w:val="22"/>
+          <w:szCs w:val="22"/>
+          <w:lang w:val="en-US"/>
+        </w:rPr>
+      </w:pPr>
+      <w:r>
+        <w:rPr>
+          <w:rFonts w:ascii="Calibri" w:hAnsi="Calibri" w:cs="Calibri"/>
+          <w:sz w:val="22"/>
+          <w:szCs w:val="22"/>
+          <w:lang w:val="en-US"/>
+        </w:rPr>
+        <w:t>To develop a new web site using the framework you may follow the procedure below for getting up and running.  This procedure serves only as a guide as your environment may differ from what is described below.</w:t>
+      </w:r>
+    </w:p>
+    <w:p>
+      <w:pPr>
+        <w:spacing w:after="200" w:line="276" w:lineRule="auto"/>
+        <w:rPr>
+          <w:rFonts w:ascii="Calibri" w:hAnsi="Calibri" w:cs="Calibri"/>
+          <w:sz w:val="22"/>
+          <w:szCs w:val="22"/>
+          <w:lang w:val="en-US"/>
+        </w:rPr>
+      </w:pPr>
+      <w:r>
+        <w:rPr>
+          <w:rFonts w:ascii="Calibri" w:hAnsi="Calibri" w:cs="Calibri"/>
+          <w:sz w:val="22"/>
+          <w:szCs w:val="22"/>
+          <w:lang w:val="en-US"/>
+        </w:rPr>
+        <w:t>Also described are the steps to work with real identity providers and how to set up more than one service provider.</w:t>
+      </w:r>
+    </w:p>
+    <w:p>
+      <w:pPr>
+        <w:pStyle w:val="Heading2"/>
+        <w:rPr>
+          <w:lang w:val="en-US"/>
+        </w:rPr>
+      </w:pPr>
+      <w:bookmarkStart w:id="18" w:name="_Toc511646761"/>
+      <w:r>
+        <w:rPr>
+          <w:color w:val="548DD4"/>
+          <w:sz w:val="22"/>
+          <w:szCs w:val="22"/>
+          <w:lang w:val="en-US"/>
+        </w:rPr>
+        <w:t>6.1</w:t>
+      </w:r>
+      <w:r>
+        <w:rPr>
+          <w:color w:val="548DD4"/>
+          <w:sz w:val="22"/>
+          <w:szCs w:val="22"/>
+          <w:lang w:val="en-US"/>
+        </w:rPr>
+        <w:tab/>
+      </w:r>
+      <w:r>
+        <w:rPr>
+          <w:lang w:val="en-US"/>
+        </w:rPr>
+        <w:t xml:space="preserve">Creating </w:t>
+      </w:r>
+      <w:r>
+        <w:rPr>
+          <w:lang w:val="en-US"/>
+        </w:rPr>
+        <w:t>your</w:t>
+      </w:r>
+      <w:r>
+        <w:rPr>
+          <w:lang w:val="en-US"/>
+        </w:rPr>
+        <w:t xml:space="preserve"> own service provider web site</w:t>
+      </w:r>
       <w:bookmarkEnd w:id="18"/>
-      <w:r>
-        <w:rPr>
-          <w:lang w:val="en-US"/>
-        </w:rPr>
-        <w:t xml:space="preserve"> </w:t>
-      </w:r>
-    </w:p>
-    <w:p>
-      <w:pPr>
-        <w:spacing w:after="200" w:line="276" w:lineRule="auto"/>
-        <w:rPr>
-          <w:rFonts w:ascii="Calibri" w:hAnsi="Calibri" w:cs="Calibri"/>
-          <w:sz w:val="22"/>
-          <w:szCs w:val="22"/>
-          <w:lang w:val="en-US"/>
-        </w:rPr>
-      </w:pPr>
-      <w:r>
-        <w:rPr>
-          <w:rFonts w:ascii="Calibri" w:hAnsi="Calibri" w:cs="Calibri"/>
-          <w:sz w:val="22"/>
-          <w:szCs w:val="22"/>
-          <w:lang w:val="en-US"/>
-        </w:rPr>
-        <w:t>To develop a new web site using the framework you may follow the procedure below for getting up and running.  This procedure serves only as a guide as your environment may differ from what is described below.</w:t>
-      </w:r>
-    </w:p>
-    <w:p>
-      <w:pPr>
-        <w:spacing w:after="200" w:line="276" w:lineRule="auto"/>
-        <w:rPr>
-          <w:rFonts w:ascii="Calibri" w:hAnsi="Calibri" w:cs="Calibri"/>
-          <w:sz w:val="22"/>
-          <w:szCs w:val="22"/>
-          <w:lang w:val="en-US"/>
-        </w:rPr>
-      </w:pPr>
-      <w:r>
-        <w:rPr>
-          <w:rFonts w:ascii="Calibri" w:hAnsi="Calibri" w:cs="Calibri"/>
-          <w:sz w:val="22"/>
-          <w:szCs w:val="22"/>
-          <w:lang w:val="en-US"/>
-        </w:rPr>
-        <w:t>Also described are the steps to work with real identity providers and how to set up more than one service provider.</w:t>
-      </w:r>
-    </w:p>
-    <w:p>
-      <w:pPr>
-        <w:pStyle w:val="Heading2"/>
-        <w:rPr>
-          <w:lang w:val="en-US"/>
-        </w:rPr>
-      </w:pPr>
-      <w:bookmarkStart w:id="19" w:name="_Toc511646761"/>
-      <w:r>
-        <w:rPr>
-          <w:color w:val="548DD4"/>
-          <w:sz w:val="22"/>
-          <w:szCs w:val="22"/>
-          <w:lang w:val="en-US"/>
-        </w:rPr>
-        <w:t>6.1</w:t>
-      </w:r>
-      <w:r>
-        <w:rPr>
-          <w:color w:val="548DD4"/>
-          <w:sz w:val="22"/>
-          <w:szCs w:val="22"/>
-          <w:lang w:val="en-US"/>
-        </w:rPr>
-        <w:tab/>
-      </w:r>
-      <w:r>
-        <w:rPr>
-          <w:lang w:val="en-US"/>
-        </w:rPr>
-        <w:t xml:space="preserve">Creating </w:t>
-      </w:r>
-      <w:r>
-        <w:rPr>
-          <w:lang w:val="en-US"/>
-        </w:rPr>
-        <w:t>your</w:t>
-      </w:r>
-      <w:r>
-        <w:rPr>
-          <w:lang w:val="en-US"/>
-        </w:rPr>
-        <w:t xml:space="preserve"> own service provider web site</w:t>
-      </w:r>
-      <w:bookmarkEnd w:id="19"/>
     </w:p>
     <w:p>
       <w:pPr>
@@ -16640,7 +16629,7 @@
           <w:lang w:val="en-US"/>
         </w:rPr>
       </w:pPr>
-      <w:bookmarkStart w:id="20" w:name="_Toc511646762"/>
+      <w:bookmarkStart w:id="19" w:name="_Toc511646762"/>
       <w:r>
         <w:rPr>
           <w:color w:val="548DD4"/>
@@ -16677,7 +16666,7 @@
         </w:rPr>
         <w:t xml:space="preserve"> real third party Identity Providers</w:t>
       </w:r>
-      <w:bookmarkEnd w:id="20"/>
+      <w:bookmarkEnd w:id="19"/>
     </w:p>
     <w:p>
       <w:pPr>
@@ -16800,7 +16789,7 @@
           <w:lang w:val="en-US"/>
         </w:rPr>
       </w:pPr>
-      <w:bookmarkStart w:id="21" w:name="_Toc511646763"/>
+      <w:bookmarkStart w:id="20" w:name="_Toc511646763"/>
       <w:r>
         <w:rPr>
           <w:color w:val="548DD4"/>
@@ -16838,7 +16827,7 @@
         </w:rPr>
         <w:t xml:space="preserve"> than one service provider</w:t>
       </w:r>
-      <w:bookmarkEnd w:id="21"/>
+      <w:bookmarkEnd w:id="20"/>
     </w:p>
     <w:p>
       <w:pPr>
@@ -17205,7 +17194,7 @@
           <w:lang w:val="en-US"/>
         </w:rPr>
       </w:pPr>
-      <w:bookmarkStart w:id="22" w:name="_Toc511646764"/>
+      <w:bookmarkStart w:id="21" w:name="_Toc511646764"/>
       <w:r>
         <w:rPr>
           <w:lang w:val="en-US"/>
@@ -17220,75 +17209,75 @@
         <w:tab/>
         <w:t>Components</w:t>
       </w:r>
+      <w:bookmarkEnd w:id="21"/>
+    </w:p>
+    <w:p>
+      <w:pPr>
+        <w:rPr>
+          <w:rFonts w:cs="Cambria"/>
+          <w:lang w:val="en-US"/>
+        </w:rPr>
+      </w:pPr>
+    </w:p>
+    <w:p>
+      <w:pPr>
+        <w:spacing w:after="200" w:line="276" w:lineRule="auto"/>
+        <w:rPr>
+          <w:rFonts w:ascii="Calibri" w:hAnsi="Calibri" w:cs="Calibri"/>
+          <w:sz w:val="22"/>
+          <w:szCs w:val="22"/>
+          <w:lang w:val="en-US"/>
+        </w:rPr>
+      </w:pPr>
+      <w:r>
+        <w:rPr>
+          <w:rFonts w:ascii="Calibri" w:hAnsi="Calibri" w:cs="Calibri"/>
+          <w:sz w:val="22"/>
+          <w:szCs w:val="22"/>
+          <w:lang w:val="en-US"/>
+        </w:rPr>
+        <w:t>This chapter provides a description of each component in the distribution.</w:t>
+      </w:r>
+    </w:p>
+    <w:p>
+      <w:pPr>
+        <w:pStyle w:val="Heading2"/>
+        <w:rPr>
+          <w:lang w:val="en-US"/>
+        </w:rPr>
+      </w:pPr>
+      <w:bookmarkStart w:id="22" w:name="_Toc511646765"/>
+      <w:r>
+        <w:rPr>
+          <w:color w:val="548DD4"/>
+          <w:sz w:val="22"/>
+          <w:szCs w:val="22"/>
+          <w:lang w:val="en-US"/>
+        </w:rPr>
+        <w:t>7.1</w:t>
+      </w:r>
+      <w:r>
+        <w:rPr>
+          <w:color w:val="548DD4"/>
+          <w:sz w:val="22"/>
+          <w:szCs w:val="22"/>
+          <w:lang w:val="en-US"/>
+        </w:rPr>
+        <w:tab/>
+      </w:r>
+      <w:r>
+        <w:rPr>
+          <w:lang w:val="en-US"/>
+        </w:rPr>
+        <w:t xml:space="preserve">SAML 2.0 </w:t>
+      </w:r>
+      <w:r>
+        <w:rPr>
+          <w:lang w:val="en-US"/>
+        </w:rPr>
+        <w:t>framework</w:t>
+      </w:r>
       <w:bookmarkEnd w:id="22"/>
-    </w:p>
-    <w:p>
-      <w:pPr>
-        <w:rPr>
-          <w:rFonts w:cs="Cambria"/>
-          <w:lang w:val="en-US"/>
-        </w:rPr>
-      </w:pPr>
-    </w:p>
-    <w:p>
-      <w:pPr>
-        <w:spacing w:after="200" w:line="276" w:lineRule="auto"/>
-        <w:rPr>
-          <w:rFonts w:ascii="Calibri" w:hAnsi="Calibri" w:cs="Calibri"/>
-          <w:sz w:val="22"/>
-          <w:szCs w:val="22"/>
-          <w:lang w:val="en-US"/>
-        </w:rPr>
-      </w:pPr>
-      <w:r>
-        <w:rPr>
-          <w:rFonts w:ascii="Calibri" w:hAnsi="Calibri" w:cs="Calibri"/>
-          <w:sz w:val="22"/>
-          <w:szCs w:val="22"/>
-          <w:lang w:val="en-US"/>
-        </w:rPr>
-        <w:t>This chapter provides a description of each component in the distribution.</w:t>
-      </w:r>
-    </w:p>
-    <w:p>
-      <w:pPr>
-        <w:pStyle w:val="Heading2"/>
-        <w:rPr>
-          <w:lang w:val="en-US"/>
-        </w:rPr>
-      </w:pPr>
-      <w:bookmarkStart w:id="23" w:name="_Toc511646765"/>
-      <w:r>
-        <w:rPr>
-          <w:color w:val="548DD4"/>
-          <w:sz w:val="22"/>
-          <w:szCs w:val="22"/>
-          <w:lang w:val="en-US"/>
-        </w:rPr>
-        <w:t>7.1</w:t>
-      </w:r>
-      <w:r>
-        <w:rPr>
-          <w:color w:val="548DD4"/>
-          <w:sz w:val="22"/>
-          <w:szCs w:val="22"/>
-          <w:lang w:val="en-US"/>
-        </w:rPr>
-        <w:tab/>
-      </w:r>
-      <w:r>
-        <w:rPr>
-          <w:lang w:val="en-US"/>
-        </w:rPr>
-        <w:t xml:space="preserve">SAML 2.0 </w:t>
-      </w:r>
-      <w:r>
-        <w:rPr>
-          <w:lang w:val="en-US"/>
-        </w:rPr>
-        <w:t>framework</w:t>
-      </w:r>
-      <w:bookmarkEnd w:id="23"/>
     </w:p>
     <w:p>
       <w:pPr>
@@ -17338,14 +17327,14 @@
           <w:lang w:val="en-US"/>
         </w:rPr>
       </w:pPr>
-      <w:bookmarkStart w:id="24" w:name="_Toc511646766"/>
+      <w:bookmarkStart w:id="23" w:name="_Toc511646766"/>
       <w:r>
         <w:rPr>
           <w:lang w:val="en-US"/>
         </w:rPr>
         <w:t>Demonstration identity provider</w:t>
       </w:r>
-      <w:bookmarkEnd w:id="24"/>
+      <w:bookmarkEnd w:id="23"/>
     </w:p>
     <w:p>
       <w:pPr>
@@ -18068,6 +18057,15 @@
           <w:lang w:val="en-US"/>
         </w:rPr>
         <w:pgNum/>
+      </w:r>
+      <w:r>
+        <w:rPr>
+          <w:rFonts w:ascii="Courier New" w:hAnsi="Courier New" w:cs="Courier New"/>
+          <w:color w:val="FF0000"/>
+          <w:sz w:val="20"/>
+          <w:szCs w:val="20"/>
+          <w:lang w:val="en-US"/>
+        </w:rPr>
         <w:t>ehavior</w:t>
       </w:r>
       <w:r>
@@ -19359,6 +19357,15 @@
           <w:lang w:val="en-US"/>
         </w:rPr>
         <w:pgNum/>
+      </w:r>
+      <w:r>
+        <w:rPr>
+          <w:rFonts w:ascii="Courier New" w:hAnsi="Courier New" w:cs="Courier New"/>
+          <w:color w:val="FF0000"/>
+          <w:sz w:val="20"/>
+          <w:szCs w:val="20"/>
+          <w:lang w:val="en-US"/>
+        </w:rPr>
         <w:t>ehavior</w:t>
       </w:r>
       <w:r>
@@ -20548,7 +20555,7 @@
           <w:lang w:val="en-US"/>
         </w:rPr>
       </w:pPr>
-      <w:bookmarkStart w:id="25" w:name="_Toc511646767"/>
+      <w:bookmarkStart w:id="24" w:name="_Toc511646767"/>
       <w:r>
         <w:rPr>
           <w:lang w:val="en-US"/>
@@ -20574,7 +20581,7 @@
         </w:rPr>
         <w:t xml:space="preserve"> management</w:t>
       </w:r>
-      <w:bookmarkEnd w:id="25"/>
+      <w:bookmarkEnd w:id="24"/>
     </w:p>
     <w:p>
       <w:pPr>
@@ -20671,7 +20678,7 @@
           <w:lang w:val="en-US"/>
         </w:rPr>
       </w:pPr>
-      <w:bookmarkStart w:id="26" w:name="_Toc511646768"/>
+      <w:bookmarkStart w:id="25" w:name="_Toc511646768"/>
       <w:r>
         <w:rPr>
           <w:lang w:val="en-US"/>
@@ -20696,91 +20703,91 @@
         </w:rPr>
         <w:t xml:space="preserve"> reference</w:t>
       </w:r>
+      <w:bookmarkEnd w:id="25"/>
+    </w:p>
+    <w:p>
+      <w:pPr>
+        <w:spacing w:after="200" w:line="276" w:lineRule="auto"/>
+        <w:rPr>
+          <w:rFonts w:ascii="Calibri" w:hAnsi="Calibri" w:cs="Calibri"/>
+          <w:sz w:val="22"/>
+          <w:szCs w:val="22"/>
+          <w:lang w:val="en-US"/>
+        </w:rPr>
+      </w:pPr>
+      <w:r>
+        <w:rPr>
+          <w:rFonts w:ascii="Calibri" w:hAnsi="Calibri" w:cs="Calibri"/>
+          <w:sz w:val="22"/>
+          <w:szCs w:val="22"/>
+          <w:lang w:val="en-US"/>
+        </w:rPr>
+        <w:t>All XML elements of this reference belong in the namespace ‘</w:t>
+      </w:r>
+      <w:r>
+        <w:rPr>
+          <w:rFonts w:ascii="Courier New" w:hAnsi="Courier New" w:cs="Courier New"/>
+          <w:sz w:val="22"/>
+          <w:szCs w:val="22"/>
+          <w:lang w:val="en-US"/>
+        </w:rPr>
+        <w:t>urn:dk.nita.saml20.configuration</w:t>
+      </w:r>
+      <w:r>
+        <w:rPr>
+          <w:rFonts w:ascii="Calibri" w:hAnsi="Calibri" w:cs="Calibri"/>
+          <w:sz w:val="22"/>
+          <w:szCs w:val="22"/>
+          <w:lang w:val="en-US"/>
+        </w:rPr>
+        <w:t>’, unless otherwise noted.</w:t>
+      </w:r>
+    </w:p>
+    <w:p>
+      <w:pPr>
+        <w:pStyle w:val="Heading2"/>
+        <w:rPr>
+          <w:lang w:val="en-US"/>
+        </w:rPr>
+      </w:pPr>
+      <w:bookmarkStart w:id="26" w:name="_Toc511646769"/>
+      <w:r>
+        <w:rPr>
+          <w:color w:val="548DD4"/>
+          <w:sz w:val="22"/>
+          <w:szCs w:val="22"/>
+          <w:lang w:val="en-US"/>
+        </w:rPr>
+        <w:t>9.1</w:t>
+      </w:r>
+      <w:r>
+        <w:rPr>
+          <w:color w:val="548DD4"/>
+          <w:sz w:val="22"/>
+          <w:szCs w:val="22"/>
+          <w:lang w:val="en-US"/>
+        </w:rPr>
+        <w:tab/>
+      </w:r>
+      <w:r>
+        <w:rPr>
+          <w:lang w:val="en-US"/>
+        </w:rPr>
+        <w:t>&lt;</w:t>
+      </w:r>
+      <w:r>
+        <w:rPr>
+          <w:lang w:val="en-US"/>
+        </w:rPr>
+        <w:t>Federation</w:t>
+      </w:r>
+      <w:r>
+        <w:rPr>
+          <w:lang w:val="en-US"/>
+        </w:rPr>
+        <w:t>&gt;</w:t>
+      </w:r>
       <w:bookmarkEnd w:id="26"/>
-    </w:p>
-    <w:p>
-      <w:pPr>
-        <w:spacing w:after="200" w:line="276" w:lineRule="auto"/>
-        <w:rPr>
-          <w:rFonts w:ascii="Calibri" w:hAnsi="Calibri" w:cs="Calibri"/>
-          <w:sz w:val="22"/>
-          <w:szCs w:val="22"/>
-          <w:lang w:val="en-US"/>
-        </w:rPr>
-      </w:pPr>
-      <w:r>
-        <w:rPr>
-          <w:rFonts w:ascii="Calibri" w:hAnsi="Calibri" w:cs="Calibri"/>
-          <w:sz w:val="22"/>
-          <w:szCs w:val="22"/>
-          <w:lang w:val="en-US"/>
-        </w:rPr>
-        <w:t>All XML elements of this reference belong in the namespace ‘</w:t>
-      </w:r>
-      <w:r>
-        <w:rPr>
-          <w:rFonts w:ascii="Courier New" w:hAnsi="Courier New" w:cs="Courier New"/>
-          <w:sz w:val="22"/>
-          <w:szCs w:val="22"/>
-          <w:lang w:val="en-US"/>
-        </w:rPr>
-        <w:t>urn:dk.nita.saml20.configuration</w:t>
-      </w:r>
-      <w:r>
-        <w:rPr>
-          <w:rFonts w:ascii="Calibri" w:hAnsi="Calibri" w:cs="Calibri"/>
-          <w:sz w:val="22"/>
-          <w:szCs w:val="22"/>
-          <w:lang w:val="en-US"/>
-        </w:rPr>
-        <w:t>’, unless otherwise noted.</w:t>
-      </w:r>
-    </w:p>
-    <w:p>
-      <w:pPr>
-        <w:pStyle w:val="Heading2"/>
-        <w:rPr>
-          <w:lang w:val="en-US"/>
-        </w:rPr>
-      </w:pPr>
-      <w:bookmarkStart w:id="27" w:name="_Toc511646769"/>
-      <w:r>
-        <w:rPr>
-          <w:color w:val="548DD4"/>
-          <w:sz w:val="22"/>
-          <w:szCs w:val="22"/>
-          <w:lang w:val="en-US"/>
-        </w:rPr>
-        <w:t>9.1</w:t>
-      </w:r>
-      <w:r>
-        <w:rPr>
-          <w:color w:val="548DD4"/>
-          <w:sz w:val="22"/>
-          <w:szCs w:val="22"/>
-          <w:lang w:val="en-US"/>
-        </w:rPr>
-        <w:tab/>
-      </w:r>
-      <w:r>
-        <w:rPr>
-          <w:lang w:val="en-US"/>
-        </w:rPr>
-        <w:t>&lt;</w:t>
-      </w:r>
-      <w:r>
-        <w:rPr>
-          <w:lang w:val="en-US"/>
-        </w:rPr>
-        <w:t>Federation</w:t>
-      </w:r>
-      <w:r>
-        <w:rPr>
-          <w:lang w:val="en-US"/>
-        </w:rPr>
-        <w:t>&gt;</w:t>
-      </w:r>
-      <w:bookmarkEnd w:id="27"/>
     </w:p>
     <w:p>
       <w:pPr>
@@ -21080,7 +21087,7 @@
           <w:lang w:val="en-US"/>
         </w:rPr>
       </w:pPr>
-      <w:bookmarkStart w:id="28" w:name="_Toc511646770"/>
+      <w:bookmarkStart w:id="27" w:name="_Toc511646770"/>
       <w:r>
         <w:rPr>
           <w:lang w:val="en-US"/>
@@ -21106,7 +21113,7 @@
         </w:rPr>
         <w:t>&gt;</w:t>
       </w:r>
-      <w:bookmarkEnd w:id="28"/>
+      <w:bookmarkEnd w:id="27"/>
     </w:p>
     <w:p>
       <w:pPr>
@@ -21606,7 +21613,7 @@
           <w:lang w:val="en-US"/>
         </w:rPr>
       </w:pPr>
-      <w:bookmarkStart w:id="29" w:name="_Toc511646771"/>
+      <w:bookmarkStart w:id="28" w:name="_Toc511646771"/>
       <w:r>
         <w:rPr>
           <w:lang w:val="en-US"/>
@@ -21620,7 +21627,7 @@
         <w:tab/>
         <w:t>&lt;AllowedAudienceUris&gt;</w:t>
       </w:r>
-      <w:bookmarkEnd w:id="29"/>
+      <w:bookmarkEnd w:id="28"/>
     </w:p>
     <w:p>
       <w:pPr>
@@ -21675,7 +21682,7 @@
           <w:lang w:val="en-US"/>
         </w:rPr>
       </w:pPr>
-      <w:bookmarkStart w:id="30" w:name="_Toc511646772"/>
+      <w:bookmarkStart w:id="29" w:name="_Toc511646772"/>
       <w:r>
         <w:rPr>
           <w:lang w:val="en-US"/>
@@ -21702,7 +21709,7 @@
         </w:rPr>
         <w:t>&gt;</w:t>
       </w:r>
-      <w:bookmarkEnd w:id="30"/>
+      <w:bookmarkEnd w:id="29"/>
     </w:p>
     <w:p>
       <w:pPr>
@@ -22535,7 +22542,7 @@
           <w:lang w:val="en-US"/>
         </w:rPr>
       </w:pPr>
-      <w:bookmarkStart w:id="31" w:name="_Toc511646773"/>
+      <w:bookmarkStart w:id="30" w:name="_Toc511646773"/>
       <w:r>
         <w:rPr>
           <w:lang w:val="en-US"/>
@@ -22561,7 +22568,7 @@
         </w:rPr>
         <w:t>&gt;</w:t>
       </w:r>
-      <w:bookmarkEnd w:id="31"/>
+      <w:bookmarkEnd w:id="30"/>
     </w:p>
     <w:p>
       <w:pPr>
@@ -22590,6 +22597,14 @@
           <w:lang w:val="en-US"/>
         </w:rPr>
         <w:pgNum/>
+      </w:r>
+      <w:r>
+        <w:rPr>
+          <w:rFonts w:ascii="Calibri" w:hAnsi="Calibri" w:cs="Calibri"/>
+          <w:sz w:val="22"/>
+          <w:szCs w:val="22"/>
+          <w:lang w:val="en-US"/>
+        </w:rPr>
         <w:t>ehavior</w:t>
       </w:r>
       <w:r>
@@ -22609,7 +22624,7 @@
           <w:lang w:val="en-US"/>
         </w:rPr>
       </w:pPr>
-      <w:bookmarkStart w:id="32" w:name="_Toc511646774"/>
+      <w:bookmarkStart w:id="31" w:name="_Toc511646774"/>
       <w:r>
         <w:rPr>
           <w:lang w:val="en-US"/>
@@ -22635,73 +22650,73 @@
         </w:rPr>
         <w:t>&gt;</w:t>
       </w:r>
+      <w:bookmarkEnd w:id="31"/>
+    </w:p>
+    <w:p>
+      <w:pPr>
+        <w:spacing w:after="200" w:line="276" w:lineRule="auto"/>
+        <w:rPr>
+          <w:rFonts w:ascii="Calibri" w:hAnsi="Calibri" w:cs="Calibri"/>
+          <w:sz w:val="22"/>
+          <w:szCs w:val="22"/>
+          <w:lang w:val="en-US"/>
+        </w:rPr>
+      </w:pPr>
+      <w:r>
+        <w:rPr>
+          <w:rFonts w:ascii="Calibri" w:hAnsi="Calibri" w:cs="Calibri"/>
+          <w:sz w:val="22"/>
+          <w:szCs w:val="22"/>
+          <w:lang w:val="en-US"/>
+        </w:rPr>
+        <w:t>The &lt;</w:t>
+      </w:r>
+      <w:r>
+        <w:rPr>
+          <w:rFonts w:ascii="Calibri" w:hAnsi="Calibri" w:cs="Calibri"/>
+          <w:sz w:val="22"/>
+          <w:szCs w:val="22"/>
+          <w:lang w:val="en-US"/>
+        </w:rPr>
+        <w:t>PreventOpenRedirectAttack</w:t>
+      </w:r>
+      <w:r>
+        <w:rPr>
+          <w:rFonts w:ascii="Calibri" w:hAnsi="Calibri" w:cs="Calibri"/>
+          <w:sz w:val="22"/>
+          <w:szCs w:val="22"/>
+          <w:lang w:val="en-US"/>
+        </w:rPr>
+        <w:t>&gt; element defines whether the return URL is checked for the Open Redirect Attack. If not set, the default value is “true”. Legal values are “true” and “false” in lower case.</w:t>
+      </w:r>
+    </w:p>
+    <w:p>
+      <w:pPr>
+        <w:pStyle w:val="Heading3"/>
+        <w:rPr>
+          <w:lang w:val="en-US"/>
+        </w:rPr>
+      </w:pPr>
+      <w:bookmarkStart w:id="32" w:name="_Toc511646775"/>
+      <w:r>
+        <w:rPr>
+          <w:lang w:val="en-US"/>
+        </w:rPr>
+        <w:t>9.1.</w:t>
+      </w:r>
+      <w:r>
+        <w:rPr>
+          <w:lang w:val="en-US"/>
+        </w:rPr>
+        <w:t>6</w:t>
+      </w:r>
+      <w:r>
+        <w:rPr>
+          <w:lang w:val="en-US"/>
+        </w:rPr>
+        <w:t xml:space="preserve"> &lt;SessionCookieName&gt;</w:t>
+      </w:r>
       <w:bookmarkEnd w:id="32"/>
-    </w:p>
-    <w:p>
-      <w:pPr>
-        <w:spacing w:after="200" w:line="276" w:lineRule="auto"/>
-        <w:rPr>
-          <w:rFonts w:ascii="Calibri" w:hAnsi="Calibri" w:cs="Calibri"/>
-          <w:sz w:val="22"/>
-          <w:szCs w:val="22"/>
-          <w:lang w:val="en-US"/>
-        </w:rPr>
-      </w:pPr>
-      <w:r>
-        <w:rPr>
-          <w:rFonts w:ascii="Calibri" w:hAnsi="Calibri" w:cs="Calibri"/>
-          <w:sz w:val="22"/>
-          <w:szCs w:val="22"/>
-          <w:lang w:val="en-US"/>
-        </w:rPr>
-        <w:t>The &lt;</w:t>
-      </w:r>
-      <w:r>
-        <w:rPr>
-          <w:rFonts w:ascii="Calibri" w:hAnsi="Calibri" w:cs="Calibri"/>
-          <w:sz w:val="22"/>
-          <w:szCs w:val="22"/>
-          <w:lang w:val="en-US"/>
-        </w:rPr>
-        <w:t>PreventOpenRedirectAttack</w:t>
-      </w:r>
-      <w:r>
-        <w:rPr>
-          <w:rFonts w:ascii="Calibri" w:hAnsi="Calibri" w:cs="Calibri"/>
-          <w:sz w:val="22"/>
-          <w:szCs w:val="22"/>
-          <w:lang w:val="en-US"/>
-        </w:rPr>
-        <w:t>&gt; element defines whether the return URL is checked for the Open Redirect Attack. If not set, the default value is “true”. Legal values are “true” and “false” in lower case.</w:t>
-      </w:r>
-    </w:p>
-    <w:p>
-      <w:pPr>
-        <w:pStyle w:val="Heading3"/>
-        <w:rPr>
-          <w:lang w:val="en-US"/>
-        </w:rPr>
-      </w:pPr>
-      <w:bookmarkStart w:id="33" w:name="_Toc511646775"/>
-      <w:r>
-        <w:rPr>
-          <w:lang w:val="en-US"/>
-        </w:rPr>
-        <w:t>9.1.</w:t>
-      </w:r>
-      <w:r>
-        <w:rPr>
-          <w:lang w:val="en-US"/>
-        </w:rPr>
-        <w:t>6</w:t>
-      </w:r>
-      <w:r>
-        <w:rPr>
-          <w:lang w:val="en-US"/>
-        </w:rPr>
-        <w:t xml:space="preserve"> &lt;SessionCookieName&gt;</w:t>
-      </w:r>
-      <w:bookmarkEnd w:id="33"/>
     </w:p>
     <w:p>
       <w:pPr>
@@ -22730,7 +22745,7 @@
           <w:lang w:val="en-US"/>
         </w:rPr>
       </w:pPr>
-      <w:bookmarkStart w:id="34" w:name="_Toc511646776"/>
+      <w:bookmarkStart w:id="33" w:name="_Toc511646776"/>
       <w:r>
         <w:rPr>
           <w:lang w:val="en-US"/>
@@ -22761,7 +22776,7 @@
         </w:rPr>
         <w:t>&gt;</w:t>
       </w:r>
-      <w:bookmarkEnd w:id="34"/>
+      <w:bookmarkEnd w:id="33"/>
     </w:p>
     <w:p>
       <w:pPr>
@@ -22853,7 +22868,7 @@
           <w:lang w:val="en-US"/>
         </w:rPr>
       </w:pPr>
-      <w:bookmarkStart w:id="35" w:name="_Toc511646777"/>
+      <w:bookmarkStart w:id="34" w:name="_Toc511646777"/>
       <w:r>
         <w:rPr>
           <w:color w:val="548DD4"/>
@@ -22890,7 +22905,7 @@
         </w:rPr>
         <w:t>&gt;</w:t>
       </w:r>
-      <w:bookmarkEnd w:id="35"/>
+      <w:bookmarkEnd w:id="34"/>
     </w:p>
     <w:p>
       <w:pPr>
@@ -22937,7 +22952,7 @@
           <w:lang w:val="en-US"/>
         </w:rPr>
       </w:pPr>
-      <w:bookmarkStart w:id="36" w:name="_Toc511646778"/>
+      <w:bookmarkStart w:id="35" w:name="_Toc511646778"/>
       <w:r>
         <w:rPr>
           <w:lang w:val="en-US"/>
@@ -22963,7 +22978,7 @@
         </w:rPr>
         <w:t>&gt;</w:t>
       </w:r>
-      <w:bookmarkEnd w:id="36"/>
+      <w:bookmarkEnd w:id="35"/>
     </w:p>
     <w:p>
       <w:pPr>
@@ -23097,7 +23112,7 @@
           <w:lang w:val="en-US"/>
         </w:rPr>
       </w:pPr>
-      <w:bookmarkStart w:id="37" w:name="_Toc511646779"/>
+      <w:bookmarkStart w:id="36" w:name="_Toc511646779"/>
       <w:r>
         <w:rPr>
           <w:lang w:val="en-US"/>
@@ -23111,7 +23126,7 @@
         <w:tab/>
         <w:t>&lt;ServiceProvider&gt;</w:t>
       </w:r>
-      <w:bookmarkEnd w:id="37"/>
+      <w:bookmarkEnd w:id="36"/>
     </w:p>
     <w:p>
       <w:pPr>
@@ -25333,7 +25348,7 @@
           <w:lang w:val="en-US"/>
         </w:rPr>
       </w:pPr>
-      <w:bookmarkStart w:id="38" w:name="_Toc511646780"/>
+      <w:bookmarkStart w:id="37" w:name="_Toc511646780"/>
       <w:r>
         <w:rPr>
           <w:lang w:val="en-US"/>
@@ -25359,7 +25374,7 @@
         </w:rPr>
         <w:t>&gt;</w:t>
       </w:r>
-      <w:bookmarkEnd w:id="38"/>
+      <w:bookmarkEnd w:id="37"/>
     </w:p>
     <w:p>
       <w:pPr>
@@ -25740,7 +25755,7 @@
           <w:lang w:val="en-US"/>
         </w:rPr>
       </w:pPr>
-      <w:bookmarkStart w:id="39" w:name="_Toc511646781"/>
+      <w:bookmarkStart w:id="38" w:name="_Toc511646781"/>
       <w:r>
         <w:rPr>
           <w:lang w:val="en-US"/>
@@ -25766,7 +25781,7 @@
         </w:rPr>
         <w:t>&gt;</w:t>
       </w:r>
-      <w:bookmarkEnd w:id="39"/>
+      <w:bookmarkEnd w:id="38"/>
     </w:p>
     <w:p>
       <w:pPr>
@@ -26251,7 +26266,7 @@
           <w:lang w:val="en-US"/>
         </w:rPr>
       </w:pPr>
-      <w:bookmarkStart w:id="40" w:name="_Toc511646782"/>
+      <w:bookmarkStart w:id="39" w:name="_Toc511646782"/>
       <w:r>
         <w:rPr>
           <w:lang w:val="en-US"/>
@@ -26277,7 +26292,7 @@
         </w:rPr>
         <w:t>&gt;</w:t>
       </w:r>
-      <w:bookmarkEnd w:id="40"/>
+      <w:bookmarkEnd w:id="39"/>
     </w:p>
     <w:p>
       <w:pPr>
@@ -28390,7 +28405,7 @@
           <w:lang w:val="en-US"/>
         </w:rPr>
       </w:pPr>
-      <w:bookmarkStart w:id="41" w:name="_Toc511646783"/>
+      <w:bookmarkStart w:id="40" w:name="_Toc511646783"/>
       <w:r>
         <w:rPr>
           <w:lang w:val="en-US"/>
@@ -28408,15 +28423,402 @@
         <w:rPr>
           <w:lang w:val="en-US"/>
         </w:rPr>
+        <w:t>Minimum</w:t>
+      </w:r>
+      <w:r>
+        <w:rPr>
+          <w:lang w:val="en-US"/>
+        </w:rPr>
+        <w:t>Legacy</w:t>
+      </w:r>
+      <w:r>
+        <w:rPr>
+          <w:lang w:val="en-US"/>
+        </w:rPr>
+        <w:t>AssuranceLevel</w:t>
+      </w:r>
+      <w:r>
+        <w:rPr>
+          <w:lang w:val="en-US"/>
+        </w:rPr>
+        <w:t>&gt;</w:t>
+      </w:r>
+      <w:bookmarkEnd w:id="40"/>
+    </w:p>
+    <w:p>
+      <w:pPr>
+        <w:spacing w:after="200" w:line="276" w:lineRule="auto"/>
+        <w:rPr>
+          <w:rFonts w:ascii="Calibri" w:hAnsi="Calibri" w:cs="Calibri"/>
+          <w:sz w:val="22"/>
+          <w:szCs w:val="22"/>
+          <w:lang w:val="en-US"/>
+        </w:rPr>
+      </w:pPr>
+      <w:r>
+        <w:rPr>
+          <w:rFonts w:ascii="Calibri" w:hAnsi="Calibri" w:cs="Calibri"/>
+          <w:sz w:val="22"/>
+          <w:szCs w:val="22"/>
+          <w:lang w:val="en-US"/>
+        </w:rPr>
+        <w:t>Valid values are the one</w:t>
+      </w:r>
+      <w:r>
+        <w:rPr>
+          <w:rFonts w:ascii="Calibri" w:hAnsi="Calibri" w:cs="Calibri"/>
+          <w:sz w:val="22"/>
+          <w:szCs w:val="22"/>
+          <w:lang w:val="en-US"/>
+        </w:rPr>
+        <w:t xml:space="preserve">s defined in </w:t>
+      </w:r>
+      <w:r>
+        <w:rPr>
+          <w:rFonts w:ascii="Calibri" w:hAnsi="Calibri" w:cs="Calibri"/>
+          <w:sz w:val="22"/>
+          <w:szCs w:val="22"/>
+          <w:lang w:val="en-US"/>
+        </w:rPr>
+        <w:t xml:space="preserve">the </w:t>
+      </w:r>
+      <w:r>
+        <w:rPr>
+          <w:rFonts w:ascii="Calibri" w:hAnsi="Calibri" w:cs="Calibri"/>
+          <w:sz w:val="22"/>
+          <w:szCs w:val="22"/>
+          <w:lang w:val="en-US"/>
+        </w:rPr>
+        <w:t>“</w:t>
+      </w:r>
+      <w:r>
+        <w:rPr>
+          <w:rFonts w:ascii="Calibri" w:hAnsi="Calibri" w:cs="Calibri"/>
+          <w:sz w:val="22"/>
+          <w:szCs w:val="22"/>
+          <w:lang w:val="en-US"/>
+        </w:rPr>
+        <w:t>OIO Web SSO Profile</w:t>
+      </w:r>
+      <w:r>
+        <w:rPr>
+          <w:rFonts w:ascii="Calibri" w:hAnsi="Calibri" w:cs="Calibri"/>
+          <w:sz w:val="22"/>
+          <w:szCs w:val="22"/>
+          <w:lang w:val="en-US"/>
+        </w:rPr>
+        <w:t xml:space="preserve"> 2.0.9</w:t>
+      </w:r>
+      <w:r>
+        <w:rPr>
+          <w:rFonts w:ascii="Calibri" w:hAnsi="Calibri" w:cs="Calibri"/>
+          <w:sz w:val="22"/>
+          <w:szCs w:val="22"/>
+          <w:lang w:val="en-US"/>
+        </w:rPr>
+        <w:t>” specification</w:t>
+      </w:r>
+      <w:r>
+        <w:rPr>
+          <w:rFonts w:ascii="Calibri" w:hAnsi="Calibri" w:cs="Calibri"/>
+          <w:sz w:val="22"/>
+          <w:szCs w:val="22"/>
+          <w:lang w:val="en-US"/>
+        </w:rPr>
+        <w:t xml:space="preserve">. </w:t>
+      </w:r>
+      <w:r>
+        <w:rPr>
+          <w:rFonts w:ascii="Calibri" w:hAnsi="Calibri" w:cs="Calibri"/>
+          <w:sz w:val="22"/>
+          <w:szCs w:val="22"/>
+          <w:lang w:val="en-US"/>
+        </w:rPr>
+        <w:t>An assertion</w:t>
+      </w:r>
+      <w:r>
+        <w:rPr>
+          <w:rFonts w:ascii="Calibri" w:hAnsi="Calibri" w:cs="Calibri"/>
+          <w:sz w:val="22"/>
+          <w:szCs w:val="22"/>
+          <w:lang w:val="en-US"/>
+        </w:rPr>
+        <w:t xml:space="preserve"> will be rejected if e.g. configuration is set to </w:t>
+      </w:r>
+      <w:r>
+        <w:rPr>
+          <w:rFonts w:ascii="Calibri" w:hAnsi="Calibri" w:cs="Calibri"/>
+          <w:sz w:val="22"/>
+          <w:szCs w:val="22"/>
+          <w:lang w:val="en-US"/>
+        </w:rPr>
+        <w:t>3</w:t>
+      </w:r>
+      <w:r>
+        <w:rPr>
+          <w:rFonts w:ascii="Calibri" w:hAnsi="Calibri" w:cs="Calibri"/>
+          <w:sz w:val="22"/>
+          <w:szCs w:val="22"/>
+          <w:lang w:val="en-US"/>
+        </w:rPr>
+        <w:t xml:space="preserve"> and </w:t>
+      </w:r>
+      <w:r>
+        <w:rPr>
+          <w:rFonts w:ascii="Calibri" w:hAnsi="Calibri" w:cs="Calibri"/>
+          <w:sz w:val="22"/>
+          <w:szCs w:val="22"/>
+          <w:lang w:val="en-US"/>
+        </w:rPr>
+        <w:t xml:space="preserve">the </w:t>
+      </w:r>
+      <w:r>
+        <w:rPr>
+          <w:rFonts w:ascii="Calibri" w:hAnsi="Calibri" w:cs="Calibri"/>
+          <w:sz w:val="22"/>
+          <w:szCs w:val="22"/>
+          <w:lang w:val="en-US"/>
+        </w:rPr>
+        <w:t xml:space="preserve">assertion is marked with assurance level </w:t>
+      </w:r>
+      <w:r>
+        <w:rPr>
+          <w:rFonts w:ascii="Calibri" w:hAnsi="Calibri" w:cs="Calibri"/>
+          <w:sz w:val="22"/>
+          <w:szCs w:val="22"/>
+          <w:lang w:val="en-US"/>
+        </w:rPr>
+        <w:t>2 or low</w:t>
+      </w:r>
+      <w:r>
+        <w:rPr>
+          <w:rFonts w:ascii="Calibri" w:hAnsi="Calibri" w:cs="Calibri"/>
+          <w:sz w:val="22"/>
+          <w:szCs w:val="22"/>
+          <w:lang w:val="en-US"/>
+        </w:rPr>
+        <w:t>er</w:t>
+      </w:r>
+      <w:r>
+        <w:rPr>
+          <w:rFonts w:ascii="Calibri" w:hAnsi="Calibri" w:cs="Calibri"/>
+          <w:sz w:val="22"/>
+          <w:szCs w:val="22"/>
+          <w:lang w:val="en-US"/>
+        </w:rPr>
+        <w:t>.</w:t>
+      </w:r>
+    </w:p>
+    <w:p>
+      <w:pPr>
+        <w:spacing w:after="200" w:line="276" w:lineRule="auto"/>
+        <w:rPr>
+          <w:rFonts w:ascii="Calibri" w:hAnsi="Calibri" w:cs="Calibri"/>
+          <w:sz w:val="22"/>
+          <w:szCs w:val="22"/>
+          <w:lang w:val="en-US"/>
+        </w:rPr>
+      </w:pPr>
+      <w:r>
+        <w:rPr>
+          <w:rFonts w:ascii="Calibri" w:hAnsi="Calibri" w:cs="Calibri"/>
+          <w:sz w:val="22"/>
+          <w:szCs w:val="22"/>
+          <w:lang w:val="en-US"/>
+        </w:rPr>
+        <w:t>The assurance level check is not made if the assertion does not contain the assurance level attribute.</w:t>
+      </w:r>
+    </w:p>
+    <w:p>
+      <w:pPr>
+        <w:spacing w:after="200" w:line="276" w:lineRule="auto"/>
+        <w:rPr>
+          <w:rFonts w:ascii="Calibri" w:hAnsi="Calibri" w:cs="Calibri"/>
+          <w:sz w:val="22"/>
+          <w:szCs w:val="22"/>
+          <w:lang w:val="en-US"/>
+        </w:rPr>
+      </w:pPr>
+      <w:bookmarkStart w:id="41" w:name="_GoBack"/>
+      <w:bookmarkEnd w:id="41"/>
+      <w:r>
+        <w:rPr>
+          <w:rFonts w:ascii="Calibri" w:hAnsi="Calibri" w:cs="Calibri"/>
+          <w:sz w:val="22"/>
+          <w:szCs w:val="22"/>
+          <w:lang w:val="en-US"/>
+        </w:rPr>
+        <w:lastRenderedPageBreak/>
+        <w:t xml:space="preserve">The default value is </w:t>
+      </w:r>
+      <w:r>
+        <w:rPr>
+          <w:rFonts w:ascii="Calibri" w:hAnsi="Calibri" w:cs="Calibri"/>
+          <w:sz w:val="22"/>
+          <w:szCs w:val="22"/>
+          <w:lang w:val="en-US"/>
+        </w:rPr>
+        <w:t>3</w:t>
+      </w:r>
+      <w:r>
+        <w:rPr>
+          <w:rFonts w:ascii="Calibri" w:hAnsi="Calibri" w:cs="Calibri"/>
+          <w:sz w:val="22"/>
+          <w:szCs w:val="22"/>
+          <w:lang w:val="en-US"/>
+        </w:rPr>
+        <w:t xml:space="preserve"> if not specified in the configuration.</w:t>
+      </w:r>
+    </w:p>
+    <w:p>
+      <w:pPr>
+        <w:spacing w:after="200" w:line="276" w:lineRule="auto"/>
+        <w:rPr>
+          <w:rFonts w:ascii="Calibri" w:hAnsi="Calibri" w:cs="Calibri"/>
+          <w:b/>
+          <w:bCs/>
+          <w:sz w:val="22"/>
+          <w:szCs w:val="22"/>
+          <w:lang w:val="en-US"/>
+        </w:rPr>
+      </w:pPr>
+      <w:r>
+        <w:rPr>
+          <w:rFonts w:ascii="Calibri" w:hAnsi="Calibri" w:cs="Calibri"/>
+          <w:b/>
+          <w:bCs/>
+          <w:sz w:val="22"/>
+          <w:szCs w:val="22"/>
+          <w:lang w:val="en-US"/>
+        </w:rPr>
+        <w:t>Example</w:t>
+      </w:r>
+    </w:p>
+    <w:p>
+      <w:pPr>
+        <w:spacing w:after="200" w:line="276" w:lineRule="auto"/>
+        <w:rPr>
+          <w:rFonts w:ascii="Courier New" w:hAnsi="Courier New" w:cs="Courier New"/>
+          <w:color w:val="0000FF"/>
+          <w:sz w:val="20"/>
+          <w:szCs w:val="20"/>
+          <w:lang w:val="en-US"/>
+        </w:rPr>
+      </w:pPr>
+      <w:r>
+        <w:rPr>
+          <w:rFonts w:ascii="Courier New" w:hAnsi="Courier New" w:cs="Courier New"/>
+          <w:color w:val="0000FF"/>
+          <w:sz w:val="20"/>
+          <w:szCs w:val="20"/>
+          <w:lang w:val="en-US"/>
+        </w:rPr>
+        <w:t xml:space="preserve">    &lt;</w:t>
+      </w:r>
+      <w:r>
+        <w:rPr>
+          <w:lang w:val="en-US"/>
+        </w:rPr>
+        <w:t xml:space="preserve"> </w:t>
+      </w:r>
+      <w:r>
+        <w:rPr>
+          <w:rFonts w:ascii="Courier New" w:hAnsi="Courier New" w:cs="Courier New"/>
+          <w:color w:val="A31515"/>
+          <w:sz w:val="20"/>
+          <w:szCs w:val="20"/>
+          <w:lang w:val="en-US"/>
+        </w:rPr>
         <w:t>MinimumAssuranceLevel</w:t>
       </w:r>
       <w:r>
         <w:rPr>
+          <w:rFonts w:ascii="Courier New" w:hAnsi="Courier New" w:cs="Courier New"/>
+          <w:color w:val="0000FF"/>
+          <w:sz w:val="20"/>
+          <w:szCs w:val="20"/>
           <w:lang w:val="en-US"/>
         </w:rPr>
         <w:t>&gt;</w:t>
       </w:r>
-      <w:bookmarkEnd w:id="41"/>
+      <w:r>
+        <w:rPr>
+          <w:rFonts w:ascii="Courier New" w:hAnsi="Courier New" w:cs="Courier New"/>
+          <w:sz w:val="20"/>
+          <w:szCs w:val="20"/>
+          <w:lang w:val="en-US"/>
+        </w:rPr>
+        <w:t>High</w:t>
+      </w:r>
+      <w:r>
+        <w:rPr>
+          <w:rFonts w:ascii="Courier New" w:hAnsi="Courier New" w:cs="Courier New"/>
+          <w:color w:val="0000FF"/>
+          <w:sz w:val="20"/>
+          <w:szCs w:val="20"/>
+          <w:lang w:val="en-US"/>
+        </w:rPr>
+        <w:t>&lt;/</w:t>
+      </w:r>
+      <w:r>
+        <w:rPr>
+          <w:lang w:val="en-US"/>
+        </w:rPr>
+        <w:t xml:space="preserve"> </w:t>
+      </w:r>
+      <w:r>
+        <w:rPr>
+          <w:rFonts w:ascii="Courier New" w:hAnsi="Courier New" w:cs="Courier New"/>
+          <w:color w:val="A31515"/>
+          <w:sz w:val="20"/>
+          <w:szCs w:val="20"/>
+          <w:lang w:val="en-US"/>
+        </w:rPr>
+        <w:t>MinimumAssuranceLevel</w:t>
+      </w:r>
+      <w:r>
+        <w:rPr>
+          <w:rFonts w:ascii="Courier New" w:hAnsi="Courier New" w:cs="Courier New"/>
+          <w:color w:val="0000FF"/>
+          <w:sz w:val="20"/>
+          <w:szCs w:val="20"/>
+          <w:lang w:val="en-US"/>
+        </w:rPr>
+        <w:t>&gt;</w:t>
+      </w:r>
+    </w:p>
+    <w:p>
+      <w:pPr>
+        <w:pStyle w:val="Heading3"/>
+        <w:rPr>
+          <w:lang w:val="en-US"/>
+        </w:rPr>
+      </w:pPr>
+      <w:r>
+        <w:rPr>
+          <w:lang w:val="en-US"/>
+        </w:rPr>
+        <w:t>9.2.7</w:t>
+      </w:r>
+      <w:r>
+        <w:rPr>
+          <w:lang w:val="en-US"/>
+        </w:rPr>
+        <w:tab/>
+        <w:t>&lt;</w:t>
+      </w:r>
+      <w:r>
+        <w:rPr>
+          <w:lang w:val="en-US"/>
+        </w:rPr>
+        <w:t>MinimumAssuranceLevel</w:t>
+      </w:r>
+      <w:r>
+        <w:rPr>
+          <w:lang w:val="en-US"/>
+        </w:rPr>
+        <w:t>&gt;</w:t>
+      </w:r>
     </w:p>
     <w:p>
       <w:pPr>
@@ -28435,34 +28837,7 @@
           <w:szCs w:val="22"/>
           <w:lang w:val="en-US"/>
         </w:rPr>
-        <w:t>Valid values are the one</w:t>
-      </w:r>
-      <w:r>
-        <w:rPr>
-          <w:rFonts w:ascii="Calibri" w:hAnsi="Calibri" w:cs="Calibri"/>
-          <w:sz w:val="22"/>
-          <w:szCs w:val="22"/>
-          <w:lang w:val="en-US"/>
-        </w:rPr>
-        <w:t xml:space="preserve">s defined in </w:t>
-      </w:r>
-      <w:r>
-        <w:rPr>
-          <w:rFonts w:ascii="Calibri" w:hAnsi="Calibri" w:cs="Calibri"/>
-          <w:sz w:val="22"/>
-          <w:szCs w:val="22"/>
-          <w:lang w:val="en-US"/>
-        </w:rPr>
-        <w:t xml:space="preserve">the </w:t>
-      </w:r>
-      <w:r>
-        <w:rPr>
-          <w:rFonts w:ascii="Calibri" w:hAnsi="Calibri" w:cs="Calibri"/>
-          <w:sz w:val="22"/>
-          <w:szCs w:val="22"/>
-          <w:lang w:val="en-US"/>
-        </w:rPr>
-        <w:t>“</w:t>
+        <w:t>Valid values are the ones defined in the “</w:t>
       </w:r>
       <w:r>
         <w:rPr>
@@ -28480,88 +28855,16 @@
           <w:szCs w:val="22"/>
           <w:lang w:val="en-US"/>
         </w:rPr>
-        <w:t>” specification</w:t>
-      </w:r>
-      <w:r>
-        <w:rPr>
-          <w:rFonts w:ascii="Calibri" w:hAnsi="Calibri" w:cs="Calibri"/>
-          <w:sz w:val="22"/>
-          <w:szCs w:val="22"/>
-          <w:lang w:val="en-US"/>
-        </w:rPr>
-        <w:t xml:space="preserve">. </w:t>
-      </w:r>
-      <w:r>
-        <w:rPr>
-          <w:rFonts w:ascii="Calibri" w:hAnsi="Calibri" w:cs="Calibri"/>
-          <w:sz w:val="22"/>
-          <w:szCs w:val="22"/>
-          <w:lang w:val="en-US"/>
-        </w:rPr>
-        <w:t>An assertion</w:t>
-      </w:r>
-      <w:r>
-        <w:rPr>
-          <w:rFonts w:ascii="Calibri" w:hAnsi="Calibri" w:cs="Calibri"/>
-          <w:sz w:val="22"/>
-          <w:szCs w:val="22"/>
-          <w:lang w:val="en-US"/>
-        </w:rPr>
-        <w:t xml:space="preserve"> will be rejected if e.g. configuration is set to </w:t>
-      </w:r>
-      <w:r>
-        <w:rPr>
-          <w:rFonts w:ascii="Calibri" w:hAnsi="Calibri" w:cs="Calibri"/>
-          <w:sz w:val="22"/>
-          <w:szCs w:val="22"/>
-          <w:lang w:val="en-US"/>
-        </w:rPr>
-        <w:t>High</w:t>
-      </w:r>
-      <w:r>
-        <w:rPr>
-          <w:rFonts w:ascii="Calibri" w:hAnsi="Calibri" w:cs="Calibri"/>
-          <w:sz w:val="22"/>
-          <w:szCs w:val="22"/>
-          <w:lang w:val="en-US"/>
-        </w:rPr>
-        <w:t xml:space="preserve"> and </w:t>
-      </w:r>
-      <w:r>
-        <w:rPr>
-          <w:rFonts w:ascii="Calibri" w:hAnsi="Calibri" w:cs="Calibri"/>
-          <w:sz w:val="22"/>
-          <w:szCs w:val="22"/>
-          <w:lang w:val="en-US"/>
-        </w:rPr>
-        <w:t xml:space="preserve">the </w:t>
-      </w:r>
-      <w:r>
-        <w:rPr>
-          <w:rFonts w:ascii="Calibri" w:hAnsi="Calibri" w:cs="Calibri"/>
-          <w:sz w:val="22"/>
-          <w:szCs w:val="22"/>
-          <w:lang w:val="en-US"/>
-        </w:rPr>
-        <w:t xml:space="preserve">assertion is marked with assurance level </w:t>
-      </w:r>
-      <w:r>
-        <w:rPr>
-          <w:rFonts w:ascii="Calibri" w:hAnsi="Calibri" w:cs="Calibri"/>
-          <w:sz w:val="22"/>
-          <w:szCs w:val="22"/>
-          <w:lang w:val="en-US"/>
-        </w:rPr>
-        <w:t>Substantial or Low</w:t>
-      </w:r>
-      <w:r>
-        <w:rPr>
-          <w:rFonts w:ascii="Calibri" w:hAnsi="Calibri" w:cs="Calibri"/>
-          <w:sz w:val="22"/>
-          <w:szCs w:val="22"/>
-          <w:lang w:val="en-US"/>
-        </w:rPr>
-        <w:t>.</w:t>
+        <w:t xml:space="preserve"> 3.0</w:t>
+      </w:r>
+      <w:r>
+        <w:rPr>
+          <w:rFonts w:ascii="Calibri" w:hAnsi="Calibri" w:cs="Calibri"/>
+          <w:sz w:val="22"/>
+          <w:szCs w:val="22"/>
+          <w:lang w:val="en-US"/>
+        </w:rPr>
+        <w:t>” specification. An assertion will be rejected if e.g. configuration is set to High and the assertion is marked with assurance level Substantial or Low.</w:t>
       </w:r>
     </w:p>
     <w:p>
@@ -28600,7 +28903,6 @@
           <w:szCs w:val="22"/>
           <w:lang w:val="en-US"/>
         </w:rPr>
-        <w:lastRenderedPageBreak/>
         <w:t xml:space="preserve">The minimum assurance level check is not made if another level of assurance has been demanded using the </w:t>
       </w:r>
       <w:r>
@@ -28737,25 +29039,7 @@
           <w:szCs w:val="22"/>
           <w:lang w:val="en-US"/>
         </w:rPr>
-        <w:t xml:space="preserve">The default value is </w:t>
-      </w:r>
-      <w:r>
-        <w:rPr>
-          <w:rFonts w:ascii="Calibri" w:hAnsi="Calibri" w:cs="Calibri"/>
-          <w:sz w:val="22"/>
-          <w:szCs w:val="22"/>
-          <w:lang w:val="en-US"/>
-        </w:rPr>
-        <w:t>Substantial</w:t>
-      </w:r>
-      <w:r>
-        <w:rPr>
-          <w:rFonts w:ascii="Calibri" w:hAnsi="Calibri" w:cs="Calibri"/>
-          <w:sz w:val="22"/>
-          <w:szCs w:val="22"/>
-          <w:lang w:val="en-US"/>
-        </w:rPr>
-        <w:t xml:space="preserve"> if not specified in the configuration.</w:t>
+        <w:t>The default value is Substantial if not specified in the configuration.</w:t>
       </w:r>
     </w:p>
     <w:p>
@@ -28886,7 +29170,13 @@
         <w:rPr>
           <w:lang w:val="en-US"/>
         </w:rPr>
-        <w:t>9.2.2</w:t>
+        <w:t>9.2.</w:t>
+      </w:r>
+      <w:r>
+        <w:rPr>
+          <w:lang w:val="en-US"/>
+        </w:rPr>
+        <w:t>8</w:t>
       </w:r>
       <w:r>
         <w:rPr>
@@ -29770,7 +30060,7 @@
                 <w:szCs w:val="22"/>
                 <w:lang w:val="en-US"/>
               </w:rPr>
-              <w:t>var</w:t>
+              <w:t xml:space="preserve">var privileges = </w:t>
             </w:r>
             <w:r>
               <w:rPr>
@@ -29779,53 +30069,8 @@
                 <w:szCs w:val="22"/>
                 <w:lang w:val="en-US"/>
               </w:rPr>
-              <w:t xml:space="preserve"> </w:t>
-            </w:r>
-            <w:r>
-              <w:rPr>
-                <w:rFonts w:ascii="Courier New" w:hAnsi="Courier New" w:cs="Courier New"/>
-                <w:sz w:val="22"/>
-                <w:szCs w:val="22"/>
-                <w:lang w:val="en-US"/>
-              </w:rPr>
-              <w:t>privileges</w:t>
-            </w:r>
-            <w:r>
-              <w:rPr>
-                <w:rFonts w:ascii="Courier New" w:hAnsi="Courier New" w:cs="Courier New"/>
-                <w:sz w:val="22"/>
-                <w:szCs w:val="22"/>
-                <w:lang w:val="en-US"/>
-              </w:rPr>
-              <w:t xml:space="preserve"> = </w:t>
-            </w:r>
-            <w:r>
-              <w:rPr>
-                <w:rFonts w:ascii="Courier New" w:hAnsi="Courier New" w:cs="Courier New"/>
-                <w:sz w:val="22"/>
-                <w:szCs w:val="22"/>
-                <w:lang w:val="en-US"/>
-              </w:rPr>
               <w:br/>
-              <w:t>Saml20Identity.Current</w:t>
-            </w:r>
-            <w:r>
-              <w:rPr>
-                <w:rFonts w:ascii="Courier New" w:hAnsi="Courier New" w:cs="Courier New"/>
-                <w:sz w:val="22"/>
-                <w:szCs w:val="22"/>
-                <w:lang w:val="en-US"/>
-              </w:rPr>
-              <w:t>.BasicPrivilegeProfile</w:t>
-            </w:r>
-            <w:r>
-              <w:rPr>
-                <w:rFonts w:ascii="Courier New" w:hAnsi="Courier New" w:cs="Courier New"/>
-                <w:sz w:val="22"/>
-                <w:szCs w:val="22"/>
-                <w:lang w:val="en-US"/>
-              </w:rPr>
-              <w:t>;</w:t>
+              <w:t>Saml20Identity.Current.BasicPrivilegeProfile;</w:t>
             </w:r>
           </w:p>
           <w:p>
@@ -38130,7 +38375,7 @@
 </file>
 
 <file path=customXml/itemProps1.xml><?xml version="1.0" encoding="utf-8"?>
-<ds:datastoreItem xmlns:ds="http://schemas.openxmlformats.org/officeDocument/2006/customXml" ds:itemID="{615A44CE-64CE-4C5A-B406-324F3B136114}">
+<ds:datastoreItem xmlns:ds="http://schemas.openxmlformats.org/officeDocument/2006/customXml" ds:itemID="{3CF75E86-E7AD-423D-8D8B-00511447EA58}">
   <ds:schemaRefs>
     <ds:schemaRef ds:uri="http://schemas.openxmlformats.org/officeDocument/2006/bibliography"/>
   </ds:schemaRefs>

</xml_diff>